<commit_message>
added abort the process
Signed-off-by: Boelensman1 <wigger.boelens@gmail.com>
</commit_message>
<xml_diff>
--- a/Software-Specifications/Parts/Validation of States.docx
+++ b/Software-Specifications/Parts/Validation of States.docx
@@ -1,6 +1,6 @@
 
 <file path=word/document.xml><?xml version="1.0" encoding="utf-8"?>
-<w:document xmlns:wpc="http://schemas.microsoft.com/office/word/2010/wordprocessingCanvas" xmlns:mc="http://schemas.openxmlformats.org/markup-compatibility/2006" xmlns:o="urn:schemas-microsoft-com:office:office" xmlns:r="http://schemas.openxmlformats.org/officeDocument/2006/relationships" xmlns:m="http://schemas.openxmlformats.org/officeDocument/2006/math" xmlns:v="urn:schemas-microsoft-com:vml" xmlns:wp14="http://schemas.microsoft.com/office/word/2010/wordprocessingDrawing" xmlns:wp="http://schemas.openxmlformats.org/drawingml/2006/wordprocessingDrawing" xmlns:w10="urn:schemas-microsoft-com:office:word" xmlns:w="http://schemas.openxmlformats.org/wordprocessingml/2006/main" xmlns:w14="http://schemas.microsoft.com/office/word/2010/wordml" xmlns:w15="http://schemas.microsoft.com/office/word/2012/wordml" xmlns:wpg="http://schemas.microsoft.com/office/word/2010/wordprocessingGroup" xmlns:wpi="http://schemas.microsoft.com/office/word/2010/wordprocessingInk" xmlns:wne="http://schemas.microsoft.com/office/word/2006/wordml" xmlns:wps="http://schemas.microsoft.com/office/word/2010/wordprocessingShape" mc:Ignorable="w14 w15 wp14">
+<w:document xmlns:wpc="http://schemas.microsoft.com/office/word/2010/wordprocessingCanvas" xmlns:mo="http://schemas.microsoft.com/office/mac/office/2008/main" xmlns:mc="http://schemas.openxmlformats.org/markup-compatibility/2006" xmlns:mv="urn:schemas-microsoft-com:mac:vml" xmlns:o="urn:schemas-microsoft-com:office:office" xmlns:r="http://schemas.openxmlformats.org/officeDocument/2006/relationships" xmlns:m="http://schemas.openxmlformats.org/officeDocument/2006/math" xmlns:v="urn:schemas-microsoft-com:vml" xmlns:wp14="http://schemas.microsoft.com/office/word/2010/wordprocessingDrawing" xmlns:wp="http://schemas.openxmlformats.org/drawingml/2006/wordprocessingDrawing" xmlns:w10="urn:schemas-microsoft-com:office:word" xmlns:w="http://schemas.openxmlformats.org/wordprocessingml/2006/main" xmlns:w14="http://schemas.microsoft.com/office/word/2010/wordml" xmlns:w15="http://schemas.microsoft.com/office/word/2012/wordml" xmlns:wpg="http://schemas.microsoft.com/office/word/2010/wordprocessingGroup" xmlns:wpi="http://schemas.microsoft.com/office/word/2010/wordprocessingInk" xmlns:wne="http://schemas.microsoft.com/office/word/2006/wordml" xmlns:wps="http://schemas.microsoft.com/office/word/2010/wordprocessingShape" mc:Ignorable="w14 w15 wp14">
   <w:body>
     <w:p>
       <w:pPr>
@@ -9,11 +9,27 @@
           <w:lang w:val="en-GB"/>
         </w:rPr>
       </w:pPr>
+      <w:proofErr w:type="spellStart"/>
+      <w:proofErr w:type="gramStart"/>
       <w:r>
         <w:rPr>
           <w:lang w:val="en-GB"/>
         </w:rPr>
-        <w:t>Validation o</w:t>
+        <w:t>a</w:t>
+      </w:r>
+      <w:r>
+        <w:rPr>
+          <w:lang w:val="en-GB"/>
+        </w:rPr>
+        <w:t>Validation</w:t>
+      </w:r>
+      <w:proofErr w:type="spellEnd"/>
+      <w:proofErr w:type="gramEnd"/>
+      <w:r>
+        <w:rPr>
+          <w:lang w:val="en-GB"/>
+        </w:rPr>
+        <w:t xml:space="preserve"> o</w:t>
       </w:r>
       <w:r>
         <w:rPr>
@@ -126,7 +142,13 @@
         <w:rPr>
           <w:lang w:val="en-GB"/>
         </w:rPr>
-        <w:t>Sort unsorted disks</w:t>
+        <w:t>Sort unsorted disc</w:t>
+      </w:r>
+      <w:r>
+        <w:rPr>
+          <w:lang w:val="en-GB"/>
+        </w:rPr>
+        <w:t>s</w:t>
       </w:r>
     </w:p>
     <w:p>
@@ -137,16 +159,70 @@
       </w:pPr>
       <w:r>
         <w:rPr>
-          <w:lang w:val="en-GB"/>
-        </w:rPr>
-        <w:t xml:space="preserve">Trigger: </w:t>
+          <w:b/>
+          <w:lang w:val="en-GB"/>
+        </w:rPr>
+        <w:t>Trigger:</w:t>
       </w:r>
       <w:r>
         <w:rPr>
           <w:lang w:val="en-GB"/>
         </w:rPr>
-        <w:t>The user provides unsorted disks and presses the “START” button.</w:t>
+        <w:t xml:space="preserve"> </w:t>
       </w:r>
+      <w:r>
+        <w:rPr>
+          <w:lang w:val="en-GB"/>
+        </w:rPr>
+        <w:t>The user provides unsorted disc</w:t>
+      </w:r>
+      <w:r>
+        <w:rPr>
+          <w:lang w:val="en-GB"/>
+        </w:rPr>
+        <w:t>s and presses the “START” button.</w:t>
+      </w:r>
+    </w:p>
+    <w:p>
+      <w:pPr>
+        <w:rPr>
+          <w:lang w:val="en-GB"/>
+        </w:rPr>
+      </w:pPr>
+      <w:r>
+        <w:rPr>
+          <w:b/>
+          <w:lang w:val="en-GB"/>
+        </w:rPr>
+        <w:t>Post-conditions:</w:t>
+      </w:r>
+      <w:r>
+        <w:rPr>
+          <w:lang w:val="en-GB"/>
+        </w:rPr>
+        <w:t xml:space="preserve"> There are no unsorted disks left, </w:t>
+      </w:r>
+      <w:proofErr w:type="gramStart"/>
+      <w:r>
+        <w:rPr>
+          <w:lang w:val="en-GB"/>
+        </w:rPr>
+        <w:t>All</w:t>
+      </w:r>
+      <w:proofErr w:type="gramEnd"/>
+      <w:r>
+        <w:rPr>
+          <w:lang w:val="en-GB"/>
+        </w:rPr>
+        <w:t xml:space="preserve"> sorted disks are in a container based on their colour</w:t>
+      </w:r>
+    </w:p>
+    <w:p>
+      <w:pPr>
+        <w:rPr>
+          <w:lang w:val="en-GB"/>
+        </w:rPr>
+      </w:pPr>
     </w:p>
     <w:tbl>
       <w:tblPr>
@@ -257,19 +333,11 @@
                 <w:lang w:val="en-GB"/>
               </w:rPr>
             </w:pPr>
-            <w:commentRangeStart w:id="0"/>
             <w:r>
               <w:rPr>
                 <w:lang w:val="en-GB"/>
               </w:rPr>
               <w:t>Resting State</w:t>
-            </w:r>
-            <w:commentRangeEnd w:id="0"/>
-            <w:r>
-              <w:rPr>
-                <w:rStyle w:val="CommentReference"/>
-              </w:rPr>
-              <w:commentReference w:id="0"/>
             </w:r>
           </w:p>
         </w:tc>
@@ -384,7 +452,21 @@
                 <w:b w:val="0"/>
                 <w:lang w:val="en-GB"/>
               </w:rPr>
-              <w:t>An unsorted disk is</w:t>
+              <w:t>An unsorted dis</w:t>
+            </w:r>
+            <w:r>
+              <w:rPr>
+                <w:b w:val="0"/>
+                <w:lang w:val="en-GB"/>
+              </w:rPr>
+              <w:t>c</w:t>
+            </w:r>
+            <w:r>
+              <w:rPr>
+                <w:b w:val="0"/>
+                <w:lang w:val="en-GB"/>
+              </w:rPr>
+              <w:t xml:space="preserve"> is</w:t>
             </w:r>
             <w:r>
               <w:rPr>
@@ -438,7 +520,19 @@
               <w:rPr>
                 <w:lang w:val="en-GB"/>
               </w:rPr>
-              <w:t>When moving to the colour detector it will have to pass the position Sensor which is the input to move to Running State 2, the disk is then still in front of the position sensor so the program moves to running state 3.</w:t>
+              <w:t>When moving to the colour detector it will have to pass the position Sensor which is the input to m</w:t>
+            </w:r>
+            <w:r>
+              <w:rPr>
+                <w:lang w:val="en-GB"/>
+              </w:rPr>
+              <w:t>ove to Running State 2, the disc</w:t>
+            </w:r>
+            <w:r>
+              <w:rPr>
+                <w:lang w:val="en-GB"/>
+              </w:rPr>
+              <w:t xml:space="preserve"> is then still in front of the position sensor so the program moves to running state 3.</w:t>
             </w:r>
           </w:p>
         </w:tc>
@@ -466,7 +560,21 @@
                 <w:b w:val="0"/>
                 <w:lang w:val="en-GB"/>
               </w:rPr>
-              <w:t xml:space="preserve">The machine decides to which of the two containers the disk needs to be moved </w:t>
+              <w:t>The machine decides to whic</w:t>
+            </w:r>
+            <w:r>
+              <w:rPr>
+                <w:b w:val="0"/>
+                <w:lang w:val="en-GB"/>
+              </w:rPr>
+              <w:t>h of the two containers the disc</w:t>
+            </w:r>
+            <w:r>
+              <w:rPr>
+                <w:b w:val="0"/>
+                <w:lang w:val="en-GB"/>
+              </w:rPr>
+              <w:t xml:space="preserve"> needs to be moved </w:t>
             </w:r>
             <w:r>
               <w:rPr>
@@ -561,13 +669,25 @@
               <w:rPr>
                 <w:lang w:val="en-GB"/>
               </w:rPr>
-              <w:t xml:space="preserve">Depending on whether the disk is white or black the sorter either needs to move down or keep its down position. If it keeps its down position it should just keep checking </w:t>
-            </w:r>
-            <w:r>
-              <w:rPr>
-                <w:lang w:val="en-GB"/>
-              </w:rPr>
-              <w:t>for an unsorted disk and when it detects one it will move to running state 3.</w:t>
+              <w:t>Depending on whether the disc</w:t>
+            </w:r>
+            <w:r>
+              <w:rPr>
+                <w:lang w:val="en-GB"/>
+              </w:rPr>
+              <w:t xml:space="preserve"> is white or black the sorter either needs to move down or keep its down position. If it keeps its down position it should just keep checking </w:t>
+            </w:r>
+            <w:r>
+              <w:rPr>
+                <w:lang w:val="en-GB"/>
+              </w:rPr>
+              <w:t>for an unsorted disc</w:t>
+            </w:r>
+            <w:r>
+              <w:rPr>
+                <w:lang w:val="en-GB"/>
+              </w:rPr>
+              <w:t xml:space="preserve"> and when it detects one it will move to running state 3.</w:t>
             </w:r>
           </w:p>
           <w:p>
@@ -581,7 +701,19 @@
               <w:rPr>
                 <w:lang w:val="en-GB"/>
               </w:rPr>
-              <w:t xml:space="preserve">If it needs to move up the colour detector will detect a white disk and therefore transition to Motor Up. Moving the sorter up will trigger the </w:t>
+              <w:t>If it needs to move up the colour d</w:t>
+            </w:r>
+            <w:r>
+              <w:rPr>
+                <w:lang w:val="en-GB"/>
+              </w:rPr>
+              <w:t>etector will detect a white disc</w:t>
+            </w:r>
+            <w:r>
+              <w:rPr>
+                <w:lang w:val="en-GB"/>
+              </w:rPr>
+              <w:t xml:space="preserve"> and therefore transition to Motor Up. Moving the sorter up will trigger the </w:t>
             </w:r>
             <w:proofErr w:type="spellStart"/>
             <w:r>
@@ -623,7 +755,14 @@
                 <w:b w:val="0"/>
                 <w:lang w:val="en-GB"/>
               </w:rPr>
-              <w:t xml:space="preserve">The machine moves the disk to the designated container </w:t>
+              <w:t>The machine moves the disc</w:t>
+            </w:r>
+            <w:r>
+              <w:rPr>
+                <w:b w:val="0"/>
+                <w:lang w:val="en-GB"/>
+              </w:rPr>
+              <w:t xml:space="preserve"> to the designated container </w:t>
             </w:r>
             <w:r>
               <w:rPr>
@@ -679,6 +818,7 @@
               <w:rPr>
                 <w:lang w:val="en-GB"/>
               </w:rPr>
+              <w:lastRenderedPageBreak/>
               <w:t>Motor Down</w:t>
             </w:r>
             <w:r>
@@ -704,7 +844,20 @@
               <w:rPr>
                 <w:lang w:val="en-GB"/>
               </w:rPr>
-              <w:t>If the sorter did not detect a white disk we are sti</w:t>
+              <w:lastRenderedPageBreak/>
+              <w:t>If the so</w:t>
+            </w:r>
+            <w:r>
+              <w:rPr>
+                <w:lang w:val="en-GB"/>
+              </w:rPr>
+              <w:t>rter did not detect a white disc</w:t>
+            </w:r>
+            <w:r>
+              <w:rPr>
+                <w:lang w:val="en-GB"/>
+              </w:rPr>
+              <w:t xml:space="preserve"> we are sti</w:t>
             </w:r>
             <w:r>
               <w:rPr>
@@ -724,7 +877,19 @@
               <w:rPr>
                 <w:lang w:val="en-GB"/>
               </w:rPr>
-              <w:t xml:space="preserve">If it did detect one then while the disk is moving to the designated container the </w:t>
+              <w:t>If it did detect one then while the dis</w:t>
+            </w:r>
+            <w:r>
+              <w:rPr>
+                <w:lang w:val="en-GB"/>
+              </w:rPr>
+              <w:t>c</w:t>
+            </w:r>
+            <w:r>
+              <w:rPr>
+                <w:lang w:val="en-GB"/>
+              </w:rPr>
+              <w:t xml:space="preserve"> is moving to the designated container the </w:t>
             </w:r>
             <w:proofErr w:type="spellStart"/>
             <w:r>
@@ -738,7 +903,14 @@
               <w:rPr>
                 <w:lang w:val="en-GB"/>
               </w:rPr>
-              <w:t xml:space="preserve"> will count down making the machine transition to Motor Down.</w:t>
+              <w:t xml:space="preserve"> will count </w:t>
+            </w:r>
+            <w:r>
+              <w:rPr>
+                <w:lang w:val="en-GB"/>
+              </w:rPr>
+              <w:lastRenderedPageBreak/>
+              <w:t>down making the machine transition to Motor Down.</w:t>
             </w:r>
           </w:p>
         </w:tc>
@@ -767,7 +939,21 @@
                 <w:lang w:val="en-GB"/>
               </w:rPr>
               <w:lastRenderedPageBreak/>
-              <w:t xml:space="preserve">The machine repeats step 2 through 4 until all disks have been sorted </w:t>
+              <w:t>The machine repeats</w:t>
+            </w:r>
+            <w:r>
+              <w:rPr>
+                <w:b w:val="0"/>
+                <w:lang w:val="en-GB"/>
+              </w:rPr>
+              <w:t xml:space="preserve"> step 2 through 4 until all disc</w:t>
+            </w:r>
+            <w:r>
+              <w:rPr>
+                <w:b w:val="0"/>
+                <w:lang w:val="en-GB"/>
+              </w:rPr>
+              <w:t xml:space="preserve">s have been sorted </w:t>
             </w:r>
             <w:r>
               <w:rPr>
@@ -810,8 +996,6 @@
                 <w:lang w:val="en-GB"/>
               </w:rPr>
             </w:pPr>
-            <w:bookmarkStart w:id="1" w:name="_GoBack"/>
-            <w:bookmarkEnd w:id="1"/>
           </w:p>
         </w:tc>
       </w:tr>
@@ -866,6 +1050,12 @@
               </w:rPr>
               <w:t>Initial State</w:t>
             </w:r>
+            <w:r>
+              <w:rPr>
+                <w:lang w:val="en-GB"/>
+              </w:rPr>
+              <w:t xml:space="preserve"> + Initial State 2 + Resting State</w:t>
+            </w:r>
           </w:p>
         </w:tc>
         <w:tc>
@@ -883,27 +1073,7 @@
               <w:rPr>
                 <w:lang w:val="en-GB"/>
               </w:rPr>
-              <w:t xml:space="preserve">If there are no </w:t>
-            </w:r>
-            <w:commentRangeStart w:id="2"/>
-            <w:r>
-              <w:rPr>
-                <w:lang w:val="en-GB"/>
-              </w:rPr>
-              <w:t>discs</w:t>
-            </w:r>
-            <w:commentRangeEnd w:id="2"/>
-            <w:r>
-              <w:rPr>
-                <w:rStyle w:val="CommentReference"/>
-              </w:rPr>
-              <w:commentReference w:id="2"/>
-            </w:r>
-            <w:r>
-              <w:rPr>
-                <w:lang w:val="en-GB"/>
-              </w:rPr>
-              <w:t xml:space="preserve"> anymore the machine will stay in running state 2 waiting for the timer interrupt which will come within 4 seconds, making </w:t>
+              <w:t xml:space="preserve">If there are no discs anymore the machine will stay in running state 2 waiting for the timer interrupt which will come within 4 seconds, making </w:t>
             </w:r>
             <w:r>
               <w:rPr>
@@ -911,6 +1081,1551 @@
               </w:rPr>
               <w:t>the machine transition to initial state</w:t>
             </w:r>
+            <w:r>
+              <w:rPr>
+                <w:lang w:val="en-GB"/>
+              </w:rPr>
+              <w:t xml:space="preserve">. </w:t>
+            </w:r>
+          </w:p>
+          <w:p>
+            <w:pPr>
+              <w:cnfStyle w:val="000000000000" w:firstRow="0" w:lastRow="0" w:firstColumn="0" w:lastColumn="0" w:oddVBand="0" w:evenVBand="0" w:oddHBand="0" w:evenHBand="0" w:firstRowFirstColumn="0" w:firstRowLastColumn="0" w:lastRowFirstColumn="0" w:lastRowLastColumn="0"/>
+              <w:rPr>
+                <w:lang w:val="en-GB"/>
+              </w:rPr>
+            </w:pPr>
+            <w:r>
+              <w:rPr>
+                <w:lang w:val="en-GB"/>
+              </w:rPr>
+              <w:t>There it will reset the sorter and transition to the resting state.</w:t>
+            </w:r>
+          </w:p>
+        </w:tc>
+      </w:tr>
+      <w:tr>
+        <w:tc>
+          <w:tcPr>
+            <w:cnfStyle w:val="001000000000" w:firstRow="0" w:lastRow="0" w:firstColumn="1" w:lastColumn="0" w:oddVBand="0" w:evenVBand="0" w:oddHBand="0" w:evenHBand="0" w:firstRowFirstColumn="0" w:firstRowLastColumn="0" w:lastRowFirstColumn="0" w:lastRowLastColumn="0"/>
+            <w:tcW w:w="4287" w:type="dxa"/>
+          </w:tcPr>
+          <w:p>
+            <w:pPr>
+              <w:pStyle w:val="ListParagraph"/>
+              <w:rPr>
+                <w:b w:val="0"/>
+                <w:lang w:val="en-GB"/>
+              </w:rPr>
+            </w:pPr>
+            <w:r>
+              <w:rPr>
+                <w:b w:val="0"/>
+                <w:lang w:val="en-GB"/>
+              </w:rPr>
+              <w:t>Post-conditions</w:t>
+            </w:r>
+          </w:p>
+        </w:tc>
+        <w:tc>
+          <w:tcPr>
+            <w:tcW w:w="1713" w:type="dxa"/>
+          </w:tcPr>
+          <w:p>
+            <w:pPr>
+              <w:cnfStyle w:val="000000000000" w:firstRow="0" w:lastRow="0" w:firstColumn="0" w:lastColumn="0" w:oddVBand="0" w:evenVBand="0" w:oddHBand="0" w:evenHBand="0" w:firstRowFirstColumn="0" w:firstRowLastColumn="0" w:lastRowFirstColumn="0" w:lastRowLastColumn="0"/>
+              <w:rPr>
+                <w:lang w:val="en-GB"/>
+              </w:rPr>
+            </w:pPr>
+            <w:r>
+              <w:rPr>
+                <w:lang w:val="en-GB"/>
+              </w:rPr>
+              <w:t>Resting State</w:t>
+            </w:r>
+          </w:p>
+        </w:tc>
+        <w:tc>
+          <w:tcPr>
+            <w:tcW w:w="3866" w:type="dxa"/>
+          </w:tcPr>
+          <w:p>
+            <w:pPr>
+              <w:cnfStyle w:val="000000000000" w:firstRow="0" w:lastRow="0" w:firstColumn="0" w:lastColumn="0" w:oddVBand="0" w:evenVBand="0" w:oddHBand="0" w:evenHBand="0" w:firstRowFirstColumn="0" w:firstRowLastColumn="0" w:lastRowFirstColumn="0" w:lastRowLastColumn="0"/>
+              <w:rPr>
+                <w:lang w:val="en-GB"/>
+              </w:rPr>
+            </w:pPr>
+            <w:r>
+              <w:rPr>
+                <w:lang w:val="en-GB"/>
+              </w:rPr>
+              <w:t>We repeated the sorting step until all discs where sorted, meaning all discs are now sorted.</w:t>
+            </w:r>
+          </w:p>
+        </w:tc>
+      </w:tr>
+    </w:tbl>
+    <w:p>
+      <w:pPr>
+        <w:pStyle w:val="Heading2"/>
+        <w:rPr>
+          <w:lang w:val="en-GB"/>
+        </w:rPr>
+      </w:pPr>
+    </w:p>
+    <w:p>
+      <w:pPr>
+        <w:pStyle w:val="Heading2"/>
+        <w:rPr>
+          <w:lang w:val="en-GB"/>
+        </w:rPr>
+      </w:pPr>
+      <w:r>
+        <w:rPr>
+          <w:lang w:val="en-GB"/>
+        </w:rPr>
+        <w:t>Abort the process</w:t>
+      </w:r>
+    </w:p>
+    <w:p>
+      <w:pPr>
+        <w:rPr>
+          <w:b/>
+          <w:lang w:val="en-GB"/>
+        </w:rPr>
+      </w:pPr>
+      <w:r>
+        <w:rPr>
+          <w:b/>
+          <w:lang w:val="en-GB"/>
+        </w:rPr>
+        <w:t>Trigger:</w:t>
+      </w:r>
+      <w:r>
+        <w:rPr>
+          <w:lang w:val="en-GB"/>
+        </w:rPr>
+        <w:t xml:space="preserve"> </w:t>
+      </w:r>
+      <w:r>
+        <w:rPr>
+          <w:lang w:val="en-GB"/>
+        </w:rPr>
+        <w:t>The use wants to immediately stop the machine.</w:t>
+      </w:r>
+      <w:r>
+        <w:rPr>
+          <w:b/>
+          <w:lang w:val="en-GB"/>
+        </w:rPr>
+        <w:t xml:space="preserve"> </w:t>
+      </w:r>
+    </w:p>
+    <w:p>
+      <w:pPr>
+        <w:rPr>
+          <w:lang w:val="en-GB"/>
+        </w:rPr>
+      </w:pPr>
+      <w:r>
+        <w:rPr>
+          <w:b/>
+          <w:lang w:val="en-GB"/>
+        </w:rPr>
+        <w:t>Post-conditions:</w:t>
+      </w:r>
+      <w:r>
+        <w:rPr>
+          <w:lang w:val="en-GB"/>
+        </w:rPr>
+        <w:t xml:space="preserve"> </w:t>
+      </w:r>
+      <w:r>
+        <w:rPr>
+          <w:lang w:val="en-GB"/>
+        </w:rPr>
+        <w:t>The machine stopped running and is ready to start again.</w:t>
+      </w:r>
+    </w:p>
+    <w:p>
+      <w:pPr>
+        <w:rPr>
+          <w:lang w:val="en-GB"/>
+        </w:rPr>
+      </w:pPr>
+    </w:p>
+    <w:tbl>
+      <w:tblPr>
+        <w:tblStyle w:val="GridTable1Light-Accent1"/>
+        <w:tblW w:w="0" w:type="auto"/>
+        <w:tblInd w:w="-856" w:type="dxa"/>
+        <w:tblLook w:val="04A0" w:firstRow="1" w:lastRow="0" w:firstColumn="1" w:lastColumn="0" w:noHBand="0" w:noVBand="1"/>
+      </w:tblPr>
+      <w:tblGrid>
+        <w:gridCol w:w="4287"/>
+        <w:gridCol w:w="1713"/>
+        <w:gridCol w:w="3866"/>
+      </w:tblGrid>
+      <w:tr>
+        <w:trPr>
+          <w:cnfStyle w:val="100000000000" w:firstRow="1" w:lastRow="0" w:firstColumn="0" w:lastColumn="0" w:oddVBand="0" w:evenVBand="0" w:oddHBand="0" w:evenHBand="0" w:firstRowFirstColumn="0" w:firstRowLastColumn="0" w:lastRowFirstColumn="0" w:lastRowLastColumn="0"/>
+        </w:trPr>
+        <w:tc>
+          <w:tcPr>
+            <w:cnfStyle w:val="001000000000" w:firstRow="0" w:lastRow="0" w:firstColumn="1" w:lastColumn="0" w:oddVBand="0" w:evenVBand="0" w:oddHBand="0" w:evenHBand="0" w:firstRowFirstColumn="0" w:firstRowLastColumn="0" w:lastRowFirstColumn="0" w:lastRowLastColumn="0"/>
+            <w:tcW w:w="4287" w:type="dxa"/>
+          </w:tcPr>
+          <w:p>
+            <w:pPr>
+              <w:pStyle w:val="ListParagraph"/>
+              <w:rPr>
+                <w:lang w:val="en-GB"/>
+              </w:rPr>
+            </w:pPr>
+            <w:r>
+              <w:rPr>
+                <w:lang w:val="en-GB"/>
+              </w:rPr>
+              <w:t>Basic Flow</w:t>
+            </w:r>
+          </w:p>
+        </w:tc>
+        <w:tc>
+          <w:tcPr>
+            <w:tcW w:w="1713" w:type="dxa"/>
+          </w:tcPr>
+          <w:p>
+            <w:pPr>
+              <w:cnfStyle w:val="100000000000" w:firstRow="1" w:lastRow="0" w:firstColumn="0" w:lastColumn="0" w:oddVBand="0" w:evenVBand="0" w:oddHBand="0" w:evenHBand="0" w:firstRowFirstColumn="0" w:firstRowLastColumn="0" w:lastRowFirstColumn="0" w:lastRowLastColumn="0"/>
+              <w:rPr>
+                <w:lang w:val="en-GB"/>
+              </w:rPr>
+            </w:pPr>
+            <w:r>
+              <w:rPr>
+                <w:lang w:val="en-GB"/>
+              </w:rPr>
+              <w:t>State</w:t>
+            </w:r>
+          </w:p>
+        </w:tc>
+        <w:tc>
+          <w:tcPr>
+            <w:tcW w:w="3866" w:type="dxa"/>
+          </w:tcPr>
+          <w:p>
+            <w:pPr>
+              <w:cnfStyle w:val="100000000000" w:firstRow="1" w:lastRow="0" w:firstColumn="0" w:lastColumn="0" w:oddVBand="0" w:evenVBand="0" w:oddHBand="0" w:evenHBand="0" w:firstRowFirstColumn="0" w:firstRowLastColumn="0" w:lastRowFirstColumn="0" w:lastRowLastColumn="0"/>
+              <w:rPr>
+                <w:lang w:val="en-GB"/>
+              </w:rPr>
+            </w:pPr>
+            <w:r>
+              <w:rPr>
+                <w:lang w:val="en-GB"/>
+              </w:rPr>
+              <w:t>Explanation</w:t>
+            </w:r>
+          </w:p>
+        </w:tc>
+      </w:tr>
+      <w:tr>
+        <w:tc>
+          <w:tcPr>
+            <w:cnfStyle w:val="001000000000" w:firstRow="0" w:lastRow="0" w:firstColumn="1" w:lastColumn="0" w:oddVBand="0" w:evenVBand="0" w:oddHBand="0" w:evenHBand="0" w:firstRowFirstColumn="0" w:firstRowLastColumn="0" w:lastRowFirstColumn="0" w:lastRowLastColumn="0"/>
+            <w:tcW w:w="4287" w:type="dxa"/>
+          </w:tcPr>
+          <w:p>
+            <w:pPr>
+              <w:pStyle w:val="ListParagraph"/>
+              <w:rPr>
+                <w:b w:val="0"/>
+                <w:lang w:val="en-GB"/>
+              </w:rPr>
+            </w:pPr>
+            <w:r>
+              <w:rPr>
+                <w:b w:val="0"/>
+                <w:lang w:val="en-GB"/>
+              </w:rPr>
+              <w:t>Before Trigger</w:t>
+            </w:r>
+          </w:p>
+        </w:tc>
+        <w:tc>
+          <w:tcPr>
+            <w:tcW w:w="1713" w:type="dxa"/>
+          </w:tcPr>
+          <w:p>
+            <w:pPr>
+              <w:cnfStyle w:val="000000000000" w:firstRow="0" w:lastRow="0" w:firstColumn="0" w:lastColumn="0" w:oddVBand="0" w:evenVBand="0" w:oddHBand="0" w:evenHBand="0" w:firstRowFirstColumn="0" w:firstRowLastColumn="0" w:lastRowFirstColumn="0" w:lastRowLastColumn="0"/>
+              <w:rPr>
+                <w:lang w:val="en-GB"/>
+              </w:rPr>
+            </w:pPr>
+            <w:r>
+              <w:rPr>
+                <w:lang w:val="en-GB"/>
+              </w:rPr>
+              <w:t xml:space="preserve">Every that is not initial state, initial state 2, resting state or Abort </w:t>
+            </w:r>
+            <w:r>
+              <w:rPr>
+                <w:vanish/>
+                <w:lang w:val="en-GB"/>
+              </w:rPr>
+              <w:t>cdlsls</w:t>
+            </w:r>
+            <w:r>
+              <w:rPr>
+                <w:vanish/>
+                <w:lang w:val="en-GB"/>
+              </w:rPr>
+              <w:pgNum/>
+            </w:r>
+            <w:r>
+              <w:rPr>
+                <w:vanish/>
+                <w:lang w:val="en-GB"/>
+              </w:rPr>
+              <w:pgNum/>
+            </w:r>
+            <w:r>
+              <w:rPr>
+                <w:vanish/>
+                <w:lang w:val="en-GB"/>
+              </w:rPr>
+              <w:pgNum/>
+            </w:r>
+            <w:r>
+              <w:rPr>
+                <w:vanish/>
+                <w:lang w:val="en-GB"/>
+              </w:rPr>
+              <w:pgNum/>
+            </w:r>
+            <w:r>
+              <w:rPr>
+                <w:vanish/>
+                <w:lang w:val="en-GB"/>
+              </w:rPr>
+              <w:pgNum/>
+            </w:r>
+            <w:r>
+              <w:rPr>
+                <w:vanish/>
+                <w:lang w:val="en-GB"/>
+              </w:rPr>
+              <w:pgNum/>
+            </w:r>
+            <w:r>
+              <w:rPr>
+                <w:vanish/>
+                <w:lang w:val="en-GB"/>
+              </w:rPr>
+              <w:pgNum/>
+            </w:r>
+            <w:r>
+              <w:rPr>
+                <w:vanish/>
+                <w:lang w:val="en-GB"/>
+              </w:rPr>
+              <w:pgNum/>
+            </w:r>
+            <w:r>
+              <w:rPr>
+                <w:vanish/>
+                <w:lang w:val="en-GB"/>
+              </w:rPr>
+              <w:pgNum/>
+            </w:r>
+            <w:r>
+              <w:rPr>
+                <w:vanish/>
+                <w:lang w:val="en-GB"/>
+              </w:rPr>
+              <w:pgNum/>
+            </w:r>
+            <w:r>
+              <w:rPr>
+                <w:vanish/>
+                <w:lang w:val="en-GB"/>
+              </w:rPr>
+              <w:pgNum/>
+            </w:r>
+            <w:r>
+              <w:rPr>
+                <w:vanish/>
+                <w:lang w:val="en-GB"/>
+              </w:rPr>
+              <w:pgNum/>
+            </w:r>
+            <w:r>
+              <w:rPr>
+                <w:vanish/>
+                <w:lang w:val="en-GB"/>
+              </w:rPr>
+              <w:pgNum/>
+            </w:r>
+            <w:r>
+              <w:rPr>
+                <w:vanish/>
+                <w:lang w:val="en-GB"/>
+              </w:rPr>
+              <w:pgNum/>
+            </w:r>
+            <w:r>
+              <w:rPr>
+                <w:vanish/>
+                <w:lang w:val="en-GB"/>
+              </w:rPr>
+              <w:pgNum/>
+            </w:r>
+            <w:r>
+              <w:rPr>
+                <w:vanish/>
+                <w:lang w:val="en-GB"/>
+              </w:rPr>
+              <w:pgNum/>
+            </w:r>
+            <w:r>
+              <w:rPr>
+                <w:vanish/>
+                <w:lang w:val="en-GB"/>
+              </w:rPr>
+              <w:pgNum/>
+            </w:r>
+            <w:r>
+              <w:rPr>
+                <w:vanish/>
+                <w:lang w:val="en-GB"/>
+              </w:rPr>
+              <w:pgNum/>
+            </w:r>
+            <w:r>
+              <w:rPr>
+                <w:vanish/>
+                <w:lang w:val="en-GB"/>
+              </w:rPr>
+              <w:pgNum/>
+            </w:r>
+            <w:r>
+              <w:rPr>
+                <w:vanish/>
+                <w:lang w:val="en-GB"/>
+              </w:rPr>
+              <w:pgNum/>
+            </w:r>
+            <w:r>
+              <w:rPr>
+                <w:vanish/>
+                <w:lang w:val="en-GB"/>
+              </w:rPr>
+              <w:pgNum/>
+            </w:r>
+            <w:r>
+              <w:rPr>
+                <w:vanish/>
+                <w:lang w:val="en-GB"/>
+              </w:rPr>
+              <w:pgNum/>
+            </w:r>
+            <w:r>
+              <w:rPr>
+                <w:vanish/>
+                <w:lang w:val="en-GB"/>
+              </w:rPr>
+              <w:pgNum/>
+            </w:r>
+            <w:r>
+              <w:rPr>
+                <w:vanish/>
+                <w:lang w:val="en-GB"/>
+              </w:rPr>
+              <w:pgNum/>
+            </w:r>
+            <w:r>
+              <w:rPr>
+                <w:vanish/>
+                <w:lang w:val="en-GB"/>
+              </w:rPr>
+              <w:pgNum/>
+            </w:r>
+            <w:r>
+              <w:rPr>
+                <w:vanish/>
+                <w:lang w:val="en-GB"/>
+              </w:rPr>
+              <w:pgNum/>
+            </w:r>
+            <w:r>
+              <w:rPr>
+                <w:vanish/>
+                <w:lang w:val="en-GB"/>
+              </w:rPr>
+              <w:pgNum/>
+            </w:r>
+            <w:r>
+              <w:rPr>
+                <w:vanish/>
+                <w:lang w:val="en-GB"/>
+              </w:rPr>
+              <w:pgNum/>
+            </w:r>
+            <w:r>
+              <w:rPr>
+                <w:vanish/>
+                <w:lang w:val="en-GB"/>
+              </w:rPr>
+              <w:pgNum/>
+            </w:r>
+            <w:r>
+              <w:rPr>
+                <w:vanish/>
+                <w:lang w:val="en-GB"/>
+              </w:rPr>
+              <w:pgNum/>
+            </w:r>
+            <w:r>
+              <w:rPr>
+                <w:vanish/>
+                <w:lang w:val="en-GB"/>
+              </w:rPr>
+              <w:pgNum/>
+            </w:r>
+            <w:r>
+              <w:rPr>
+                <w:vanish/>
+                <w:lang w:val="en-GB"/>
+              </w:rPr>
+              <w:pgNum/>
+            </w:r>
+            <w:r>
+              <w:rPr>
+                <w:vanish/>
+                <w:lang w:val="en-GB"/>
+              </w:rPr>
+              <w:pgNum/>
+            </w:r>
+            <w:r>
+              <w:rPr>
+                <w:vanish/>
+                <w:lang w:val="en-GB"/>
+              </w:rPr>
+              <w:pgNum/>
+            </w:r>
+            <w:r>
+              <w:rPr>
+                <w:vanish/>
+                <w:lang w:val="en-GB"/>
+              </w:rPr>
+              <w:pgNum/>
+            </w:r>
+            <w:r>
+              <w:rPr>
+                <w:vanish/>
+                <w:lang w:val="en-GB"/>
+              </w:rPr>
+              <w:pgNum/>
+            </w:r>
+            <w:r>
+              <w:rPr>
+                <w:vanish/>
+                <w:lang w:val="en-GB"/>
+              </w:rPr>
+              <w:pgNum/>
+            </w:r>
+            <w:r>
+              <w:rPr>
+                <w:vanish/>
+                <w:lang w:val="en-GB"/>
+              </w:rPr>
+              <w:pgNum/>
+            </w:r>
+            <w:r>
+              <w:rPr>
+                <w:vanish/>
+                <w:lang w:val="en-GB"/>
+              </w:rPr>
+              <w:pgNum/>
+            </w:r>
+            <w:r>
+              <w:rPr>
+                <w:vanish/>
+                <w:lang w:val="en-GB"/>
+              </w:rPr>
+              <w:pgNum/>
+            </w:r>
+            <w:r>
+              <w:rPr>
+                <w:vanish/>
+                <w:lang w:val="en-GB"/>
+              </w:rPr>
+              <w:pgNum/>
+            </w:r>
+            <w:r>
+              <w:rPr>
+                <w:vanish/>
+                <w:lang w:val="en-GB"/>
+              </w:rPr>
+              <w:pgNum/>
+            </w:r>
+            <w:r>
+              <w:rPr>
+                <w:vanish/>
+                <w:lang w:val="en-GB"/>
+              </w:rPr>
+              <w:pgNum/>
+            </w:r>
+            <w:r>
+              <w:rPr>
+                <w:vanish/>
+                <w:lang w:val="en-GB"/>
+              </w:rPr>
+              <w:pgNum/>
+            </w:r>
+            <w:r>
+              <w:rPr>
+                <w:vanish/>
+                <w:lang w:val="en-GB"/>
+              </w:rPr>
+              <w:pgNum/>
+            </w:r>
+            <w:r>
+              <w:rPr>
+                <w:vanish/>
+                <w:lang w:val="en-GB"/>
+              </w:rPr>
+              <w:pgNum/>
+            </w:r>
+            <w:r>
+              <w:rPr>
+                <w:vanish/>
+                <w:lang w:val="en-GB"/>
+              </w:rPr>
+              <w:pgNum/>
+            </w:r>
+            <w:r>
+              <w:rPr>
+                <w:vanish/>
+                <w:lang w:val="en-GB"/>
+              </w:rPr>
+              <w:pgNum/>
+            </w:r>
+            <w:r>
+              <w:rPr>
+                <w:vanish/>
+                <w:lang w:val="en-GB"/>
+              </w:rPr>
+              <w:pgNum/>
+            </w:r>
+            <w:r>
+              <w:rPr>
+                <w:vanish/>
+                <w:lang w:val="en-GB"/>
+              </w:rPr>
+              <w:pgNum/>
+            </w:r>
+            <w:r>
+              <w:rPr>
+                <w:vanish/>
+                <w:lang w:val="en-GB"/>
+              </w:rPr>
+              <w:pgNum/>
+            </w:r>
+            <w:r>
+              <w:rPr>
+                <w:vanish/>
+                <w:lang w:val="en-GB"/>
+              </w:rPr>
+              <w:pgNum/>
+            </w:r>
+            <w:r>
+              <w:rPr>
+                <w:vanish/>
+                <w:lang w:val="en-GB"/>
+              </w:rPr>
+              <w:pgNum/>
+            </w:r>
+            <w:r>
+              <w:rPr>
+                <w:vanish/>
+                <w:lang w:val="en-GB"/>
+              </w:rPr>
+              <w:pgNum/>
+            </w:r>
+            <w:r>
+              <w:rPr>
+                <w:vanish/>
+                <w:lang w:val="en-GB"/>
+              </w:rPr>
+              <w:pgNum/>
+            </w:r>
+            <w:r>
+              <w:rPr>
+                <w:vanish/>
+                <w:lang w:val="en-GB"/>
+              </w:rPr>
+              <w:pgNum/>
+            </w:r>
+            <w:r>
+              <w:rPr>
+                <w:vanish/>
+                <w:lang w:val="en-GB"/>
+              </w:rPr>
+              <w:pgNum/>
+            </w:r>
+            <w:r>
+              <w:rPr>
+                <w:vanish/>
+                <w:lang w:val="en-GB"/>
+              </w:rPr>
+              <w:pgNum/>
+            </w:r>
+            <w:r>
+              <w:rPr>
+                <w:vanish/>
+                <w:lang w:val="en-GB"/>
+              </w:rPr>
+              <w:pgNum/>
+            </w:r>
+            <w:r>
+              <w:rPr>
+                <w:vanish/>
+                <w:lang w:val="en-GB"/>
+              </w:rPr>
+              <w:pgNum/>
+            </w:r>
+            <w:r>
+              <w:rPr>
+                <w:vanish/>
+                <w:lang w:val="en-GB"/>
+              </w:rPr>
+              <w:pgNum/>
+            </w:r>
+            <w:r>
+              <w:rPr>
+                <w:vanish/>
+                <w:lang w:val="en-GB"/>
+              </w:rPr>
+              <w:pgNum/>
+            </w:r>
+            <w:r>
+              <w:rPr>
+                <w:vanish/>
+                <w:lang w:val="en-GB"/>
+              </w:rPr>
+              <w:pgNum/>
+            </w:r>
+            <w:r>
+              <w:rPr>
+                <w:vanish/>
+                <w:lang w:val="en-GB"/>
+              </w:rPr>
+              <w:pgNum/>
+            </w:r>
+            <w:r>
+              <w:rPr>
+                <w:vanish/>
+                <w:lang w:val="en-GB"/>
+              </w:rPr>
+              <w:pgNum/>
+            </w:r>
+            <w:r>
+              <w:rPr>
+                <w:vanish/>
+                <w:lang w:val="en-GB"/>
+              </w:rPr>
+              <w:pgNum/>
+            </w:r>
+            <w:r>
+              <w:rPr>
+                <w:vanish/>
+                <w:lang w:val="en-GB"/>
+              </w:rPr>
+              <w:pgNum/>
+            </w:r>
+            <w:r>
+              <w:rPr>
+                <w:vanish/>
+                <w:lang w:val="en-GB"/>
+              </w:rPr>
+              <w:pgNum/>
+            </w:r>
+            <w:r>
+              <w:rPr>
+                <w:vanish/>
+                <w:lang w:val="en-GB"/>
+              </w:rPr>
+              <w:pgNum/>
+            </w:r>
+            <w:r>
+              <w:rPr>
+                <w:vanish/>
+                <w:lang w:val="en-GB"/>
+              </w:rPr>
+              <w:pgNum/>
+            </w:r>
+            <w:r>
+              <w:rPr>
+                <w:vanish/>
+                <w:lang w:val="en-GB"/>
+              </w:rPr>
+              <w:pgNum/>
+            </w:r>
+            <w:r>
+              <w:rPr>
+                <w:vanish/>
+                <w:lang w:val="en-GB"/>
+              </w:rPr>
+              <w:pgNum/>
+            </w:r>
+            <w:r>
+              <w:rPr>
+                <w:vanish/>
+                <w:lang w:val="en-GB"/>
+              </w:rPr>
+              <w:pgNum/>
+            </w:r>
+            <w:r>
+              <w:rPr>
+                <w:vanish/>
+                <w:lang w:val="en-GB"/>
+              </w:rPr>
+              <w:pgNum/>
+            </w:r>
+            <w:r>
+              <w:rPr>
+                <w:vanish/>
+                <w:lang w:val="en-GB"/>
+              </w:rPr>
+              <w:pgNum/>
+            </w:r>
+            <w:r>
+              <w:rPr>
+                <w:vanish/>
+                <w:lang w:val="en-GB"/>
+              </w:rPr>
+              <w:pgNum/>
+            </w:r>
+            <w:r>
+              <w:rPr>
+                <w:vanish/>
+                <w:lang w:val="en-GB"/>
+              </w:rPr>
+              <w:pgNum/>
+            </w:r>
+            <w:r>
+              <w:rPr>
+                <w:vanish/>
+                <w:lang w:val="en-GB"/>
+              </w:rPr>
+              <w:pgNum/>
+            </w:r>
+            <w:r>
+              <w:rPr>
+                <w:vanish/>
+                <w:lang w:val="en-GB"/>
+              </w:rPr>
+              <w:pgNum/>
+            </w:r>
+            <w:r>
+              <w:rPr>
+                <w:vanish/>
+                <w:lang w:val="en-GB"/>
+              </w:rPr>
+              <w:pgNum/>
+            </w:r>
+            <w:r>
+              <w:rPr>
+                <w:vanish/>
+                <w:lang w:val="en-GB"/>
+              </w:rPr>
+              <w:pgNum/>
+            </w:r>
+            <w:r>
+              <w:rPr>
+                <w:vanish/>
+                <w:lang w:val="en-GB"/>
+              </w:rPr>
+              <w:pgNum/>
+            </w:r>
+            <w:r>
+              <w:rPr>
+                <w:vanish/>
+                <w:lang w:val="en-GB"/>
+              </w:rPr>
+              <w:pgNum/>
+            </w:r>
+            <w:r>
+              <w:rPr>
+                <w:vanish/>
+                <w:lang w:val="en-GB"/>
+              </w:rPr>
+              <w:pgNum/>
+            </w:r>
+            <w:r>
+              <w:rPr>
+                <w:vanish/>
+                <w:lang w:val="en-GB"/>
+              </w:rPr>
+              <w:pgNum/>
+            </w:r>
+            <w:r>
+              <w:rPr>
+                <w:vanish/>
+                <w:lang w:val="en-GB"/>
+              </w:rPr>
+              <w:pgNum/>
+            </w:r>
+            <w:r>
+              <w:rPr>
+                <w:vanish/>
+                <w:lang w:val="en-GB"/>
+              </w:rPr>
+              <w:pgNum/>
+            </w:r>
+            <w:r>
+              <w:rPr>
+                <w:vanish/>
+                <w:lang w:val="en-GB"/>
+              </w:rPr>
+              <w:pgNum/>
+            </w:r>
+            <w:r>
+              <w:rPr>
+                <w:vanish/>
+                <w:lang w:val="en-GB"/>
+              </w:rPr>
+              <w:pgNum/>
+            </w:r>
+            <w:r>
+              <w:rPr>
+                <w:vanish/>
+                <w:lang w:val="en-GB"/>
+              </w:rPr>
+              <w:pgNum/>
+            </w:r>
+            <w:r>
+              <w:rPr>
+                <w:vanish/>
+                <w:lang w:val="en-GB"/>
+              </w:rPr>
+              <w:pgNum/>
+            </w:r>
+            <w:r>
+              <w:rPr>
+                <w:vanish/>
+                <w:lang w:val="en-GB"/>
+              </w:rPr>
+              <w:pgNum/>
+            </w:r>
+            <w:r>
+              <w:rPr>
+                <w:vanish/>
+                <w:lang w:val="en-GB"/>
+              </w:rPr>
+              <w:pgNum/>
+            </w:r>
+            <w:r>
+              <w:rPr>
+                <w:vanish/>
+                <w:lang w:val="en-GB"/>
+              </w:rPr>
+              <w:pgNum/>
+            </w:r>
+            <w:r>
+              <w:rPr>
+                <w:vanish/>
+                <w:lang w:val="en-GB"/>
+              </w:rPr>
+              <w:pgNum/>
+            </w:r>
+            <w:r>
+              <w:rPr>
+                <w:vanish/>
+                <w:lang w:val="en-GB"/>
+              </w:rPr>
+              <w:pgNum/>
+            </w:r>
+            <w:r>
+              <w:rPr>
+                <w:vanish/>
+                <w:lang w:val="en-GB"/>
+              </w:rPr>
+              <w:pgNum/>
+            </w:r>
+            <w:r>
+              <w:rPr>
+                <w:vanish/>
+                <w:lang w:val="en-GB"/>
+              </w:rPr>
+              <w:pgNum/>
+            </w:r>
+            <w:r>
+              <w:rPr>
+                <w:vanish/>
+                <w:lang w:val="en-GB"/>
+              </w:rPr>
+              <w:pgNum/>
+            </w:r>
+            <w:r>
+              <w:rPr>
+                <w:vanish/>
+                <w:lang w:val="en-GB"/>
+              </w:rPr>
+              <w:pgNum/>
+            </w:r>
+            <w:r>
+              <w:rPr>
+                <w:vanish/>
+                <w:lang w:val="en-GB"/>
+              </w:rPr>
+              <w:pgNum/>
+            </w:r>
+            <w:r>
+              <w:rPr>
+                <w:vanish/>
+                <w:lang w:val="en-GB"/>
+              </w:rPr>
+              <w:pgNum/>
+            </w:r>
+            <w:r>
+              <w:rPr>
+                <w:vanish/>
+                <w:lang w:val="en-GB"/>
+              </w:rPr>
+              <w:pgNum/>
+            </w:r>
+            <w:r>
+              <w:rPr>
+                <w:vanish/>
+                <w:lang w:val="en-GB"/>
+              </w:rPr>
+              <w:pgNum/>
+            </w:r>
+            <w:r>
+              <w:rPr>
+                <w:vanish/>
+                <w:lang w:val="en-GB"/>
+              </w:rPr>
+              <w:pgNum/>
+            </w:r>
+            <w:r>
+              <w:rPr>
+                <w:vanish/>
+                <w:lang w:val="en-GB"/>
+              </w:rPr>
+              <w:pgNum/>
+            </w:r>
+            <w:r>
+              <w:rPr>
+                <w:vanish/>
+                <w:lang w:val="en-GB"/>
+              </w:rPr>
+              <w:pgNum/>
+            </w:r>
+            <w:r>
+              <w:rPr>
+                <w:vanish/>
+                <w:lang w:val="en-GB"/>
+              </w:rPr>
+              <w:pgNum/>
+            </w:r>
+            <w:r>
+              <w:rPr>
+                <w:vanish/>
+                <w:lang w:val="en-GB"/>
+              </w:rPr>
+              <w:pgNum/>
+            </w:r>
+            <w:r>
+              <w:rPr>
+                <w:vanish/>
+                <w:lang w:val="en-GB"/>
+              </w:rPr>
+              <w:pgNum/>
+            </w:r>
+            <w:r>
+              <w:rPr>
+                <w:vanish/>
+                <w:lang w:val="en-GB"/>
+              </w:rPr>
+              <w:pgNum/>
+            </w:r>
+            <w:r>
+              <w:rPr>
+                <w:vanish/>
+                <w:lang w:val="en-GB"/>
+              </w:rPr>
+              <w:pgNum/>
+            </w:r>
+            <w:r>
+              <w:rPr>
+                <w:vanish/>
+                <w:lang w:val="en-GB"/>
+              </w:rPr>
+              <w:pgNum/>
+            </w:r>
+            <w:r>
+              <w:rPr>
+                <w:vanish/>
+                <w:lang w:val="en-GB"/>
+              </w:rPr>
+              <w:pgNum/>
+            </w:r>
+            <w:r>
+              <w:rPr>
+                <w:vanish/>
+                <w:lang w:val="en-GB"/>
+              </w:rPr>
+              <w:pgNum/>
+            </w:r>
+            <w:r>
+              <w:rPr>
+                <w:vanish/>
+                <w:lang w:val="en-GB"/>
+              </w:rPr>
+              <w:pgNum/>
+            </w:r>
+            <w:r>
+              <w:rPr>
+                <w:vanish/>
+                <w:lang w:val="en-GB"/>
+              </w:rPr>
+              <w:pgNum/>
+            </w:r>
+            <w:r>
+              <w:rPr>
+                <w:vanish/>
+                <w:lang w:val="en-GB"/>
+              </w:rPr>
+              <w:pgNum/>
+            </w:r>
+            <w:r>
+              <w:rPr>
+                <w:vanish/>
+                <w:lang w:val="en-GB"/>
+              </w:rPr>
+              <w:pgNum/>
+            </w:r>
+            <w:r>
+              <w:rPr>
+                <w:vanish/>
+                <w:lang w:val="en-GB"/>
+              </w:rPr>
+              <w:pgNum/>
+            </w:r>
+            <w:r>
+              <w:rPr>
+                <w:vanish/>
+                <w:lang w:val="en-GB"/>
+              </w:rPr>
+              <w:pgNum/>
+            </w:r>
+            <w:r>
+              <w:rPr>
+                <w:vanish/>
+                <w:lang w:val="en-GB"/>
+              </w:rPr>
+              <w:pgNum/>
+            </w:r>
+          </w:p>
+        </w:tc>
+        <w:tc>
+          <w:tcPr>
+            <w:tcW w:w="3866" w:type="dxa"/>
+          </w:tcPr>
+          <w:p>
+            <w:pPr>
+              <w:cnfStyle w:val="000000000000" w:firstRow="0" w:lastRow="0" w:firstColumn="0" w:lastColumn="0" w:oddVBand="0" w:evenVBand="0" w:oddHBand="0" w:evenHBand="0" w:firstRowFirstColumn="0" w:firstRowLastColumn="0" w:lastRowFirstColumn="0" w:lastRowLastColumn="0"/>
+              <w:rPr>
+                <w:lang w:val="en-GB"/>
+              </w:rPr>
+            </w:pPr>
+            <w:r>
+              <w:rPr>
+                <w:lang w:val="en-GB"/>
+              </w:rPr>
+              <w:t>The other states cannot be aborted because they go to the resting state anyway. Pressing the abort button will also go the resting state, so it would not make sense to be able to abort these states.</w:t>
+            </w:r>
+          </w:p>
+        </w:tc>
+      </w:tr>
+      <w:tr>
+        <w:tc>
+          <w:tcPr>
+            <w:cnfStyle w:val="001000000000" w:firstRow="0" w:lastRow="0" w:firstColumn="1" w:lastColumn="0" w:oddVBand="0" w:evenVBand="0" w:oddHBand="0" w:evenHBand="0" w:firstRowFirstColumn="0" w:firstRowLastColumn="0" w:lastRowFirstColumn="0" w:lastRowLastColumn="0"/>
+            <w:tcW w:w="4287" w:type="dxa"/>
+          </w:tcPr>
+          <w:p>
+            <w:pPr>
+              <w:pStyle w:val="ListParagraph"/>
+              <w:rPr>
+                <w:b w:val="0"/>
+                <w:lang w:val="en-GB"/>
+              </w:rPr>
+            </w:pPr>
+            <w:r>
+              <w:rPr>
+                <w:b w:val="0"/>
+                <w:lang w:val="en-GB"/>
+              </w:rPr>
+              <w:t>After Trigger</w:t>
+            </w:r>
+          </w:p>
+        </w:tc>
+        <w:tc>
+          <w:tcPr>
+            <w:tcW w:w="1713" w:type="dxa"/>
+          </w:tcPr>
+          <w:p>
+            <w:pPr>
+              <w:cnfStyle w:val="000000000000" w:firstRow="0" w:lastRow="0" w:firstColumn="0" w:lastColumn="0" w:oddVBand="0" w:evenVBand="0" w:oddHBand="0" w:evenHBand="0" w:firstRowFirstColumn="0" w:firstRowLastColumn="0" w:lastRowFirstColumn="0" w:lastRowLastColumn="0"/>
+              <w:rPr>
+                <w:lang w:val="en-GB"/>
+              </w:rPr>
+            </w:pPr>
+            <w:r>
+              <w:rPr>
+                <w:lang w:val="en-GB"/>
+              </w:rPr>
+              <w:t>Abort</w:t>
+            </w:r>
+          </w:p>
+        </w:tc>
+        <w:tc>
+          <w:tcPr>
+            <w:tcW w:w="3866" w:type="dxa"/>
+          </w:tcPr>
+          <w:p>
+            <w:pPr>
+              <w:cnfStyle w:val="000000000000" w:firstRow="0" w:lastRow="0" w:firstColumn="0" w:lastColumn="0" w:oddVBand="0" w:evenVBand="0" w:oddHBand="0" w:evenHBand="0" w:firstRowFirstColumn="0" w:firstRowLastColumn="0" w:lastRowFirstColumn="0" w:lastRowLastColumn="0"/>
+              <w:rPr>
+                <w:lang w:val="en-GB"/>
+              </w:rPr>
+            </w:pPr>
+            <w:r>
+              <w:rPr>
+                <w:lang w:val="en-GB"/>
+              </w:rPr>
+              <w:t>Every state (apart from the one mentioned in before trigger) have a line to abort with Abort as input</w:t>
+            </w:r>
+          </w:p>
+        </w:tc>
+      </w:tr>
+      <w:tr>
+        <w:tc>
+          <w:tcPr>
+            <w:cnfStyle w:val="001000000000" w:firstRow="0" w:lastRow="0" w:firstColumn="1" w:lastColumn="0" w:oddVBand="0" w:evenVBand="0" w:oddHBand="0" w:evenHBand="0" w:firstRowFirstColumn="0" w:firstRowLastColumn="0" w:lastRowFirstColumn="0" w:lastRowLastColumn="0"/>
+            <w:tcW w:w="4287" w:type="dxa"/>
+          </w:tcPr>
+          <w:p>
+            <w:pPr>
+              <w:pStyle w:val="ListParagraph"/>
+              <w:numPr>
+                <w:ilvl w:val="0"/>
+                <w:numId w:val="7"/>
+              </w:numPr>
+              <w:rPr>
+                <w:b w:val="0"/>
+                <w:u w:val="single"/>
+                <w:lang w:val="en-GB"/>
+              </w:rPr>
+            </w:pPr>
+            <w:r>
+              <w:rPr>
+                <w:b w:val="0"/>
+                <w:lang w:val="en-GB"/>
+              </w:rPr>
+              <w:t>The machine stops transporting the discs. And doesn’t put any more discs on the transporting mechanism.</w:t>
+            </w:r>
+            <w:r>
+              <w:rPr>
+                <w:b w:val="0"/>
+                <w:u w:val="single"/>
+                <w:lang w:val="en-GB"/>
+              </w:rPr>
+              <w:t xml:space="preserve"> </w:t>
+            </w:r>
+          </w:p>
+        </w:tc>
+        <w:tc>
+          <w:tcPr>
+            <w:tcW w:w="1713" w:type="dxa"/>
+          </w:tcPr>
+          <w:p>
+            <w:pPr>
+              <w:cnfStyle w:val="000000000000" w:firstRow="0" w:lastRow="0" w:firstColumn="0" w:lastColumn="0" w:oddVBand="0" w:evenVBand="0" w:oddHBand="0" w:evenHBand="0" w:firstRowFirstColumn="0" w:firstRowLastColumn="0" w:lastRowFirstColumn="0" w:lastRowLastColumn="0"/>
+              <w:rPr>
+                <w:lang w:val="en-GB"/>
+              </w:rPr>
+            </w:pPr>
+            <w:r>
+              <w:rPr>
+                <w:lang w:val="en-GB"/>
+              </w:rPr>
+              <w:t>Abort</w:t>
+            </w:r>
+          </w:p>
+        </w:tc>
+        <w:tc>
+          <w:tcPr>
+            <w:tcW w:w="3866" w:type="dxa"/>
+          </w:tcPr>
+          <w:p>
+            <w:pPr>
+              <w:cnfStyle w:val="000000000000" w:firstRow="0" w:lastRow="0" w:firstColumn="0" w:lastColumn="0" w:oddVBand="0" w:evenVBand="0" w:oddHBand="0" w:evenHBand="0" w:firstRowFirstColumn="0" w:firstRowLastColumn="0" w:lastRowFirstColumn="0" w:lastRowLastColumn="0"/>
+              <w:rPr>
+                <w:lang w:val="en-GB"/>
+              </w:rPr>
+            </w:pPr>
+            <w:r>
+              <w:rPr>
+                <w:lang w:val="en-GB"/>
+              </w:rPr>
+              <w:t>Because the machine is now in the abort</w:t>
+            </w:r>
+            <w:r>
+              <w:rPr>
+                <w:lang w:val="en-GB"/>
+              </w:rPr>
+              <w:t xml:space="preserve"> state, which has all outputs set to 0, nothing will be moving.</w:t>
+            </w:r>
+          </w:p>
+        </w:tc>
+      </w:tr>
+      <w:tr>
+        <w:tc>
+          <w:tcPr>
+            <w:cnfStyle w:val="001000000000" w:firstRow="0" w:lastRow="0" w:firstColumn="1" w:lastColumn="0" w:oddVBand="0" w:evenVBand="0" w:oddHBand="0" w:evenHBand="0" w:firstRowFirstColumn="0" w:firstRowLastColumn="0" w:lastRowFirstColumn="0" w:lastRowLastColumn="0"/>
+            <w:tcW w:w="4287" w:type="dxa"/>
+          </w:tcPr>
+          <w:p>
+            <w:pPr>
+              <w:pStyle w:val="ListParagraph"/>
+              <w:numPr>
+                <w:ilvl w:val="0"/>
+                <w:numId w:val="7"/>
+              </w:numPr>
+              <w:rPr>
+                <w:b w:val="0"/>
+                <w:lang w:val="en-GB"/>
+              </w:rPr>
+            </w:pPr>
+            <w:r>
+              <w:rPr>
+                <w:b w:val="0"/>
+                <w:lang w:val="en-GB"/>
+              </w:rPr>
+              <w:t>The user is required to remove all discs that are neither in the container unit nor sorted.</w:t>
+            </w:r>
+          </w:p>
+        </w:tc>
+        <w:tc>
+          <w:tcPr>
+            <w:tcW w:w="1713" w:type="dxa"/>
+          </w:tcPr>
+          <w:p>
+            <w:pPr>
+              <w:cnfStyle w:val="000000000000" w:firstRow="0" w:lastRow="0" w:firstColumn="0" w:lastColumn="0" w:oddVBand="0" w:evenVBand="0" w:oddHBand="0" w:evenHBand="0" w:firstRowFirstColumn="0" w:firstRowLastColumn="0" w:lastRowFirstColumn="0" w:lastRowLastColumn="0"/>
+              <w:rPr>
+                <w:lang w:val="en-GB"/>
+              </w:rPr>
+            </w:pPr>
+            <w:r>
+              <w:rPr>
+                <w:lang w:val="en-GB"/>
+              </w:rPr>
+              <w:t>Abort</w:t>
+            </w:r>
+          </w:p>
+        </w:tc>
+        <w:tc>
+          <w:tcPr>
+            <w:tcW w:w="3866" w:type="dxa"/>
+          </w:tcPr>
+          <w:p>
+            <w:pPr>
+              <w:cnfStyle w:val="000000000000" w:firstRow="0" w:lastRow="0" w:firstColumn="0" w:lastColumn="0" w:oddVBand="0" w:evenVBand="0" w:oddHBand="0" w:evenHBand="0" w:firstRowFirstColumn="0" w:firstRowLastColumn="0" w:lastRowFirstColumn="0" w:lastRowLastColumn="0"/>
+              <w:rPr>
+                <w:lang w:val="en-GB"/>
+              </w:rPr>
+            </w:pPr>
+            <w:r>
+              <w:rPr>
+                <w:lang w:val="en-GB"/>
+              </w:rPr>
+              <w:t>The machine will remain in Abort until the user presses START/STOP. This means everything is stopped and the user can safely remove all discs.</w:t>
+            </w:r>
+          </w:p>
+        </w:tc>
+      </w:tr>
+      <w:tr>
+        <w:tc>
+          <w:tcPr>
+            <w:cnfStyle w:val="001000000000" w:firstRow="0" w:lastRow="0" w:firstColumn="1" w:lastColumn="0" w:oddVBand="0" w:evenVBand="0" w:oddHBand="0" w:evenHBand="0" w:firstRowFirstColumn="0" w:firstRowLastColumn="0" w:lastRowFirstColumn="0" w:lastRowLastColumn="0"/>
+            <w:tcW w:w="4287" w:type="dxa"/>
+          </w:tcPr>
+          <w:p>
+            <w:pPr>
+              <w:pStyle w:val="ListParagraph"/>
+              <w:numPr>
+                <w:ilvl w:val="0"/>
+                <w:numId w:val="7"/>
+              </w:numPr>
+              <w:rPr>
+                <w:b w:val="0"/>
+                <w:lang w:val="en-GB"/>
+              </w:rPr>
+            </w:pPr>
+            <w:r>
+              <w:rPr>
+                <w:b w:val="0"/>
+                <w:lang w:val="en-GB"/>
+              </w:rPr>
+              <w:t>When the user removed all unsorted discs that where not in the container unit he presses the START/STOP button.</w:t>
+            </w:r>
+          </w:p>
+        </w:tc>
+        <w:tc>
+          <w:tcPr>
+            <w:tcW w:w="1713" w:type="dxa"/>
+          </w:tcPr>
+          <w:p>
+            <w:pPr>
+              <w:cnfStyle w:val="000000000000" w:firstRow="0" w:lastRow="0" w:firstColumn="0" w:lastColumn="0" w:oddVBand="0" w:evenVBand="0" w:oddHBand="0" w:evenHBand="0" w:firstRowFirstColumn="0" w:firstRowLastColumn="0" w:lastRowFirstColumn="0" w:lastRowLastColumn="0"/>
+              <w:rPr>
+                <w:lang w:val="en-GB"/>
+              </w:rPr>
+            </w:pPr>
+            <w:r>
+              <w:rPr>
+                <w:lang w:val="en-GB"/>
+              </w:rPr>
+              <w:t>Initial State</w:t>
+            </w:r>
+            <w:r>
+              <w:rPr>
+                <w:lang w:val="en-GB"/>
+              </w:rPr>
+              <w:t xml:space="preserve"> </w:t>
+            </w:r>
+            <w:r>
+              <w:rPr>
+                <w:lang w:val="en-GB"/>
+              </w:rPr>
+              <w:t>+ Initial State 2 + Resting State</w:t>
+            </w:r>
+          </w:p>
+        </w:tc>
+        <w:tc>
+          <w:tcPr>
+            <w:tcW w:w="3866" w:type="dxa"/>
+          </w:tcPr>
+          <w:p>
+            <w:pPr>
+              <w:cnfStyle w:val="000000000000" w:firstRow="0" w:lastRow="0" w:firstColumn="0" w:lastColumn="0" w:oddVBand="0" w:evenVBand="0" w:oddHBand="0" w:evenHBand="0" w:firstRowFirstColumn="0" w:firstRowLastColumn="0" w:lastRowFirstColumn="0" w:lastRowLastColumn="0"/>
+              <w:rPr>
+                <w:lang w:val="en-GB"/>
+              </w:rPr>
+            </w:pPr>
+            <w:r>
+              <w:rPr>
+                <w:lang w:val="en-GB"/>
+              </w:rPr>
+              <w:t>Pressing the START/STOP button is the input for the transition to Initial State</w:t>
+            </w:r>
+          </w:p>
+          <w:p>
+            <w:pPr>
+              <w:cnfStyle w:val="000000000000" w:firstRow="0" w:lastRow="0" w:firstColumn="0" w:lastColumn="0" w:oddVBand="0" w:evenVBand="0" w:oddHBand="0" w:evenHBand="0" w:firstRowFirstColumn="0" w:firstRowLastColumn="0" w:lastRowFirstColumn="0" w:lastRowLastColumn="0"/>
+              <w:rPr>
+                <w:lang w:val="en-GB"/>
+              </w:rPr>
+            </w:pPr>
+          </w:p>
+          <w:p>
+            <w:pPr>
+              <w:cnfStyle w:val="000000000000" w:firstRow="0" w:lastRow="0" w:firstColumn="0" w:lastColumn="0" w:oddVBand="0" w:evenVBand="0" w:oddHBand="0" w:evenHBand="0" w:firstRowFirstColumn="0" w:firstRowLastColumn="0" w:lastRowFirstColumn="0" w:lastRowLastColumn="0"/>
+              <w:rPr>
+                <w:lang w:val="en-GB"/>
+              </w:rPr>
+            </w:pPr>
+            <w:r>
+              <w:rPr>
+                <w:lang w:val="en-GB"/>
+              </w:rPr>
+              <w:lastRenderedPageBreak/>
+              <w:t>There it will reset the sorter and transition to the resting state.</w:t>
+            </w:r>
+          </w:p>
+        </w:tc>
+      </w:tr>
+      <w:tr>
+        <w:tc>
+          <w:tcPr>
+            <w:cnfStyle w:val="001000000000" w:firstRow="0" w:lastRow="0" w:firstColumn="1" w:lastColumn="0" w:oddVBand="0" w:evenVBand="0" w:oddHBand="0" w:evenHBand="0" w:firstRowFirstColumn="0" w:firstRowLastColumn="0" w:lastRowFirstColumn="0" w:lastRowLastColumn="0"/>
+            <w:tcW w:w="4287" w:type="dxa"/>
+          </w:tcPr>
+          <w:p>
+            <w:pPr>
+              <w:pStyle w:val="ListParagraph"/>
+              <w:rPr>
+                <w:b w:val="0"/>
+                <w:lang w:val="en-GB"/>
+              </w:rPr>
+            </w:pPr>
+            <w:r>
+              <w:rPr>
+                <w:b w:val="0"/>
+                <w:lang w:val="en-GB"/>
+              </w:rPr>
+              <w:lastRenderedPageBreak/>
+              <w:t>Post-conditions</w:t>
+            </w:r>
+          </w:p>
+        </w:tc>
+        <w:tc>
+          <w:tcPr>
+            <w:tcW w:w="1713" w:type="dxa"/>
+          </w:tcPr>
+          <w:p>
+            <w:pPr>
+              <w:cnfStyle w:val="000000000000" w:firstRow="0" w:lastRow="0" w:firstColumn="0" w:lastColumn="0" w:oddVBand="0" w:evenVBand="0" w:oddHBand="0" w:evenHBand="0" w:firstRowFirstColumn="0" w:firstRowLastColumn="0" w:lastRowFirstColumn="0" w:lastRowLastColumn="0"/>
+              <w:rPr>
+                <w:lang w:val="en-GB"/>
+              </w:rPr>
+            </w:pPr>
+            <w:r>
+              <w:rPr>
+                <w:lang w:val="en-GB"/>
+              </w:rPr>
+              <w:t>Resting State</w:t>
+            </w:r>
+          </w:p>
+        </w:tc>
+        <w:tc>
+          <w:tcPr>
+            <w:tcW w:w="3866" w:type="dxa"/>
+          </w:tcPr>
+          <w:p>
+            <w:pPr>
+              <w:cnfStyle w:val="000000000000" w:firstRow="0" w:lastRow="0" w:firstColumn="0" w:lastColumn="0" w:oddVBand="0" w:evenVBand="0" w:oddHBand="0" w:evenHBand="0" w:firstRowFirstColumn="0" w:firstRowLastColumn="0" w:lastRowFirstColumn="0" w:lastRowLastColumn="0"/>
+              <w:rPr>
+                <w:lang w:val="en-GB"/>
+              </w:rPr>
+            </w:pPr>
+            <w:r>
+              <w:rPr>
+                <w:lang w:val="en-GB"/>
+              </w:rPr>
+              <w:t>We are in the resting state, so the machine has stopped running. The resting State is also the state from which you can start the machine again.</w:t>
+            </w:r>
+            <w:bookmarkStart w:id="0" w:name="_GoBack"/>
+            <w:bookmarkEnd w:id="0"/>
           </w:p>
         </w:tc>
       </w:tr>
@@ -932,55 +2647,8 @@
 </w:document>
 </file>
 
-<file path=word/comments.xml><?xml version="1.0" encoding="utf-8"?>
-<w:comments xmlns:wpc="http://schemas.microsoft.com/office/word/2010/wordprocessingCanvas" xmlns:mc="http://schemas.openxmlformats.org/markup-compatibility/2006" xmlns:o="urn:schemas-microsoft-com:office:office" xmlns:r="http://schemas.openxmlformats.org/officeDocument/2006/relationships" xmlns:m="http://schemas.openxmlformats.org/officeDocument/2006/math" xmlns:v="urn:schemas-microsoft-com:vml" xmlns:wp14="http://schemas.microsoft.com/office/word/2010/wordprocessingDrawing" xmlns:wp="http://schemas.openxmlformats.org/drawingml/2006/wordprocessingDrawing" xmlns:w10="urn:schemas-microsoft-com:office:word" xmlns:w="http://schemas.openxmlformats.org/wordprocessingml/2006/main" xmlns:w14="http://schemas.microsoft.com/office/word/2010/wordml" xmlns:w15="http://schemas.microsoft.com/office/word/2012/wordml" xmlns:wpg="http://schemas.microsoft.com/office/word/2010/wordprocessingGroup" xmlns:wpi="http://schemas.microsoft.com/office/word/2010/wordprocessingInk" xmlns:wne="http://schemas.microsoft.com/office/word/2006/wordml" xmlns:wps="http://schemas.microsoft.com/office/word/2010/wordprocessingShape" mc:Ignorable="w14 w15 wp14">
-  <w:comment w:id="0" w:author="Phung, D.T." w:date="2015-03-11T19:29:00Z" w:initials="PD">
-    <w:p>
-      <w:pPr>
-        <w:pStyle w:val="CommentText"/>
-      </w:pPr>
-      <w:r>
-        <w:rPr>
-          <w:rStyle w:val="CommentReference"/>
-        </w:rPr>
-        <w:annotationRef/>
-      </w:r>
-      <w:r>
-        <w:t>It doesn’t immediately start at the resting state? Initial State »» push button for the sorter to go down »» Initial State 2 »» wait until Motor Down »» Resting State</w:t>
-      </w:r>
-    </w:p>
-  </w:comment>
-  <w:comment w:id="2" w:author="Phung, D.T." w:date="2015-03-11T19:35:00Z" w:initials="PD">
-    <w:p>
-      <w:pPr>
-        <w:pStyle w:val="CommentText"/>
-      </w:pPr>
-      <w:r>
-        <w:rPr>
-          <w:rStyle w:val="CommentReference"/>
-        </w:rPr>
-        <w:annotationRef/>
-      </w:r>
-      <w:r>
-        <w:t>You’re using “discs” and “disks” interchangeably.</w:t>
-      </w:r>
-      <w:r>
-        <w:tab/>
-      </w:r>
-    </w:p>
-  </w:comment>
-</w:comments>
-</file>
-
-<file path=word/commentsExtended.xml><?xml version="1.0" encoding="utf-8"?>
-<w15:commentsEx xmlns:wpc="http://schemas.microsoft.com/office/word/2010/wordprocessingCanvas" xmlns:mc="http://schemas.openxmlformats.org/markup-compatibility/2006" xmlns:o="urn:schemas-microsoft-com:office:office" xmlns:r="http://schemas.openxmlformats.org/officeDocument/2006/relationships" xmlns:m="http://schemas.openxmlformats.org/officeDocument/2006/math" xmlns:v="urn:schemas-microsoft-com:vml" xmlns:wp14="http://schemas.microsoft.com/office/word/2010/wordprocessingDrawing" xmlns:wp="http://schemas.openxmlformats.org/drawingml/2006/wordprocessingDrawing" xmlns:w10="urn:schemas-microsoft-com:office:word" xmlns:w="http://schemas.openxmlformats.org/wordprocessingml/2006/main" xmlns:w14="http://schemas.microsoft.com/office/word/2010/wordml" xmlns:w15="http://schemas.microsoft.com/office/word/2012/wordml" xmlns:wpg="http://schemas.microsoft.com/office/word/2010/wordprocessingGroup" xmlns:wpi="http://schemas.microsoft.com/office/word/2010/wordprocessingInk" xmlns:wne="http://schemas.microsoft.com/office/word/2006/wordml" xmlns:wps="http://schemas.microsoft.com/office/word/2010/wordprocessingShape" mc:Ignorable="w14 w15 wp14">
-  <w15:commentEx w15:paraId="3C1CC9E4" w15:done="0"/>
-  <w15:commentEx w15:paraId="2858B771" w15:done="0"/>
-</w15:commentsEx>
-</file>
-
 <file path=word/numbering.xml><?xml version="1.0" encoding="utf-8"?>
-<w:numbering xmlns:wpc="http://schemas.microsoft.com/office/word/2010/wordprocessingCanvas" xmlns:mc="http://schemas.openxmlformats.org/markup-compatibility/2006" xmlns:o="urn:schemas-microsoft-com:office:office" xmlns:r="http://schemas.openxmlformats.org/officeDocument/2006/relationships" xmlns:m="http://schemas.openxmlformats.org/officeDocument/2006/math" xmlns:v="urn:schemas-microsoft-com:vml" xmlns:wp14="http://schemas.microsoft.com/office/word/2010/wordprocessingDrawing" xmlns:wp="http://schemas.openxmlformats.org/drawingml/2006/wordprocessingDrawing" xmlns:w10="urn:schemas-microsoft-com:office:word" xmlns:w="http://schemas.openxmlformats.org/wordprocessingml/2006/main" xmlns:w14="http://schemas.microsoft.com/office/word/2010/wordml" xmlns:w15="http://schemas.microsoft.com/office/word/2012/wordml" xmlns:wpg="http://schemas.microsoft.com/office/word/2010/wordprocessingGroup" xmlns:wpi="http://schemas.microsoft.com/office/word/2010/wordprocessingInk" xmlns:wne="http://schemas.microsoft.com/office/word/2006/wordml" xmlns:wps="http://schemas.microsoft.com/office/word/2010/wordprocessingShape" mc:Ignorable="w14 w15 wp14">
+<w:numbering xmlns:wpc="http://schemas.microsoft.com/office/word/2010/wordprocessingCanvas" xmlns:mo="http://schemas.microsoft.com/office/mac/office/2008/main" xmlns:mc="http://schemas.openxmlformats.org/markup-compatibility/2006" xmlns:mv="urn:schemas-microsoft-com:mac:vml" xmlns:o="urn:schemas-microsoft-com:office:office" xmlns:r="http://schemas.openxmlformats.org/officeDocument/2006/relationships" xmlns:m="http://schemas.openxmlformats.org/officeDocument/2006/math" xmlns:v="urn:schemas-microsoft-com:vml" xmlns:wp14="http://schemas.microsoft.com/office/word/2010/wordprocessingDrawing" xmlns:wp="http://schemas.openxmlformats.org/drawingml/2006/wordprocessingDrawing" xmlns:w10="urn:schemas-microsoft-com:office:word" xmlns:w="http://schemas.openxmlformats.org/wordprocessingml/2006/main" xmlns:w14="http://schemas.microsoft.com/office/word/2010/wordml" xmlns:w15="http://schemas.microsoft.com/office/word/2012/wordml" xmlns:wpg="http://schemas.microsoft.com/office/word/2010/wordprocessingGroup" xmlns:wpi="http://schemas.microsoft.com/office/word/2010/wordprocessingInk" xmlns:wne="http://schemas.microsoft.com/office/word/2006/wordml" xmlns:wps="http://schemas.microsoft.com/office/word/2010/wordprocessingShape" mc:Ignorable="w14 w15 wp14">
   <w:abstractNum w:abstractNumId="0">
     <w:nsid w:val="00000001"/>
     <w:multiLevelType w:val="hybridMultilevel"/>
@@ -1036,9 +2704,357 @@
     </w:lvl>
   </w:abstractNum>
   <w:abstractNum w:abstractNumId="1">
+    <w:nsid w:val="01B52D3B"/>
+    <w:multiLevelType w:val="hybridMultilevel"/>
+    <w:tmpl w:val="43C66256"/>
+    <w:lvl w:ilvl="0" w:tplc="0409000F">
+      <w:start w:val="1"/>
+      <w:numFmt w:val="decimal"/>
+      <w:lvlText w:val="%1."/>
+      <w:lvlJc w:val="left"/>
+      <w:pPr>
+        <w:ind w:left="720" w:hanging="360"/>
+      </w:pPr>
+    </w:lvl>
+    <w:lvl w:ilvl="1" w:tplc="04090019" w:tentative="1">
+      <w:start w:val="1"/>
+      <w:numFmt w:val="lowerLetter"/>
+      <w:lvlText w:val="%2."/>
+      <w:lvlJc w:val="left"/>
+      <w:pPr>
+        <w:ind w:left="1440" w:hanging="360"/>
+      </w:pPr>
+    </w:lvl>
+    <w:lvl w:ilvl="2" w:tplc="0409001B" w:tentative="1">
+      <w:start w:val="1"/>
+      <w:numFmt w:val="lowerRoman"/>
+      <w:lvlText w:val="%3."/>
+      <w:lvlJc w:val="right"/>
+      <w:pPr>
+        <w:ind w:left="2160" w:hanging="180"/>
+      </w:pPr>
+    </w:lvl>
+    <w:lvl w:ilvl="3" w:tplc="0409000F" w:tentative="1">
+      <w:start w:val="1"/>
+      <w:numFmt w:val="decimal"/>
+      <w:lvlText w:val="%4."/>
+      <w:lvlJc w:val="left"/>
+      <w:pPr>
+        <w:ind w:left="2880" w:hanging="360"/>
+      </w:pPr>
+    </w:lvl>
+    <w:lvl w:ilvl="4" w:tplc="04090019" w:tentative="1">
+      <w:start w:val="1"/>
+      <w:numFmt w:val="lowerLetter"/>
+      <w:lvlText w:val="%5."/>
+      <w:lvlJc w:val="left"/>
+      <w:pPr>
+        <w:ind w:left="3600" w:hanging="360"/>
+      </w:pPr>
+    </w:lvl>
+    <w:lvl w:ilvl="5" w:tplc="0409001B" w:tentative="1">
+      <w:start w:val="1"/>
+      <w:numFmt w:val="lowerRoman"/>
+      <w:lvlText w:val="%6."/>
+      <w:lvlJc w:val="right"/>
+      <w:pPr>
+        <w:ind w:left="4320" w:hanging="180"/>
+      </w:pPr>
+    </w:lvl>
+    <w:lvl w:ilvl="6" w:tplc="0409000F" w:tentative="1">
+      <w:start w:val="1"/>
+      <w:numFmt w:val="decimal"/>
+      <w:lvlText w:val="%7."/>
+      <w:lvlJc w:val="left"/>
+      <w:pPr>
+        <w:ind w:left="5040" w:hanging="360"/>
+      </w:pPr>
+    </w:lvl>
+    <w:lvl w:ilvl="7" w:tplc="04090019" w:tentative="1">
+      <w:start w:val="1"/>
+      <w:numFmt w:val="lowerLetter"/>
+      <w:lvlText w:val="%8."/>
+      <w:lvlJc w:val="left"/>
+      <w:pPr>
+        <w:ind w:left="5760" w:hanging="360"/>
+      </w:pPr>
+    </w:lvl>
+    <w:lvl w:ilvl="8" w:tplc="0409001B" w:tentative="1">
+      <w:start w:val="1"/>
+      <w:numFmt w:val="lowerRoman"/>
+      <w:lvlText w:val="%9."/>
+      <w:lvlJc w:val="right"/>
+      <w:pPr>
+        <w:ind w:left="6480" w:hanging="180"/>
+      </w:pPr>
+    </w:lvl>
+  </w:abstractNum>
+  <w:abstractNum w:abstractNumId="2">
+    <w:nsid w:val="1419366D"/>
+    <w:multiLevelType w:val="hybridMultilevel"/>
+    <w:tmpl w:val="B266A188"/>
+    <w:lvl w:ilvl="0" w:tplc="24B45D0C">
+      <w:start w:val="1"/>
+      <w:numFmt w:val="decimal"/>
+      <w:pStyle w:val="Normal-Numbered"/>
+      <w:lvlText w:val="%1."/>
+      <w:lvlJc w:val="left"/>
+      <w:pPr>
+        <w:ind w:left="720" w:hanging="360"/>
+      </w:pPr>
+      <w:rPr>
+        <w:rFonts w:hint="default"/>
+      </w:rPr>
+    </w:lvl>
+    <w:lvl w:ilvl="1" w:tplc="04090019" w:tentative="1">
+      <w:start w:val="1"/>
+      <w:numFmt w:val="lowerLetter"/>
+      <w:lvlText w:val="%2."/>
+      <w:lvlJc w:val="left"/>
+      <w:pPr>
+        <w:ind w:left="1440" w:hanging="360"/>
+      </w:pPr>
+    </w:lvl>
+    <w:lvl w:ilvl="2" w:tplc="0409001B" w:tentative="1">
+      <w:start w:val="1"/>
+      <w:numFmt w:val="lowerRoman"/>
+      <w:lvlText w:val="%3."/>
+      <w:lvlJc w:val="right"/>
+      <w:pPr>
+        <w:ind w:left="2160" w:hanging="180"/>
+      </w:pPr>
+    </w:lvl>
+    <w:lvl w:ilvl="3" w:tplc="0409000F" w:tentative="1">
+      <w:start w:val="1"/>
+      <w:numFmt w:val="decimal"/>
+      <w:lvlText w:val="%4."/>
+      <w:lvlJc w:val="left"/>
+      <w:pPr>
+        <w:ind w:left="2880" w:hanging="360"/>
+      </w:pPr>
+    </w:lvl>
+    <w:lvl w:ilvl="4" w:tplc="04090019" w:tentative="1">
+      <w:start w:val="1"/>
+      <w:numFmt w:val="lowerLetter"/>
+      <w:lvlText w:val="%5."/>
+      <w:lvlJc w:val="left"/>
+      <w:pPr>
+        <w:ind w:left="3600" w:hanging="360"/>
+      </w:pPr>
+    </w:lvl>
+    <w:lvl w:ilvl="5" w:tplc="0409001B" w:tentative="1">
+      <w:start w:val="1"/>
+      <w:numFmt w:val="lowerRoman"/>
+      <w:lvlText w:val="%6."/>
+      <w:lvlJc w:val="right"/>
+      <w:pPr>
+        <w:ind w:left="4320" w:hanging="180"/>
+      </w:pPr>
+    </w:lvl>
+    <w:lvl w:ilvl="6" w:tplc="0409000F" w:tentative="1">
+      <w:start w:val="1"/>
+      <w:numFmt w:val="decimal"/>
+      <w:lvlText w:val="%7."/>
+      <w:lvlJc w:val="left"/>
+      <w:pPr>
+        <w:ind w:left="5040" w:hanging="360"/>
+      </w:pPr>
+    </w:lvl>
+    <w:lvl w:ilvl="7" w:tplc="04090019" w:tentative="1">
+      <w:start w:val="1"/>
+      <w:numFmt w:val="lowerLetter"/>
+      <w:lvlText w:val="%8."/>
+      <w:lvlJc w:val="left"/>
+      <w:pPr>
+        <w:ind w:left="5760" w:hanging="360"/>
+      </w:pPr>
+    </w:lvl>
+    <w:lvl w:ilvl="8" w:tplc="0409001B" w:tentative="1">
+      <w:start w:val="1"/>
+      <w:numFmt w:val="lowerRoman"/>
+      <w:lvlText w:val="%9."/>
+      <w:lvlJc w:val="right"/>
+      <w:pPr>
+        <w:ind w:left="6480" w:hanging="180"/>
+      </w:pPr>
+    </w:lvl>
+  </w:abstractNum>
+  <w:abstractNum w:abstractNumId="3">
+    <w:nsid w:val="16EF0215"/>
+    <w:multiLevelType w:val="hybridMultilevel"/>
+    <w:tmpl w:val="43C66256"/>
+    <w:lvl w:ilvl="0" w:tplc="0409000F">
+      <w:start w:val="1"/>
+      <w:numFmt w:val="decimal"/>
+      <w:lvlText w:val="%1."/>
+      <w:lvlJc w:val="left"/>
+      <w:pPr>
+        <w:ind w:left="720" w:hanging="360"/>
+      </w:pPr>
+    </w:lvl>
+    <w:lvl w:ilvl="1" w:tplc="04090019" w:tentative="1">
+      <w:start w:val="1"/>
+      <w:numFmt w:val="lowerLetter"/>
+      <w:lvlText w:val="%2."/>
+      <w:lvlJc w:val="left"/>
+      <w:pPr>
+        <w:ind w:left="1440" w:hanging="360"/>
+      </w:pPr>
+    </w:lvl>
+    <w:lvl w:ilvl="2" w:tplc="0409001B" w:tentative="1">
+      <w:start w:val="1"/>
+      <w:numFmt w:val="lowerRoman"/>
+      <w:lvlText w:val="%3."/>
+      <w:lvlJc w:val="right"/>
+      <w:pPr>
+        <w:ind w:left="2160" w:hanging="180"/>
+      </w:pPr>
+    </w:lvl>
+    <w:lvl w:ilvl="3" w:tplc="0409000F" w:tentative="1">
+      <w:start w:val="1"/>
+      <w:numFmt w:val="decimal"/>
+      <w:lvlText w:val="%4."/>
+      <w:lvlJc w:val="left"/>
+      <w:pPr>
+        <w:ind w:left="2880" w:hanging="360"/>
+      </w:pPr>
+    </w:lvl>
+    <w:lvl w:ilvl="4" w:tplc="04090019" w:tentative="1">
+      <w:start w:val="1"/>
+      <w:numFmt w:val="lowerLetter"/>
+      <w:lvlText w:val="%5."/>
+      <w:lvlJc w:val="left"/>
+      <w:pPr>
+        <w:ind w:left="3600" w:hanging="360"/>
+      </w:pPr>
+    </w:lvl>
+    <w:lvl w:ilvl="5" w:tplc="0409001B" w:tentative="1">
+      <w:start w:val="1"/>
+      <w:numFmt w:val="lowerRoman"/>
+      <w:lvlText w:val="%6."/>
+      <w:lvlJc w:val="right"/>
+      <w:pPr>
+        <w:ind w:left="4320" w:hanging="180"/>
+      </w:pPr>
+    </w:lvl>
+    <w:lvl w:ilvl="6" w:tplc="0409000F" w:tentative="1">
+      <w:start w:val="1"/>
+      <w:numFmt w:val="decimal"/>
+      <w:lvlText w:val="%7."/>
+      <w:lvlJc w:val="left"/>
+      <w:pPr>
+        <w:ind w:left="5040" w:hanging="360"/>
+      </w:pPr>
+    </w:lvl>
+    <w:lvl w:ilvl="7" w:tplc="04090019" w:tentative="1">
+      <w:start w:val="1"/>
+      <w:numFmt w:val="lowerLetter"/>
+      <w:lvlText w:val="%8."/>
+      <w:lvlJc w:val="left"/>
+      <w:pPr>
+        <w:ind w:left="5760" w:hanging="360"/>
+      </w:pPr>
+    </w:lvl>
+    <w:lvl w:ilvl="8" w:tplc="0409001B" w:tentative="1">
+      <w:start w:val="1"/>
+      <w:numFmt w:val="lowerRoman"/>
+      <w:lvlText w:val="%9."/>
+      <w:lvlJc w:val="right"/>
+      <w:pPr>
+        <w:ind w:left="6480" w:hanging="180"/>
+      </w:pPr>
+    </w:lvl>
+  </w:abstractNum>
+  <w:abstractNum w:abstractNumId="4">
     <w:nsid w:val="31291F26"/>
     <w:multiLevelType w:val="hybridMultilevel"/>
-    <w:tmpl w:val="43C66256"/>
+    <w:tmpl w:val="4D10BA84"/>
+    <w:lvl w:ilvl="0" w:tplc="0409000F">
+      <w:start w:val="1"/>
+      <w:numFmt w:val="decimal"/>
+      <w:lvlText w:val="%1."/>
+      <w:lvlJc w:val="left"/>
+      <w:pPr>
+        <w:ind w:left="720" w:hanging="360"/>
+      </w:pPr>
+    </w:lvl>
+    <w:lvl w:ilvl="1" w:tplc="04090019" w:tentative="1">
+      <w:start w:val="1"/>
+      <w:numFmt w:val="lowerLetter"/>
+      <w:lvlText w:val="%2."/>
+      <w:lvlJc w:val="left"/>
+      <w:pPr>
+        <w:ind w:left="1440" w:hanging="360"/>
+      </w:pPr>
+    </w:lvl>
+    <w:lvl w:ilvl="2" w:tplc="0409001B" w:tentative="1">
+      <w:start w:val="1"/>
+      <w:numFmt w:val="lowerRoman"/>
+      <w:lvlText w:val="%3."/>
+      <w:lvlJc w:val="right"/>
+      <w:pPr>
+        <w:ind w:left="2160" w:hanging="180"/>
+      </w:pPr>
+    </w:lvl>
+    <w:lvl w:ilvl="3" w:tplc="0409000F" w:tentative="1">
+      <w:start w:val="1"/>
+      <w:numFmt w:val="decimal"/>
+      <w:lvlText w:val="%4."/>
+      <w:lvlJc w:val="left"/>
+      <w:pPr>
+        <w:ind w:left="2880" w:hanging="360"/>
+      </w:pPr>
+    </w:lvl>
+    <w:lvl w:ilvl="4" w:tplc="04090019" w:tentative="1">
+      <w:start w:val="1"/>
+      <w:numFmt w:val="lowerLetter"/>
+      <w:lvlText w:val="%5."/>
+      <w:lvlJc w:val="left"/>
+      <w:pPr>
+        <w:ind w:left="3600" w:hanging="360"/>
+      </w:pPr>
+    </w:lvl>
+    <w:lvl w:ilvl="5" w:tplc="0409001B" w:tentative="1">
+      <w:start w:val="1"/>
+      <w:numFmt w:val="lowerRoman"/>
+      <w:lvlText w:val="%6."/>
+      <w:lvlJc w:val="right"/>
+      <w:pPr>
+        <w:ind w:left="4320" w:hanging="180"/>
+      </w:pPr>
+    </w:lvl>
+    <w:lvl w:ilvl="6" w:tplc="0409000F" w:tentative="1">
+      <w:start w:val="1"/>
+      <w:numFmt w:val="decimal"/>
+      <w:lvlText w:val="%7."/>
+      <w:lvlJc w:val="left"/>
+      <w:pPr>
+        <w:ind w:left="5040" w:hanging="360"/>
+      </w:pPr>
+    </w:lvl>
+    <w:lvl w:ilvl="7" w:tplc="04090019" w:tentative="1">
+      <w:start w:val="1"/>
+      <w:numFmt w:val="lowerLetter"/>
+      <w:lvlText w:val="%8."/>
+      <w:lvlJc w:val="left"/>
+      <w:pPr>
+        <w:ind w:left="5760" w:hanging="360"/>
+      </w:pPr>
+    </w:lvl>
+    <w:lvl w:ilvl="8" w:tplc="0409001B" w:tentative="1">
+      <w:start w:val="1"/>
+      <w:numFmt w:val="lowerRoman"/>
+      <w:lvlText w:val="%9."/>
+      <w:lvlJc w:val="right"/>
+      <w:pPr>
+        <w:ind w:left="6480" w:hanging="180"/>
+      </w:pPr>
+    </w:lvl>
+  </w:abstractNum>
+  <w:abstractNum w:abstractNumId="5">
+    <w:nsid w:val="7BC21E11"/>
+    <w:multiLevelType w:val="hybridMultilevel"/>
+    <w:tmpl w:val="4D10BA84"/>
     <w:lvl w:ilvl="0" w:tplc="0409000F">
       <w:start w:val="1"/>
       <w:numFmt w:val="decimal"/>
@@ -1125,17 +3141,27 @@
     <w:abstractNumId w:val="0"/>
   </w:num>
   <w:num w:numId="2">
+    <w:abstractNumId w:val="4"/>
+  </w:num>
+  <w:num w:numId="3">
+    <w:abstractNumId w:val="3"/>
+  </w:num>
+  <w:num w:numId="4">
+    <w:abstractNumId w:val="2"/>
+  </w:num>
+  <w:num w:numId="5">
+    <w:abstractNumId w:val="2"/>
+    <w:lvlOverride w:ilvl="0">
+      <w:startOverride w:val="1"/>
+    </w:lvlOverride>
+  </w:num>
+  <w:num w:numId="6">
     <w:abstractNumId w:val="1"/>
   </w:num>
+  <w:num w:numId="7">
+    <w:abstractNumId w:val="5"/>
+  </w:num>
 </w:numbering>
-</file>
-
-<file path=word/people.xml><?xml version="1.0" encoding="utf-8"?>
-<w15:people xmlns:wpc="http://schemas.microsoft.com/office/word/2010/wordprocessingCanvas" xmlns:mc="http://schemas.openxmlformats.org/markup-compatibility/2006" xmlns:o="urn:schemas-microsoft-com:office:office" xmlns:r="http://schemas.openxmlformats.org/officeDocument/2006/relationships" xmlns:m="http://schemas.openxmlformats.org/officeDocument/2006/math" xmlns:v="urn:schemas-microsoft-com:vml" xmlns:wp14="http://schemas.microsoft.com/office/word/2010/wordprocessingDrawing" xmlns:wp="http://schemas.openxmlformats.org/drawingml/2006/wordprocessingDrawing" xmlns:w10="urn:schemas-microsoft-com:office:word" xmlns:w="http://schemas.openxmlformats.org/wordprocessingml/2006/main" xmlns:w14="http://schemas.microsoft.com/office/word/2010/wordml" xmlns:w15="http://schemas.microsoft.com/office/word/2012/wordml" xmlns:wpg="http://schemas.microsoft.com/office/word/2010/wordprocessingGroup" xmlns:wpi="http://schemas.microsoft.com/office/word/2010/wordprocessingInk" xmlns:wne="http://schemas.microsoft.com/office/word/2006/wordml" xmlns:wps="http://schemas.microsoft.com/office/word/2010/wordprocessingShape" mc:Ignorable="w14 w15 wp14">
-  <w15:person w15:author="Phung, D.T.">
-    <w15:presenceInfo w15:providerId="AD" w15:userId="S-1-5-21-1895577662-1677200029-1617787245-945623"/>
-  </w15:person>
-</w15:people>
 </file>
 
 <file path=word/styles.xml><?xml version="1.0" encoding="utf-8"?>
@@ -1151,7 +3177,7 @@
     </w:rPrDefault>
     <w:pPrDefault/>
   </w:docDefaults>
-  <w:latentStyles w:defLockedState="0" w:defUIPriority="99" w:defSemiHidden="0" w:defUnhideWhenUsed="0" w:defQFormat="0" w:count="371">
+  <w:latentStyles w:defLockedState="0" w:defUIPriority="99" w:defSemiHidden="0" w:defUnhideWhenUsed="0" w:defQFormat="0" w:count="380">
     <w:lsdException w:name="Normal" w:uiPriority="0" w:qFormat="1"/>
     <w:lsdException w:name="heading 1" w:uiPriority="9" w:qFormat="1"/>
     <w:lsdException w:name="heading 2" w:semiHidden="1" w:uiPriority="9" w:unhideWhenUsed="1" w:qFormat="1"/>
@@ -1574,7 +3600,6 @@
   <w:style w:type="character" w:default="1" w:styleId="DefaultParagraphFont">
     <w:name w:val="Default Paragraph Font"/>
     <w:uiPriority w:val="1"/>
-    <w:semiHidden/>
     <w:unhideWhenUsed/>
   </w:style>
   <w:style w:type="table" w:default="1" w:styleId="TableNormal">
@@ -1810,6 +3835,81 @@
       <w:sz w:val="18"/>
       <w:szCs w:val="18"/>
     </w:rPr>
+  </w:style>
+  <w:style w:type="paragraph" w:customStyle="1" w:styleId="Normal-Numbered">
+    <w:name w:val="Normal-Numbered"/>
+    <w:basedOn w:val="ListParagraph"/>
+    <w:qFormat/>
+    <w:rsid w:val="009452AA"/>
+    <w:pPr>
+      <w:widowControl w:val="0"/>
+      <w:numPr>
+        <w:numId w:val="4"/>
+      </w:numPr>
+      <w:suppressAutoHyphens/>
+      <w:autoSpaceDN w:val="0"/>
+      <w:spacing w:after="140" w:line="288" w:lineRule="auto"/>
+      <w:textAlignment w:val="baseline"/>
+    </w:pPr>
+    <w:rPr>
+      <w:rFonts w:ascii="Open Baskerville 0.0.75" w:eastAsia="Droid Sans Fallback" w:hAnsi="Open Baskerville 0.0.75" w:cs="Mangal"/>
+      <w:kern w:val="3"/>
+      <w:szCs w:val="21"/>
+      <w:lang w:val="en-GB" w:eastAsia="zh-CN" w:bidi="hi-IN"/>
+    </w:rPr>
+  </w:style>
+  <w:style w:type="table" w:styleId="PlainTable4">
+    <w:name w:val="Plain Table 4"/>
+    <w:basedOn w:val="TableNormal"/>
+    <w:uiPriority w:val="44"/>
+    <w:rsid w:val="00B66ACF"/>
+    <w:tblPr>
+      <w:tblStyleRowBandSize w:val="1"/>
+      <w:tblStyleColBandSize w:val="1"/>
+      <w:tblInd w:w="0" w:type="dxa"/>
+      <w:tblCellMar>
+        <w:top w:w="0" w:type="dxa"/>
+        <w:left w:w="108" w:type="dxa"/>
+        <w:bottom w:w="0" w:type="dxa"/>
+        <w:right w:w="108" w:type="dxa"/>
+      </w:tblCellMar>
+    </w:tblPr>
+    <w:tblStylePr w:type="firstRow">
+      <w:rPr>
+        <w:b/>
+        <w:bCs/>
+      </w:rPr>
+    </w:tblStylePr>
+    <w:tblStylePr w:type="lastRow">
+      <w:rPr>
+        <w:b/>
+        <w:bCs/>
+      </w:rPr>
+    </w:tblStylePr>
+    <w:tblStylePr w:type="firstCol">
+      <w:rPr>
+        <w:b/>
+        <w:bCs/>
+      </w:rPr>
+    </w:tblStylePr>
+    <w:tblStylePr w:type="lastCol">
+      <w:rPr>
+        <w:b/>
+        <w:bCs/>
+      </w:rPr>
+    </w:tblStylePr>
+    <w:tblStylePr w:type="band1Vert">
+      <w:tblPr/>
+      <w:tcPr>
+        <w:shd w:val="clear" w:color="auto" w:fill="F2F2F2" w:themeFill="background1" w:themeFillShade="F2"/>
+      </w:tcPr>
+    </w:tblStylePr>
+    <w:tblStylePr w:type="band1Horz">
+      <w:tblPr/>
+      <w:tcPr>
+        <w:shd w:val="clear" w:color="auto" w:fill="F2F2F2" w:themeFill="background1" w:themeFillShade="F2"/>
+      </w:tcPr>
+    </w:tblStylePr>
   </w:style>
 </w:styles>
 </file>
@@ -2080,7 +4180,7 @@
 </file>
 
 <file path=customXml/itemProps1.xml><?xml version="1.0" encoding="utf-8"?>
-<ds:datastoreItem xmlns:ds="http://schemas.openxmlformats.org/officeDocument/2006/customXml" ds:itemID="{69899986-B046-4FA1-9301-8A2CD026495D}">
+<ds:datastoreItem xmlns:ds="http://schemas.openxmlformats.org/officeDocument/2006/customXml" ds:itemID="{BBAB1019-D26E-B549-9BC0-27E9DD529988}">
   <ds:schemaRefs>
     <ds:schemaRef ds:uri="http://schemas.openxmlformats.org/officeDocument/2006/bibliography"/>
   </ds:schemaRefs>

</xml_diff>

<commit_message>
finished apart form the names of the states
Signed-off-by: Boelensman1 <wigger.boelens@gmail.com>
</commit_message>
<xml_diff>
--- a/Software-Specifications/Parts/Validation of States.docx
+++ b/Software-Specifications/Parts/Validation of States.docx
@@ -9,27 +9,11 @@
           <w:lang w:val="en-GB"/>
         </w:rPr>
       </w:pPr>
-      <w:proofErr w:type="spellStart"/>
-      <w:proofErr w:type="gramStart"/>
-      <w:r>
-        <w:rPr>
-          <w:lang w:val="en-GB"/>
-        </w:rPr>
-        <w:t>a</w:t>
-      </w:r>
-      <w:r>
-        <w:rPr>
-          <w:lang w:val="en-GB"/>
-        </w:rPr>
-        <w:t>Validation</w:t>
-      </w:r>
-      <w:proofErr w:type="spellEnd"/>
-      <w:proofErr w:type="gramEnd"/>
-      <w:r>
-        <w:rPr>
-          <w:lang w:val="en-GB"/>
-        </w:rPr>
-        <w:t xml:space="preserve"> o</w:t>
+      <w:r>
+        <w:rPr>
+          <w:lang w:val="en-GB"/>
+        </w:rPr>
+        <w:t>Validation o</w:t>
       </w:r>
       <w:r>
         <w:rPr>
@@ -142,13 +126,7 @@
         <w:rPr>
           <w:lang w:val="en-GB"/>
         </w:rPr>
-        <w:t>Sort unsorted disc</w:t>
-      </w:r>
-      <w:r>
-        <w:rPr>
-          <w:lang w:val="en-GB"/>
-        </w:rPr>
-        <w:t>s</w:t>
+        <w:t>Starting the machine</w:t>
       </w:r>
     </w:p>
     <w:p>
@@ -162,25 +140,27 @@
           <w:b/>
           <w:lang w:val="en-GB"/>
         </w:rPr>
-        <w:t>Trigger:</w:t>
-      </w:r>
-      <w:r>
-        <w:rPr>
-          <w:lang w:val="en-GB"/>
-        </w:rPr>
-        <w:t xml:space="preserve"> </w:t>
-      </w:r>
-      <w:r>
-        <w:rPr>
-          <w:lang w:val="en-GB"/>
-        </w:rPr>
-        <w:t>The user provides unsorted disc</w:t>
-      </w:r>
-      <w:r>
-        <w:rPr>
-          <w:lang w:val="en-GB"/>
-        </w:rPr>
-        <w:t>s and presses the “START” button.</w:t>
+        <w:t>P</w:t>
+      </w:r>
+      <w:r>
+        <w:rPr>
+          <w:b/>
+          <w:lang w:val="en-GB"/>
+        </w:rPr>
+        <w:t>re</w:t>
+      </w:r>
+      <w:r>
+        <w:rPr>
+          <w:b/>
+          <w:lang w:val="en-GB"/>
+        </w:rPr>
+        <w:t>conditions:</w:t>
+      </w:r>
+      <w:r>
+        <w:rPr>
+          <w:lang w:val="en-GB"/>
+        </w:rPr>
+        <w:t xml:space="preserve"> -</w:t>
       </w:r>
     </w:p>
     <w:p>
@@ -194,27 +174,19 @@
           <w:b/>
           <w:lang w:val="en-GB"/>
         </w:rPr>
-        <w:t>Post-conditions:</w:t>
-      </w:r>
-      <w:r>
-        <w:rPr>
-          <w:lang w:val="en-GB"/>
-        </w:rPr>
-        <w:t xml:space="preserve"> There are no unsorted disks left, </w:t>
-      </w:r>
-      <w:proofErr w:type="gramStart"/>
-      <w:r>
-        <w:rPr>
-          <w:lang w:val="en-GB"/>
-        </w:rPr>
-        <w:t>All</w:t>
-      </w:r>
-      <w:proofErr w:type="gramEnd"/>
-      <w:r>
-        <w:rPr>
-          <w:lang w:val="en-GB"/>
-        </w:rPr>
-        <w:t xml:space="preserve"> sorted disks are in a container based on their colour</w:t>
+        <w:t>Trigger:</w:t>
+      </w:r>
+      <w:r>
+        <w:rPr>
+          <w:lang w:val="en-GB"/>
+        </w:rPr>
+        <w:t xml:space="preserve"> </w:t>
+      </w:r>
+      <w:r>
+        <w:rPr>
+          <w:lang w:val="en-GB"/>
+        </w:rPr>
+        <w:t>Booting the machine / finished the abort or start/stop routine</w:t>
       </w:r>
     </w:p>
     <w:p>
@@ -223,6 +195,32 @@
           <w:lang w:val="en-GB"/>
         </w:rPr>
       </w:pPr>
+      <w:r>
+        <w:rPr>
+          <w:b/>
+          <w:lang w:val="en-GB"/>
+        </w:rPr>
+        <w:t>Post</w:t>
+      </w:r>
+      <w:r>
+        <w:rPr>
+          <w:b/>
+          <w:lang w:val="en-GB"/>
+        </w:rPr>
+        <w:t>conditions:</w:t>
+      </w:r>
+      <w:r>
+        <w:rPr>
+          <w:lang w:val="en-GB"/>
+        </w:rPr>
+        <w:t xml:space="preserve"> </w:t>
+      </w:r>
+      <w:r>
+        <w:rPr>
+          <w:lang w:val="en-GB"/>
+        </w:rPr>
+        <w:t>The machine starts the sorting process.</w:t>
+      </w:r>
     </w:p>
     <w:tbl>
       <w:tblPr>
@@ -337,7 +335,7 @@
               <w:rPr>
                 <w:lang w:val="en-GB"/>
               </w:rPr>
-              <w:t>Resting State</w:t>
+              <w:t>Any State</w:t>
             </w:r>
           </w:p>
         </w:tc>
@@ -356,8 +354,10 @@
               <w:rPr>
                 <w:lang w:val="en-GB"/>
               </w:rPr>
-              <w:t>The program first initializes and then waits for the user to press that start button. This waiting happens in the Resting State.</w:t>
-            </w:r>
+              <w:t>It does not really mater which state the machine is in before the trigger</w:t>
+            </w:r>
+            <w:bookmarkStart w:id="0" w:name="_GoBack"/>
+            <w:bookmarkEnd w:id="0"/>
           </w:p>
         </w:tc>
       </w:tr>
@@ -399,13 +399,7 @@
               <w:rPr>
                 <w:lang w:val="en-GB"/>
               </w:rPr>
-              <w:t>Running</w:t>
-            </w:r>
-            <w:r>
-              <w:rPr>
-                <w:lang w:val="en-GB"/>
-              </w:rPr>
-              <w:t xml:space="preserve"> State</w:t>
+              <w:t>Initial State</w:t>
             </w:r>
           </w:p>
         </w:tc>
@@ -424,7 +418,21 @@
               <w:rPr>
                 <w:lang w:val="en-GB"/>
               </w:rPr>
-              <w:t>Pressing START/STOP is the input to transition to the running state.</w:t>
+              <w:t>Initial state is the first state, so after booting the machine we will be here.</w:t>
+            </w:r>
+          </w:p>
+          <w:p>
+            <w:pPr>
+              <w:cnfStyle w:val="000000000000" w:firstRow="0" w:lastRow="0" w:firstColumn="0" w:lastColumn="0" w:oddVBand="0" w:evenVBand="0" w:oddHBand="0" w:evenHBand="0" w:firstRowFirstColumn="0" w:firstRowLastColumn="0" w:lastRowFirstColumn="0" w:lastRowLastColumn="0"/>
+              <w:rPr>
+                <w:lang w:val="en-GB"/>
+              </w:rPr>
+            </w:pPr>
+            <w:r>
+              <w:rPr>
+                <w:lang w:val="en-GB"/>
+              </w:rPr>
+              <w:t>Finishing the abort or start/stop routine will also end in the initial state</w:t>
             </w:r>
           </w:p>
         </w:tc>
@@ -440,49 +448,20 @@
               <w:pStyle w:val="ListParagraph"/>
               <w:numPr>
                 <w:ilvl w:val="0"/>
-                <w:numId w:val="2"/>
+                <w:numId w:val="8"/>
               </w:numPr>
               <w:rPr>
                 <w:b w:val="0"/>
-                <w:lang w:val="en-GB"/>
-              </w:rPr>
-            </w:pPr>
-            <w:r>
-              <w:rPr>
-                <w:b w:val="0"/>
-                <w:lang w:val="en-GB"/>
-              </w:rPr>
-              <w:t>An unsorted dis</w:t>
-            </w:r>
-            <w:r>
-              <w:rPr>
-                <w:b w:val="0"/>
-                <w:lang w:val="en-GB"/>
-              </w:rPr>
-              <w:t>c</w:t>
-            </w:r>
-            <w:r>
-              <w:rPr>
-                <w:b w:val="0"/>
-                <w:lang w:val="en-GB"/>
-              </w:rPr>
-              <w:t xml:space="preserve"> is</w:t>
-            </w:r>
-            <w:r>
-              <w:rPr>
-                <w:b w:val="0"/>
-                <w:lang w:val="en-GB"/>
-              </w:rPr>
-              <w:t xml:space="preserve"> moved to the colour detector </w:t>
-            </w:r>
-            <w:r>
-              <w:rPr>
-                <w:rFonts w:ascii="Lucida Grande" w:eastAsia="Lucida Grande" w:hAnsi="Lucida Grande" w:cs="Lucida Grande"/>
-                <w:b w:val="0"/>
-                <w:lang w:val="en-GB"/>
-              </w:rPr>
-              <w:t> -</w:t>
+                <w:u w:val="single"/>
+                <w:lang w:val="en-GB"/>
+              </w:rPr>
+            </w:pPr>
+            <w:r>
+              <w:rPr>
+                <w:b w:val="0"/>
+                <w:lang w:val="en-GB"/>
+              </w:rPr>
+              <w:t>Machine puts devices in their initial state.</w:t>
             </w:r>
           </w:p>
         </w:tc>
@@ -501,7 +480,7 @@
               <w:rPr>
                 <w:lang w:val="en-GB"/>
               </w:rPr>
-              <w:t>Running State 2 + Running State 3</w:t>
+              <w:t>Initial State + Initial State 2 + Resting State</w:t>
             </w:r>
           </w:p>
         </w:tc>
@@ -520,19 +499,7 @@
               <w:rPr>
                 <w:lang w:val="en-GB"/>
               </w:rPr>
-              <w:t>When moving to the colour detector it will have to pass the position Sensor which is the input to m</w:t>
-            </w:r>
-            <w:r>
-              <w:rPr>
-                <w:lang w:val="en-GB"/>
-              </w:rPr>
-              <w:t>ove to Running State 2, the disc</w:t>
-            </w:r>
-            <w:r>
-              <w:rPr>
-                <w:lang w:val="en-GB"/>
-              </w:rPr>
-              <w:t xml:space="preserve"> is then still in front of the position sensor so the program moves to running state 3.</w:t>
+              <w:t>The only thing that needs to be put into an initial state is the sorter mechanism. In initial state the machine moves the sorter up until it touches the push button. It then transitions to initial state 2 where it starts moving down. After a set amount of time it will stop moving the sorter and transition to the resting state. This way we know exactly where the sorter is positioned</w:t>
             </w:r>
           </w:p>
         </w:tc>
@@ -548,7 +515,7 @@
               <w:pStyle w:val="ListParagraph"/>
               <w:numPr>
                 <w:ilvl w:val="0"/>
-                <w:numId w:val="2"/>
+                <w:numId w:val="8"/>
               </w:numPr>
               <w:rPr>
                 <w:b w:val="0"/>
@@ -560,30 +527,7 @@
                 <w:b w:val="0"/>
                 <w:lang w:val="en-GB"/>
               </w:rPr>
-              <w:t>The machine decides to whic</w:t>
-            </w:r>
-            <w:r>
-              <w:rPr>
-                <w:b w:val="0"/>
-                <w:lang w:val="en-GB"/>
-              </w:rPr>
-              <w:t>h of the two containers the disc</w:t>
-            </w:r>
-            <w:r>
-              <w:rPr>
-                <w:b w:val="0"/>
-                <w:lang w:val="en-GB"/>
-              </w:rPr>
-              <w:t xml:space="preserve"> needs to be moved </w:t>
-            </w:r>
-            <w:r>
-              <w:rPr>
-                <w:rFonts w:ascii="MS Gothic" w:eastAsia="MS Gothic" w:hAnsi="MS Gothic" w:cs="MS Gothic" w:hint="eastAsia"/>
-                <w:b w:val="0"/>
-                <w:lang w:val="en-GB"/>
-              </w:rPr>
-              <w:t> -</w:t>
+              <w:t>The user presses the START/STOP button</w:t>
             </w:r>
           </w:p>
         </w:tc>
@@ -602,55 +546,7 @@
               <w:rPr>
                 <w:lang w:val="en-GB"/>
               </w:rPr>
-              <w:t>Running State 2 + Running State 3</w:t>
-            </w:r>
-          </w:p>
-          <w:p>
-            <w:pPr>
-              <w:cnfStyle w:val="000000000000" w:firstRow="0" w:lastRow="0" w:firstColumn="0" w:lastColumn="0" w:oddVBand="0" w:evenVBand="0" w:oddHBand="0" w:evenHBand="0" w:firstRowFirstColumn="0" w:firstRowLastColumn="0" w:lastRowFirstColumn="0" w:lastRowLastColumn="0"/>
-              <w:rPr>
-                <w:lang w:val="en-GB"/>
-              </w:rPr>
-            </w:pPr>
-            <w:r>
-              <w:rPr>
-                <w:lang w:val="en-GB"/>
-              </w:rPr>
-              <w:t>OR</w:t>
-            </w:r>
-          </w:p>
-          <w:p>
-            <w:pPr>
-              <w:cnfStyle w:val="000000000000" w:firstRow="0" w:lastRow="0" w:firstColumn="0" w:lastColumn="0" w:oddVBand="0" w:evenVBand="0" w:oddHBand="0" w:evenHBand="0" w:firstRowFirstColumn="0" w:firstRowLastColumn="0" w:lastRowFirstColumn="0" w:lastRowLastColumn="0"/>
-              <w:rPr>
-                <w:lang w:val="en-GB"/>
-              </w:rPr>
-            </w:pPr>
-            <w:r>
-              <w:rPr>
-                <w:lang w:val="en-GB"/>
-              </w:rPr>
-              <w:t>Motor Up</w:t>
-            </w:r>
-          </w:p>
-          <w:p>
-            <w:pPr>
-              <w:cnfStyle w:val="000000000000" w:firstRow="0" w:lastRow="0" w:firstColumn="0" w:lastColumn="0" w:oddVBand="0" w:evenVBand="0" w:oddHBand="0" w:evenHBand="0" w:firstRowFirstColumn="0" w:firstRowLastColumn="0" w:lastRowFirstColumn="0" w:lastRowLastColumn="0"/>
-              <w:rPr>
-                <w:lang w:val="en-GB"/>
-              </w:rPr>
-            </w:pPr>
-            <w:r>
-              <w:rPr>
-                <w:lang w:val="en-GB"/>
-              </w:rPr>
-              <w:t>+</w:t>
-            </w:r>
-            <w:r>
-              <w:rPr>
-                <w:lang w:val="en-GB"/>
-              </w:rPr>
-              <w:t xml:space="preserve"> White-Wait</w:t>
+              <w:t>Running State</w:t>
             </w:r>
           </w:p>
         </w:tc>
@@ -669,65 +565,7 @@
               <w:rPr>
                 <w:lang w:val="en-GB"/>
               </w:rPr>
-              <w:t>Depending on whether the disc</w:t>
-            </w:r>
-            <w:r>
-              <w:rPr>
-                <w:lang w:val="en-GB"/>
-              </w:rPr>
-              <w:t xml:space="preserve"> is white or black the sorter either needs to move down or keep its down position. If it keeps its down position it should just keep checking </w:t>
-            </w:r>
-            <w:r>
-              <w:rPr>
-                <w:lang w:val="en-GB"/>
-              </w:rPr>
-              <w:t>for an unsorted disc</w:t>
-            </w:r>
-            <w:r>
-              <w:rPr>
-                <w:lang w:val="en-GB"/>
-              </w:rPr>
-              <w:t xml:space="preserve"> and when it detects one it will move to running state 3.</w:t>
-            </w:r>
-          </w:p>
-          <w:p>
-            <w:pPr>
-              <w:cnfStyle w:val="000000000000" w:firstRow="0" w:lastRow="0" w:firstColumn="0" w:lastColumn="0" w:oddVBand="0" w:evenVBand="0" w:oddHBand="0" w:evenHBand="0" w:firstRowFirstColumn="0" w:firstRowLastColumn="0" w:lastRowFirstColumn="0" w:lastRowLastColumn="0"/>
-              <w:rPr>
-                <w:lang w:val="en-GB"/>
-              </w:rPr>
-            </w:pPr>
-            <w:r>
-              <w:rPr>
-                <w:lang w:val="en-GB"/>
-              </w:rPr>
-              <w:t>If it needs to move up the colour d</w:t>
-            </w:r>
-            <w:r>
-              <w:rPr>
-                <w:lang w:val="en-GB"/>
-              </w:rPr>
-              <w:t>etector will detect a white disc</w:t>
-            </w:r>
-            <w:r>
-              <w:rPr>
-                <w:lang w:val="en-GB"/>
-              </w:rPr>
-              <w:t xml:space="preserve"> and therefore transition to Motor Up. Moving the sorter up will trigger the </w:t>
-            </w:r>
-            <w:proofErr w:type="spellStart"/>
-            <w:r>
-              <w:rPr>
-                <w:lang w:val="en-GB"/>
-              </w:rPr>
-              <w:t>pushButton</w:t>
-            </w:r>
-            <w:proofErr w:type="spellEnd"/>
-            <w:r>
-              <w:rPr>
-                <w:lang w:val="en-GB"/>
-              </w:rPr>
-              <w:t>, which is the input to transition to White-Wait</w:t>
+              <w:t>From the Resting State the transition to the running state is pressing the START/STOP button</w:t>
             </w:r>
           </w:p>
         </w:tc>
@@ -741,37 +579,16 @@
           <w:p>
             <w:pPr>
               <w:pStyle w:val="ListParagraph"/>
-              <w:numPr>
-                <w:ilvl w:val="0"/>
-                <w:numId w:val="2"/>
-              </w:numPr>
-              <w:rPr>
-                <w:b w:val="0"/>
-                <w:lang w:val="en-GB"/>
-              </w:rPr>
-            </w:pPr>
-            <w:r>
-              <w:rPr>
-                <w:b w:val="0"/>
-                <w:lang w:val="en-GB"/>
-              </w:rPr>
-              <w:t>The machine moves the disc</w:t>
-            </w:r>
-            <w:r>
-              <w:rPr>
-                <w:b w:val="0"/>
-                <w:lang w:val="en-GB"/>
-              </w:rPr>
-              <w:t xml:space="preserve"> to the designated container </w:t>
-            </w:r>
-            <w:r>
-              <w:rPr>
-                <w:rFonts w:ascii="Lucida Grande" w:eastAsia="Lucida Grande" w:hAnsi="Lucida Grande" w:cs="Lucida Grande"/>
-                <w:b w:val="0"/>
-                <w:lang w:val="en-GB"/>
-              </w:rPr>
-              <w:t> -</w:t>
+              <w:rPr>
+                <w:lang w:val="en-GB"/>
+              </w:rPr>
+            </w:pPr>
+            <w:r>
+              <w:rPr>
+                <w:b w:val="0"/>
+                <w:lang w:val="en-GB"/>
+              </w:rPr>
+              <w:t>Post-conditions</w:t>
             </w:r>
           </w:p>
         </w:tc>
@@ -790,42 +607,7 @@
               <w:rPr>
                 <w:lang w:val="en-GB"/>
               </w:rPr>
-              <w:t>Running State 2 + Running State 3</w:t>
-            </w:r>
-          </w:p>
-          <w:p>
-            <w:pPr>
-              <w:cnfStyle w:val="000000000000" w:firstRow="0" w:lastRow="0" w:firstColumn="0" w:lastColumn="0" w:oddVBand="0" w:evenVBand="0" w:oddHBand="0" w:evenHBand="0" w:firstRowFirstColumn="0" w:firstRowLastColumn="0" w:lastRowFirstColumn="0" w:lastRowLastColumn="0"/>
-              <w:rPr>
-                <w:lang w:val="en-GB"/>
-              </w:rPr>
-            </w:pPr>
-            <w:r>
-              <w:rPr>
-                <w:lang w:val="en-GB"/>
-              </w:rPr>
-              <w:t>OR</w:t>
-            </w:r>
-          </w:p>
-          <w:p>
-            <w:pPr>
-              <w:cnfStyle w:val="000000000000" w:firstRow="0" w:lastRow="0" w:firstColumn="0" w:lastColumn="0" w:oddVBand="0" w:evenVBand="0" w:oddHBand="0" w:evenHBand="0" w:firstRowFirstColumn="0" w:firstRowLastColumn="0" w:lastRowFirstColumn="0" w:lastRowLastColumn="0"/>
-              <w:rPr>
-                <w:lang w:val="en-GB"/>
-              </w:rPr>
-            </w:pPr>
-            <w:r>
-              <w:rPr>
-                <w:lang w:val="en-GB"/>
-              </w:rPr>
-              <w:lastRenderedPageBreak/>
-              <w:t>Motor Down</w:t>
-            </w:r>
-            <w:r>
-              <w:rPr>
-                <w:lang w:val="en-GB"/>
-              </w:rPr>
-              <w:t xml:space="preserve"> + Running state 2</w:t>
+              <w:t>Running State</w:t>
             </w:r>
           </w:p>
         </w:tc>
@@ -844,324 +626,7 @@
               <w:rPr>
                 <w:lang w:val="en-GB"/>
               </w:rPr>
-              <w:lastRenderedPageBreak/>
-              <w:t>If the so</w:t>
-            </w:r>
-            <w:r>
-              <w:rPr>
-                <w:lang w:val="en-GB"/>
-              </w:rPr>
-              <w:t>rter did not detect a white disc</w:t>
-            </w:r>
-            <w:r>
-              <w:rPr>
-                <w:lang w:val="en-GB"/>
-              </w:rPr>
-              <w:t xml:space="preserve"> we are sti</w:t>
-            </w:r>
-            <w:r>
-              <w:rPr>
-                <w:lang w:val="en-GB"/>
-              </w:rPr>
-              <w:t>ll waiting like in basic flow 2.</w:t>
-            </w:r>
-          </w:p>
-          <w:p>
-            <w:pPr>
-              <w:cnfStyle w:val="000000000000" w:firstRow="0" w:lastRow="0" w:firstColumn="0" w:lastColumn="0" w:oddVBand="0" w:evenVBand="0" w:oddHBand="0" w:evenHBand="0" w:firstRowFirstColumn="0" w:firstRowLastColumn="0" w:lastRowFirstColumn="0" w:lastRowLastColumn="0"/>
-              <w:rPr>
-                <w:lang w:val="en-GB"/>
-              </w:rPr>
-            </w:pPr>
-            <w:r>
-              <w:rPr>
-                <w:lang w:val="en-GB"/>
-              </w:rPr>
-              <w:t>If it did detect one then while the dis</w:t>
-            </w:r>
-            <w:r>
-              <w:rPr>
-                <w:lang w:val="en-GB"/>
-              </w:rPr>
-              <w:t>c</w:t>
-            </w:r>
-            <w:r>
-              <w:rPr>
-                <w:lang w:val="en-GB"/>
-              </w:rPr>
-              <w:t xml:space="preserve"> is moving to the designated container the </w:t>
-            </w:r>
-            <w:proofErr w:type="spellStart"/>
-            <w:r>
-              <w:rPr>
-                <w:lang w:val="en-GB"/>
-              </w:rPr>
-              <w:t>sorttimer</w:t>
-            </w:r>
-            <w:proofErr w:type="spellEnd"/>
-            <w:r>
-              <w:rPr>
-                <w:lang w:val="en-GB"/>
-              </w:rPr>
-              <w:t xml:space="preserve"> will count </w:t>
-            </w:r>
-            <w:r>
-              <w:rPr>
-                <w:lang w:val="en-GB"/>
-              </w:rPr>
-              <w:lastRenderedPageBreak/>
-              <w:t>down making the machine transition to Motor Down.</w:t>
-            </w:r>
-          </w:p>
-        </w:tc>
-      </w:tr>
-      <w:tr>
-        <w:tc>
-          <w:tcPr>
-            <w:cnfStyle w:val="001000000000" w:firstRow="0" w:lastRow="0" w:firstColumn="1" w:lastColumn="0" w:oddVBand="0" w:evenVBand="0" w:oddHBand="0" w:evenHBand="0" w:firstRowFirstColumn="0" w:firstRowLastColumn="0" w:lastRowFirstColumn="0" w:lastRowLastColumn="0"/>
-            <w:tcW w:w="4287" w:type="dxa"/>
-          </w:tcPr>
-          <w:p>
-            <w:pPr>
-              <w:pStyle w:val="ListParagraph"/>
-              <w:numPr>
-                <w:ilvl w:val="0"/>
-                <w:numId w:val="2"/>
-              </w:numPr>
-              <w:rPr>
-                <w:b w:val="0"/>
-                <w:lang w:val="en-GB"/>
-              </w:rPr>
-            </w:pPr>
-            <w:r>
-              <w:rPr>
-                <w:b w:val="0"/>
-                <w:lang w:val="en-GB"/>
-              </w:rPr>
-              <w:lastRenderedPageBreak/>
-              <w:t>The machine repeats</w:t>
-            </w:r>
-            <w:r>
-              <w:rPr>
-                <w:b w:val="0"/>
-                <w:lang w:val="en-GB"/>
-              </w:rPr>
-              <w:t xml:space="preserve"> step 2 through 4 until all disc</w:t>
-            </w:r>
-            <w:r>
-              <w:rPr>
-                <w:b w:val="0"/>
-                <w:lang w:val="en-GB"/>
-              </w:rPr>
-              <w:t xml:space="preserve">s have been sorted </w:t>
-            </w:r>
-            <w:r>
-              <w:rPr>
-                <w:rFonts w:ascii="Lucida Grande" w:eastAsia="Lucida Grande" w:hAnsi="Lucida Grande" w:cs="Lucida Grande"/>
-                <w:b w:val="0"/>
-                <w:lang w:val="en-GB"/>
-              </w:rPr>
-              <w:t> -</w:t>
-            </w:r>
-          </w:p>
-        </w:tc>
-        <w:tc>
-          <w:tcPr>
-            <w:tcW w:w="1713" w:type="dxa"/>
-          </w:tcPr>
-          <w:p>
-            <w:pPr>
-              <w:cnfStyle w:val="000000000000" w:firstRow="0" w:lastRow="0" w:firstColumn="0" w:lastColumn="0" w:oddVBand="0" w:evenVBand="0" w:oddHBand="0" w:evenHBand="0" w:firstRowFirstColumn="0" w:firstRowLastColumn="0" w:lastRowFirstColumn="0" w:lastRowLastColumn="0"/>
-              <w:rPr>
-                <w:lang w:val="en-GB"/>
-              </w:rPr>
-            </w:pPr>
-            <w:r>
-              <w:rPr>
-                <w:lang w:val="en-GB"/>
-              </w:rPr>
-              <w:t>-</w:t>
-            </w:r>
-          </w:p>
-        </w:tc>
-        <w:tc>
-          <w:tcPr>
-            <w:tcW w:w="3866" w:type="dxa"/>
-          </w:tcPr>
-          <w:p>
-            <w:pPr>
-              <w:cnfStyle w:val="000000000000" w:firstRow="0" w:lastRow="0" w:firstColumn="0" w:lastColumn="0" w:oddVBand="0" w:evenVBand="0" w:oddHBand="0" w:evenHBand="0" w:firstRowFirstColumn="0" w:firstRowLastColumn="0" w:lastRowFirstColumn="0" w:lastRowLastColumn="0"/>
-              <w:rPr>
-                <w:lang w:val="en-GB"/>
-              </w:rPr>
-            </w:pPr>
-          </w:p>
-        </w:tc>
-      </w:tr>
-      <w:tr>
-        <w:tc>
-          <w:tcPr>
-            <w:cnfStyle w:val="001000000000" w:firstRow="0" w:lastRow="0" w:firstColumn="1" w:lastColumn="0" w:oddVBand="0" w:evenVBand="0" w:oddHBand="0" w:evenHBand="0" w:firstRowFirstColumn="0" w:firstRowLastColumn="0" w:lastRowFirstColumn="0" w:lastRowLastColumn="0"/>
-            <w:tcW w:w="4287" w:type="dxa"/>
-          </w:tcPr>
-          <w:p>
-            <w:pPr>
-              <w:pStyle w:val="ListParagraph"/>
-              <w:numPr>
-                <w:ilvl w:val="0"/>
-                <w:numId w:val="2"/>
-              </w:numPr>
-              <w:rPr>
-                <w:b w:val="0"/>
-                <w:lang w:val="en-GB"/>
-              </w:rPr>
-            </w:pPr>
-            <w:r>
-              <w:rPr>
-                <w:b w:val="0"/>
-                <w:lang w:val="en-GB"/>
-              </w:rPr>
-              <w:t>The machine pauses</w:t>
-            </w:r>
-            <w:r>
-              <w:rPr>
-                <w:b w:val="0"/>
-                <w:lang w:val="en-GB"/>
-              </w:rPr>
-              <w:t xml:space="preserve"> within 4 seconds</w:t>
-            </w:r>
-          </w:p>
-        </w:tc>
-        <w:tc>
-          <w:tcPr>
-            <w:tcW w:w="1713" w:type="dxa"/>
-          </w:tcPr>
-          <w:p>
-            <w:pPr>
-              <w:cnfStyle w:val="000000000000" w:firstRow="0" w:lastRow="0" w:firstColumn="0" w:lastColumn="0" w:oddVBand="0" w:evenVBand="0" w:oddHBand="0" w:evenHBand="0" w:firstRowFirstColumn="0" w:firstRowLastColumn="0" w:lastRowFirstColumn="0" w:lastRowLastColumn="0"/>
-              <w:rPr>
-                <w:lang w:val="en-GB"/>
-              </w:rPr>
-            </w:pPr>
-            <w:r>
-              <w:rPr>
-                <w:lang w:val="en-GB"/>
-              </w:rPr>
-              <w:t>Initial State</w:t>
-            </w:r>
-            <w:r>
-              <w:rPr>
-                <w:lang w:val="en-GB"/>
-              </w:rPr>
-              <w:t xml:space="preserve"> + Initial State 2 + Resting State</w:t>
-            </w:r>
-          </w:p>
-        </w:tc>
-        <w:tc>
-          <w:tcPr>
-            <w:tcW w:w="3866" w:type="dxa"/>
-          </w:tcPr>
-          <w:p>
-            <w:pPr>
-              <w:cnfStyle w:val="000000000000" w:firstRow="0" w:lastRow="0" w:firstColumn="0" w:lastColumn="0" w:oddVBand="0" w:evenVBand="0" w:oddHBand="0" w:evenHBand="0" w:firstRowFirstColumn="0" w:firstRowLastColumn="0" w:lastRowFirstColumn="0" w:lastRowLastColumn="0"/>
-              <w:rPr>
-                <w:lang w:val="en-GB"/>
-              </w:rPr>
-            </w:pPr>
-            <w:r>
-              <w:rPr>
-                <w:lang w:val="en-GB"/>
-              </w:rPr>
-              <w:t xml:space="preserve">If there are no discs anymore the machine will stay in running state 2 waiting for the timer interrupt which will come within 4 seconds, making </w:t>
-            </w:r>
-            <w:r>
-              <w:rPr>
-                <w:lang w:val="en-GB"/>
-              </w:rPr>
-              <w:t>the machine transition to initial state</w:t>
-            </w:r>
-            <w:r>
-              <w:rPr>
-                <w:lang w:val="en-GB"/>
-              </w:rPr>
-              <w:t xml:space="preserve">. </w:t>
-            </w:r>
-          </w:p>
-          <w:p>
-            <w:pPr>
-              <w:cnfStyle w:val="000000000000" w:firstRow="0" w:lastRow="0" w:firstColumn="0" w:lastColumn="0" w:oddVBand="0" w:evenVBand="0" w:oddHBand="0" w:evenHBand="0" w:firstRowFirstColumn="0" w:firstRowLastColumn="0" w:lastRowFirstColumn="0" w:lastRowLastColumn="0"/>
-              <w:rPr>
-                <w:lang w:val="en-GB"/>
-              </w:rPr>
-            </w:pPr>
-            <w:r>
-              <w:rPr>
-                <w:lang w:val="en-GB"/>
-              </w:rPr>
-              <w:t>There it will reset the sorter and transition to the resting state.</w:t>
-            </w:r>
-          </w:p>
-        </w:tc>
-      </w:tr>
-      <w:tr>
-        <w:tc>
-          <w:tcPr>
-            <w:cnfStyle w:val="001000000000" w:firstRow="0" w:lastRow="0" w:firstColumn="1" w:lastColumn="0" w:oddVBand="0" w:evenVBand="0" w:oddHBand="0" w:evenHBand="0" w:firstRowFirstColumn="0" w:firstRowLastColumn="0" w:lastRowFirstColumn="0" w:lastRowLastColumn="0"/>
-            <w:tcW w:w="4287" w:type="dxa"/>
-          </w:tcPr>
-          <w:p>
-            <w:pPr>
-              <w:pStyle w:val="ListParagraph"/>
-              <w:rPr>
-                <w:b w:val="0"/>
-                <w:lang w:val="en-GB"/>
-              </w:rPr>
-            </w:pPr>
-            <w:r>
-              <w:rPr>
-                <w:b w:val="0"/>
-                <w:lang w:val="en-GB"/>
-              </w:rPr>
-              <w:t>Post-conditions</w:t>
-            </w:r>
-          </w:p>
-        </w:tc>
-        <w:tc>
-          <w:tcPr>
-            <w:tcW w:w="1713" w:type="dxa"/>
-          </w:tcPr>
-          <w:p>
-            <w:pPr>
-              <w:cnfStyle w:val="000000000000" w:firstRow="0" w:lastRow="0" w:firstColumn="0" w:lastColumn="0" w:oddVBand="0" w:evenVBand="0" w:oddHBand="0" w:evenHBand="0" w:firstRowFirstColumn="0" w:firstRowLastColumn="0" w:lastRowFirstColumn="0" w:lastRowLastColumn="0"/>
-              <w:rPr>
-                <w:lang w:val="en-GB"/>
-              </w:rPr>
-            </w:pPr>
-            <w:r>
-              <w:rPr>
-                <w:lang w:val="en-GB"/>
-              </w:rPr>
-              <w:t>Resting State</w:t>
-            </w:r>
-          </w:p>
-        </w:tc>
-        <w:tc>
-          <w:tcPr>
-            <w:tcW w:w="3866" w:type="dxa"/>
-          </w:tcPr>
-          <w:p>
-            <w:pPr>
-              <w:cnfStyle w:val="000000000000" w:firstRow="0" w:lastRow="0" w:firstColumn="0" w:lastColumn="0" w:oddVBand="0" w:evenVBand="0" w:oddHBand="0" w:evenHBand="0" w:firstRowFirstColumn="0" w:firstRowLastColumn="0" w:lastRowFirstColumn="0" w:lastRowLastColumn="0"/>
-              <w:rPr>
-                <w:lang w:val="en-GB"/>
-              </w:rPr>
-            </w:pPr>
-            <w:r>
-              <w:rPr>
-                <w:lang w:val="en-GB"/>
-              </w:rPr>
-              <w:t>We repeated the sorting step until all discs where sorted, meaning all discs are now sorted.</w:t>
+              <w:t>The running state is the start of the sorting process</w:t>
             </w:r>
           </w:p>
         </w:tc>
@@ -1169,7 +634,6 @@
     </w:tbl>
     <w:p>
       <w:pPr>
-        <w:pStyle w:val="Heading2"/>
         <w:rPr>
           <w:lang w:val="en-GB"/>
         </w:rPr>
@@ -1177,64 +641,46 @@
     </w:p>
     <w:p>
       <w:pPr>
-        <w:pStyle w:val="Heading2"/>
-        <w:rPr>
-          <w:lang w:val="en-GB"/>
-        </w:rPr>
-      </w:pPr>
-      <w:r>
-        <w:rPr>
-          <w:lang w:val="en-GB"/>
-        </w:rPr>
-        <w:t>Abort the process</w:t>
+        <w:rPr>
+          <w:lang w:val="en-GB"/>
+        </w:rPr>
+      </w:pPr>
+      <w:r>
+        <w:rPr>
+          <w:lang w:val="en-GB"/>
+        </w:rPr>
+        <w:br w:type="page"/>
       </w:r>
     </w:p>
     <w:p>
       <w:pPr>
-        <w:rPr>
-          <w:b/>
-          <w:lang w:val="en-GB"/>
-        </w:rPr>
-      </w:pPr>
-      <w:r>
-        <w:rPr>
-          <w:b/>
-          <w:lang w:val="en-GB"/>
-        </w:rPr>
-        <w:t>Trigger:</w:t>
-      </w:r>
-      <w:r>
-        <w:rPr>
-          <w:lang w:val="en-GB"/>
-        </w:rPr>
-        <w:t xml:space="preserve"> </w:t>
-      </w:r>
-      <w:r>
-        <w:rPr>
-          <w:lang w:val="en-GB"/>
-        </w:rPr>
-        <w:t>The use wants to immediately stop the machine.</w:t>
-      </w:r>
-      <w:r>
-        <w:rPr>
-          <w:b/>
-          <w:lang w:val="en-GB"/>
-        </w:rPr>
-        <w:t xml:space="preserve"> </w:t>
+        <w:pStyle w:val="Heading2"/>
+        <w:rPr>
+          <w:lang w:val="en-GB"/>
+        </w:rPr>
+      </w:pPr>
+      <w:r>
+        <w:rPr>
+          <w:lang w:val="en-GB"/>
+        </w:rPr>
+        <w:lastRenderedPageBreak/>
+        <w:t>Stopping the machine</w:t>
       </w:r>
     </w:p>
     <w:p>
-      <w:pPr>
-        <w:rPr>
-          <w:lang w:val="en-GB"/>
-        </w:rPr>
-      </w:pPr>
       <w:r>
         <w:rPr>
           <w:b/>
           <w:lang w:val="en-GB"/>
         </w:rPr>
-        <w:t>Post-conditions:</w:t>
+        <w:t>Pre</w:t>
+      </w:r>
+      <w:r>
+        <w:rPr>
+          <w:b/>
+          <w:lang w:val="en-GB"/>
+        </w:rPr>
+        <w:t>conditions:</w:t>
       </w:r>
       <w:r>
         <w:rPr>
@@ -1243,10 +689,7 @@
         <w:t xml:space="preserve"> </w:t>
       </w:r>
       <w:r>
-        <w:rPr>
-          <w:lang w:val="en-GB"/>
-        </w:rPr>
-        <w:t>The machine stopped running and is ready to start again.</w:t>
+        <w:t>The machine is running.</w:t>
       </w:r>
     </w:p>
     <w:p>
@@ -1255,6 +698,51 @@
           <w:lang w:val="en-GB"/>
         </w:rPr>
       </w:pPr>
+      <w:r>
+        <w:rPr>
+          <w:b/>
+          <w:lang w:val="en-GB"/>
+        </w:rPr>
+        <w:t>Trigger:</w:t>
+      </w:r>
+      <w:r>
+        <w:rPr>
+          <w:lang w:val="en-GB"/>
+        </w:rPr>
+        <w:t xml:space="preserve"> </w:t>
+      </w:r>
+      <w:r>
+        <w:rPr>
+          <w:lang w:val="en-GB"/>
+        </w:rPr>
+        <w:t>The START/STOP button is pressed.</w:t>
+      </w:r>
+    </w:p>
+    <w:p>
+      <w:pPr>
+        <w:rPr>
+          <w:lang w:val="en-GB"/>
+        </w:rPr>
+      </w:pPr>
+      <w:r>
+        <w:rPr>
+          <w:b/>
+          <w:lang w:val="en-GB"/>
+        </w:rPr>
+        <w:t>Post-conditions:</w:t>
+      </w:r>
+      <w:r>
+        <w:rPr>
+          <w:lang w:val="en-GB"/>
+        </w:rPr>
+        <w:t xml:space="preserve"> </w:t>
+      </w:r>
+      <w:r>
+        <w:rPr>
+          <w:lang w:val="en-GB"/>
+        </w:rPr>
+        <w:t>The machine is sent into an inactive state with no process interrupted.</w:t>
+      </w:r>
     </w:p>
     <w:tbl>
       <w:tblPr>
@@ -1350,7 +838,7 @@
                 <w:b w:val="0"/>
                 <w:lang w:val="en-GB"/>
               </w:rPr>
-              <w:t>Before Trigger</w:t>
+              <w:t>Preconditions</w:t>
             </w:r>
           </w:p>
         </w:tc>
@@ -1369,6 +857,1786 @@
               <w:rPr>
                 <w:lang w:val="en-GB"/>
               </w:rPr>
+              <w:t>Not initial state, initial state 2 or abort</w:t>
+            </w:r>
+          </w:p>
+        </w:tc>
+        <w:tc>
+          <w:tcPr>
+            <w:tcW w:w="3866" w:type="dxa"/>
+          </w:tcPr>
+          <w:p>
+            <w:pPr>
+              <w:cnfStyle w:val="000000000000" w:firstRow="0" w:lastRow="0" w:firstColumn="0" w:lastColumn="0" w:oddVBand="0" w:evenVBand="0" w:oddHBand="0" w:evenHBand="0" w:firstRowFirstColumn="0" w:firstRowLastColumn="0" w:lastRowFirstColumn="0" w:lastRowLastColumn="0"/>
+              <w:rPr>
+                <w:lang w:val="en-GB"/>
+              </w:rPr>
+            </w:pPr>
+            <w:r>
+              <w:rPr>
+                <w:lang w:val="en-GB"/>
+              </w:rPr>
+              <w:t>When the machine is not in any of these states it is running.</w:t>
+            </w:r>
+          </w:p>
+        </w:tc>
+      </w:tr>
+      <w:tr>
+        <w:tc>
+          <w:tcPr>
+            <w:cnfStyle w:val="001000000000" w:firstRow="0" w:lastRow="0" w:firstColumn="1" w:lastColumn="0" w:oddVBand="0" w:evenVBand="0" w:oddHBand="0" w:evenHBand="0" w:firstRowFirstColumn="0" w:firstRowLastColumn="0" w:lastRowFirstColumn="0" w:lastRowLastColumn="0"/>
+            <w:tcW w:w="4287" w:type="dxa"/>
+          </w:tcPr>
+          <w:p>
+            <w:pPr>
+              <w:pStyle w:val="ListParagraph"/>
+              <w:rPr>
+                <w:b w:val="0"/>
+                <w:lang w:val="en-GB"/>
+              </w:rPr>
+            </w:pPr>
+            <w:r>
+              <w:rPr>
+                <w:b w:val="0"/>
+                <w:lang w:val="en-GB"/>
+              </w:rPr>
+              <w:t>After Trigger</w:t>
+            </w:r>
+          </w:p>
+        </w:tc>
+        <w:tc>
+          <w:tcPr>
+            <w:tcW w:w="1713" w:type="dxa"/>
+          </w:tcPr>
+          <w:p>
+            <w:pPr>
+              <w:cnfStyle w:val="000000000000" w:firstRow="0" w:lastRow="0" w:firstColumn="0" w:lastColumn="0" w:oddVBand="0" w:evenVBand="0" w:oddHBand="0" w:evenHBand="0" w:firstRowFirstColumn="0" w:firstRowLastColumn="0" w:lastRowFirstColumn="0" w:lastRowLastColumn="0"/>
+              <w:rPr>
+                <w:lang w:val="en-GB"/>
+              </w:rPr>
+            </w:pPr>
+            <w:r>
+              <w:rPr>
+                <w:lang w:val="en-GB"/>
+              </w:rPr>
+              <w:t>One of the Timer Start states</w:t>
+            </w:r>
+            <w:r>
+              <w:rPr>
+                <w:vanish/>
+                <w:lang w:val="en-GB"/>
+              </w:rPr>
+              <w:t>aria the machine is not in any of these states it is running.s means they do not use states. This also means we can'sitioned. th</w:t>
+            </w:r>
+          </w:p>
+        </w:tc>
+        <w:tc>
+          <w:tcPr>
+            <w:tcW w:w="3866" w:type="dxa"/>
+          </w:tcPr>
+          <w:p>
+            <w:pPr>
+              <w:cnfStyle w:val="000000000000" w:firstRow="0" w:lastRow="0" w:firstColumn="0" w:lastColumn="0" w:oddVBand="0" w:evenVBand="0" w:oddHBand="0" w:evenHBand="0" w:firstRowFirstColumn="0" w:firstRowLastColumn="0" w:lastRowFirstColumn="0" w:lastRowLastColumn="0"/>
+              <w:rPr>
+                <w:lang w:val="en-GB"/>
+              </w:rPr>
+            </w:pPr>
+            <w:r>
+              <w:rPr>
+                <w:lang w:val="en-GB"/>
+              </w:rPr>
+              <w:t>When the START/STOP is pressed the machine transitions to a timer start state, which starts a timer and stops the feeder mechanism.</w:t>
+            </w:r>
+          </w:p>
+        </w:tc>
+      </w:tr>
+      <w:tr>
+        <w:tc>
+          <w:tcPr>
+            <w:cnfStyle w:val="001000000000" w:firstRow="0" w:lastRow="0" w:firstColumn="1" w:lastColumn="0" w:oddVBand="0" w:evenVBand="0" w:oddHBand="0" w:evenHBand="0" w:firstRowFirstColumn="0" w:firstRowLastColumn="0" w:lastRowFirstColumn="0" w:lastRowLastColumn="0"/>
+            <w:tcW w:w="4287" w:type="dxa"/>
+          </w:tcPr>
+          <w:p>
+            <w:pPr>
+              <w:pStyle w:val="ListParagraph"/>
+              <w:numPr>
+                <w:ilvl w:val="0"/>
+                <w:numId w:val="9"/>
+              </w:numPr>
+              <w:rPr>
+                <w:b w:val="0"/>
+                <w:u w:val="single"/>
+                <w:lang w:val="en-GB"/>
+              </w:rPr>
+            </w:pPr>
+            <w:r>
+              <w:rPr>
+                <w:b w:val="0"/>
+                <w:lang w:val="en-GB"/>
+              </w:rPr>
+              <w:t>The machine finishes sorting the disk</w:t>
+            </w:r>
+            <w:r>
+              <w:rPr>
+                <w:b w:val="0"/>
+                <w:lang w:val="en-GB"/>
+              </w:rPr>
+              <w:t>s</w:t>
+            </w:r>
+            <w:r>
+              <w:rPr>
+                <w:b w:val="0"/>
+                <w:lang w:val="en-GB"/>
+              </w:rPr>
+              <w:t xml:space="preserve"> currently in the machine</w:t>
+            </w:r>
+          </w:p>
+        </w:tc>
+        <w:tc>
+          <w:tcPr>
+            <w:tcW w:w="1713" w:type="dxa"/>
+          </w:tcPr>
+          <w:p>
+            <w:pPr>
+              <w:cnfStyle w:val="000000000000" w:firstRow="0" w:lastRow="0" w:firstColumn="0" w:lastColumn="0" w:oddVBand="0" w:evenVBand="0" w:oddHBand="0" w:evenHBand="0" w:firstRowFirstColumn="0" w:firstRowLastColumn="0" w:lastRowFirstColumn="0" w:lastRowLastColumn="0"/>
+              <w:rPr>
+                <w:lang w:val="en-GB"/>
+              </w:rPr>
+            </w:pPr>
+            <w:r>
+              <w:rPr>
+                <w:lang w:val="en-GB"/>
+              </w:rPr>
+              <w:t>One of the sorting states</w:t>
+            </w:r>
+          </w:p>
+        </w:tc>
+        <w:tc>
+          <w:tcPr>
+            <w:tcW w:w="3866" w:type="dxa"/>
+          </w:tcPr>
+          <w:p>
+            <w:pPr>
+              <w:cnfStyle w:val="000000000000" w:firstRow="0" w:lastRow="0" w:firstColumn="0" w:lastColumn="0" w:oddVBand="0" w:evenVBand="0" w:oddHBand="0" w:evenHBand="0" w:firstRowFirstColumn="0" w:firstRowLastColumn="0" w:lastRowFirstColumn="0" w:lastRowLastColumn="0"/>
+              <w:rPr>
+                <w:lang w:val="en-GB"/>
+              </w:rPr>
+            </w:pPr>
+            <w:r>
+              <w:rPr>
+                <w:lang w:val="en-GB"/>
+              </w:rPr>
+              <w:t>While the timer is running the machine keeps sorting. The timer is the time it takes for the conveyor belt to make a complete rotation, guaranteeing there are no more disks on the belt.</w:t>
+            </w:r>
+          </w:p>
+        </w:tc>
+      </w:tr>
+      <w:tr>
+        <w:tc>
+          <w:tcPr>
+            <w:cnfStyle w:val="001000000000" w:firstRow="0" w:lastRow="0" w:firstColumn="1" w:lastColumn="0" w:oddVBand="0" w:evenVBand="0" w:oddHBand="0" w:evenHBand="0" w:firstRowFirstColumn="0" w:firstRowLastColumn="0" w:lastRowFirstColumn="0" w:lastRowLastColumn="0"/>
+            <w:tcW w:w="4287" w:type="dxa"/>
+          </w:tcPr>
+          <w:p>
+            <w:pPr>
+              <w:pStyle w:val="ListParagraph"/>
+              <w:numPr>
+                <w:ilvl w:val="0"/>
+                <w:numId w:val="9"/>
+              </w:numPr>
+              <w:rPr>
+                <w:b w:val="0"/>
+                <w:lang w:val="en-GB"/>
+              </w:rPr>
+            </w:pPr>
+            <w:r>
+              <w:rPr>
+                <w:b w:val="0"/>
+                <w:lang w:val="en-GB"/>
+              </w:rPr>
+              <w:t>The machine enters an inactive state and will not take any more disks form the storage* unless the START/STOP button is pressed.</w:t>
+            </w:r>
+          </w:p>
+        </w:tc>
+        <w:tc>
+          <w:tcPr>
+            <w:tcW w:w="1713" w:type="dxa"/>
+          </w:tcPr>
+          <w:p>
+            <w:pPr>
+              <w:cnfStyle w:val="000000000000" w:firstRow="0" w:lastRow="0" w:firstColumn="0" w:lastColumn="0" w:oddVBand="0" w:evenVBand="0" w:oddHBand="0" w:evenHBand="0" w:firstRowFirstColumn="0" w:firstRowLastColumn="0" w:lastRowFirstColumn="0" w:lastRowLastColumn="0"/>
+              <w:rPr>
+                <w:lang w:val="en-GB"/>
+              </w:rPr>
+            </w:pPr>
+            <w:r>
+              <w:rPr>
+                <w:lang w:val="en-GB"/>
+              </w:rPr>
+              <w:t>Initial State + Initial State 2 + Resting State</w:t>
+            </w:r>
+          </w:p>
+        </w:tc>
+        <w:tc>
+          <w:tcPr>
+            <w:tcW w:w="3866" w:type="dxa"/>
+          </w:tcPr>
+          <w:p>
+            <w:pPr>
+              <w:cnfStyle w:val="000000000000" w:firstRow="0" w:lastRow="0" w:firstColumn="0" w:lastColumn="0" w:oddVBand="0" w:evenVBand="0" w:oddHBand="0" w:evenHBand="0" w:firstRowFirstColumn="0" w:firstRowLastColumn="0" w:lastRowFirstColumn="0" w:lastRowLastColumn="0"/>
+              <w:rPr>
+                <w:lang w:val="en-GB"/>
+              </w:rPr>
+            </w:pPr>
+            <w:r>
+              <w:rPr>
+                <w:lang w:val="en-GB"/>
+              </w:rPr>
+              <w:t>After going through the initialize process we go back to the resting state, which waits on the START/STOP button.</w:t>
+            </w:r>
+          </w:p>
+        </w:tc>
+      </w:tr>
+      <w:tr>
+        <w:tc>
+          <w:tcPr>
+            <w:cnfStyle w:val="001000000000" w:firstRow="0" w:lastRow="0" w:firstColumn="1" w:lastColumn="0" w:oddVBand="0" w:evenVBand="0" w:oddHBand="0" w:evenHBand="0" w:firstRowFirstColumn="0" w:firstRowLastColumn="0" w:lastRowFirstColumn="0" w:lastRowLastColumn="0"/>
+            <w:tcW w:w="4287" w:type="dxa"/>
+          </w:tcPr>
+          <w:p>
+            <w:pPr>
+              <w:pStyle w:val="ListParagraph"/>
+              <w:rPr>
+                <w:lang w:val="en-GB"/>
+              </w:rPr>
+            </w:pPr>
+            <w:r>
+              <w:rPr>
+                <w:b w:val="0"/>
+                <w:lang w:val="en-GB"/>
+              </w:rPr>
+              <w:t>Postconditions</w:t>
+            </w:r>
+          </w:p>
+        </w:tc>
+        <w:tc>
+          <w:tcPr>
+            <w:tcW w:w="1713" w:type="dxa"/>
+          </w:tcPr>
+          <w:p>
+            <w:pPr>
+              <w:cnfStyle w:val="000000000000" w:firstRow="0" w:lastRow="0" w:firstColumn="0" w:lastColumn="0" w:oddVBand="0" w:evenVBand="0" w:oddHBand="0" w:evenHBand="0" w:firstRowFirstColumn="0" w:firstRowLastColumn="0" w:lastRowFirstColumn="0" w:lastRowLastColumn="0"/>
+              <w:rPr>
+                <w:lang w:val="en-GB"/>
+              </w:rPr>
+            </w:pPr>
+            <w:r>
+              <w:rPr>
+                <w:lang w:val="en-GB"/>
+              </w:rPr>
+              <w:t>Resting State</w:t>
+            </w:r>
+            <w:r>
+              <w:rPr>
+                <w:vanish/>
+                <w:lang w:val="en-GB"/>
+              </w:rPr>
+              <w:t>Rstiresting state, which waits on the START/STOP button.  timer is the time it takes for the conveyor belt to make a complete ro</w:t>
+            </w:r>
+          </w:p>
+        </w:tc>
+        <w:tc>
+          <w:tcPr>
+            <w:tcW w:w="3866" w:type="dxa"/>
+          </w:tcPr>
+          <w:p>
+            <w:pPr>
+              <w:cnfStyle w:val="000000000000" w:firstRow="0" w:lastRow="0" w:firstColumn="0" w:lastColumn="0" w:oddVBand="0" w:evenVBand="0" w:oddHBand="0" w:evenHBand="0" w:firstRowFirstColumn="0" w:firstRowLastColumn="0" w:lastRowFirstColumn="0" w:lastRowLastColumn="0"/>
+              <w:rPr>
+                <w:lang w:val="en-GB"/>
+              </w:rPr>
+            </w:pPr>
+            <w:r>
+              <w:rPr>
+                <w:lang w:val="en-GB"/>
+              </w:rPr>
+              <w:t>Resting state in an inactive state and we finished the sorting process.</w:t>
+            </w:r>
+          </w:p>
+        </w:tc>
+      </w:tr>
+    </w:tbl>
+    <w:p>
+      <w:pPr>
+        <w:rPr>
+          <w:lang w:val="en-GB"/>
+        </w:rPr>
+      </w:pPr>
+    </w:p>
+    <w:p>
+      <w:pPr>
+        <w:rPr>
+          <w:rFonts w:asciiTheme="majorHAnsi" w:eastAsiaTheme="majorEastAsia" w:hAnsiTheme="majorHAnsi" w:cstheme="majorBidi"/>
+          <w:color w:val="2E74B5" w:themeColor="accent1" w:themeShade="BF"/>
+          <w:sz w:val="26"/>
+          <w:szCs w:val="26"/>
+          <w:lang w:val="en-GB"/>
+        </w:rPr>
+      </w:pPr>
+      <w:r>
+        <w:rPr>
+          <w:lang w:val="en-GB"/>
+        </w:rPr>
+        <w:br w:type="page"/>
+      </w:r>
+    </w:p>
+    <w:p>
+      <w:pPr>
+        <w:pStyle w:val="Heading2"/>
+        <w:rPr>
+          <w:lang w:val="en-GB"/>
+        </w:rPr>
+      </w:pPr>
+      <w:r>
+        <w:rPr>
+          <w:lang w:val="en-GB"/>
+        </w:rPr>
+        <w:lastRenderedPageBreak/>
+        <w:t>Sort unsorted disc</w:t>
+      </w:r>
+      <w:r>
+        <w:rPr>
+          <w:lang w:val="en-GB"/>
+        </w:rPr>
+        <w:t>s</w:t>
+      </w:r>
+    </w:p>
+    <w:p>
+      <w:pPr>
+        <w:rPr>
+          <w:lang w:val="en-GB"/>
+        </w:rPr>
+      </w:pPr>
+      <w:r>
+        <w:rPr>
+          <w:b/>
+          <w:lang w:val="en-GB"/>
+        </w:rPr>
+        <w:t>Preconditions</w:t>
+      </w:r>
+      <w:r>
+        <w:rPr>
+          <w:b/>
+          <w:lang w:val="en-GB"/>
+        </w:rPr>
+        <w:t>:</w:t>
+      </w:r>
+      <w:r>
+        <w:rPr>
+          <w:lang w:val="en-GB"/>
+        </w:rPr>
+        <w:t xml:space="preserve"> The machine is not already running.</w:t>
+      </w:r>
+    </w:p>
+    <w:p>
+      <w:pPr>
+        <w:rPr>
+          <w:lang w:val="en-GB"/>
+        </w:rPr>
+      </w:pPr>
+      <w:r>
+        <w:rPr>
+          <w:b/>
+          <w:lang w:val="en-GB"/>
+        </w:rPr>
+        <w:t>Trigger:</w:t>
+      </w:r>
+      <w:r>
+        <w:rPr>
+          <w:lang w:val="en-GB"/>
+        </w:rPr>
+        <w:t xml:space="preserve"> </w:t>
+      </w:r>
+      <w:r>
+        <w:rPr>
+          <w:lang w:val="en-GB"/>
+        </w:rPr>
+        <w:t>The user provides unsorted disc</w:t>
+      </w:r>
+      <w:r>
+        <w:rPr>
+          <w:lang w:val="en-GB"/>
+        </w:rPr>
+        <w:t>s and presses the “START” button.</w:t>
+      </w:r>
+    </w:p>
+    <w:p>
+      <w:pPr>
+        <w:rPr>
+          <w:lang w:val="en-GB"/>
+        </w:rPr>
+      </w:pPr>
+      <w:r>
+        <w:rPr>
+          <w:b/>
+          <w:lang w:val="en-GB"/>
+        </w:rPr>
+        <w:t>Post</w:t>
+      </w:r>
+      <w:r>
+        <w:rPr>
+          <w:b/>
+          <w:lang w:val="en-GB"/>
+        </w:rPr>
+        <w:t>conditions:</w:t>
+      </w:r>
+      <w:r>
+        <w:rPr>
+          <w:lang w:val="en-GB"/>
+        </w:rPr>
+        <w:t xml:space="preserve"> There are no unsorted disks left, </w:t>
+      </w:r>
+      <w:r>
+        <w:rPr>
+          <w:lang w:val="en-GB"/>
+        </w:rPr>
+        <w:t>a</w:t>
+      </w:r>
+      <w:r>
+        <w:rPr>
+          <w:lang w:val="en-GB"/>
+        </w:rPr>
+        <w:t>ll sorted disks are in a container based on their colour</w:t>
+      </w:r>
+    </w:p>
+    <w:tbl>
+      <w:tblPr>
+        <w:tblStyle w:val="GridTable1Light-Accent1"/>
+        <w:tblW w:w="0" w:type="auto"/>
+        <w:tblInd w:w="-856" w:type="dxa"/>
+        <w:tblLook w:val="04A0" w:firstRow="1" w:lastRow="0" w:firstColumn="1" w:lastColumn="0" w:noHBand="0" w:noVBand="1"/>
+      </w:tblPr>
+      <w:tblGrid>
+        <w:gridCol w:w="4287"/>
+        <w:gridCol w:w="1713"/>
+        <w:gridCol w:w="3866"/>
+      </w:tblGrid>
+      <w:tr>
+        <w:trPr>
+          <w:cnfStyle w:val="100000000000" w:firstRow="1" w:lastRow="0" w:firstColumn="0" w:lastColumn="0" w:oddVBand="0" w:evenVBand="0" w:oddHBand="0" w:evenHBand="0" w:firstRowFirstColumn="0" w:firstRowLastColumn="0" w:lastRowFirstColumn="0" w:lastRowLastColumn="0"/>
+        </w:trPr>
+        <w:tc>
+          <w:tcPr>
+            <w:cnfStyle w:val="001000000000" w:firstRow="0" w:lastRow="0" w:firstColumn="1" w:lastColumn="0" w:oddVBand="0" w:evenVBand="0" w:oddHBand="0" w:evenHBand="0" w:firstRowFirstColumn="0" w:firstRowLastColumn="0" w:lastRowFirstColumn="0" w:lastRowLastColumn="0"/>
+            <w:tcW w:w="4287" w:type="dxa"/>
+          </w:tcPr>
+          <w:p>
+            <w:pPr>
+              <w:pStyle w:val="ListParagraph"/>
+              <w:rPr>
+                <w:lang w:val="en-GB"/>
+              </w:rPr>
+            </w:pPr>
+            <w:r>
+              <w:rPr>
+                <w:lang w:val="en-GB"/>
+              </w:rPr>
+              <w:t>Basic Flow</w:t>
+            </w:r>
+          </w:p>
+        </w:tc>
+        <w:tc>
+          <w:tcPr>
+            <w:tcW w:w="1713" w:type="dxa"/>
+          </w:tcPr>
+          <w:p>
+            <w:pPr>
+              <w:cnfStyle w:val="100000000000" w:firstRow="1" w:lastRow="0" w:firstColumn="0" w:lastColumn="0" w:oddVBand="0" w:evenVBand="0" w:oddHBand="0" w:evenHBand="0" w:firstRowFirstColumn="0" w:firstRowLastColumn="0" w:lastRowFirstColumn="0" w:lastRowLastColumn="0"/>
+              <w:rPr>
+                <w:lang w:val="en-GB"/>
+              </w:rPr>
+            </w:pPr>
+            <w:r>
+              <w:rPr>
+                <w:lang w:val="en-GB"/>
+              </w:rPr>
+              <w:t>State</w:t>
+            </w:r>
+          </w:p>
+        </w:tc>
+        <w:tc>
+          <w:tcPr>
+            <w:tcW w:w="3866" w:type="dxa"/>
+          </w:tcPr>
+          <w:p>
+            <w:pPr>
+              <w:cnfStyle w:val="100000000000" w:firstRow="1" w:lastRow="0" w:firstColumn="0" w:lastColumn="0" w:oddVBand="0" w:evenVBand="0" w:oddHBand="0" w:evenHBand="0" w:firstRowFirstColumn="0" w:firstRowLastColumn="0" w:lastRowFirstColumn="0" w:lastRowLastColumn="0"/>
+              <w:rPr>
+                <w:lang w:val="en-GB"/>
+              </w:rPr>
+            </w:pPr>
+            <w:r>
+              <w:rPr>
+                <w:lang w:val="en-GB"/>
+              </w:rPr>
+              <w:t>Explanation</w:t>
+            </w:r>
+          </w:p>
+        </w:tc>
+      </w:tr>
+      <w:tr>
+        <w:tc>
+          <w:tcPr>
+            <w:cnfStyle w:val="001000000000" w:firstRow="0" w:lastRow="0" w:firstColumn="1" w:lastColumn="0" w:oddVBand="0" w:evenVBand="0" w:oddHBand="0" w:evenHBand="0" w:firstRowFirstColumn="0" w:firstRowLastColumn="0" w:lastRowFirstColumn="0" w:lastRowLastColumn="0"/>
+            <w:tcW w:w="4287" w:type="dxa"/>
+          </w:tcPr>
+          <w:p>
+            <w:pPr>
+              <w:pStyle w:val="ListParagraph"/>
+              <w:rPr>
+                <w:b w:val="0"/>
+                <w:sz w:val="22"/>
+                <w:szCs w:val="22"/>
+                <w:lang w:val="en-GB"/>
+              </w:rPr>
+            </w:pPr>
+            <w:r>
+              <w:rPr>
+                <w:b w:val="0"/>
+                <w:sz w:val="22"/>
+                <w:szCs w:val="22"/>
+                <w:lang w:val="en-GB"/>
+              </w:rPr>
+              <w:t>Preconditions</w:t>
+            </w:r>
+          </w:p>
+        </w:tc>
+        <w:tc>
+          <w:tcPr>
+            <w:tcW w:w="1713" w:type="dxa"/>
+          </w:tcPr>
+          <w:p>
+            <w:pPr>
+              <w:cnfStyle w:val="000000000000" w:firstRow="0" w:lastRow="0" w:firstColumn="0" w:lastColumn="0" w:oddVBand="0" w:evenVBand="0" w:oddHBand="0" w:evenHBand="0" w:firstRowFirstColumn="0" w:firstRowLastColumn="0" w:lastRowFirstColumn="0" w:lastRowLastColumn="0"/>
+              <w:rPr>
+                <w:sz w:val="22"/>
+                <w:szCs w:val="22"/>
+                <w:lang w:val="en-GB"/>
+              </w:rPr>
+            </w:pPr>
+            <w:r>
+              <w:rPr>
+                <w:sz w:val="22"/>
+                <w:szCs w:val="22"/>
+                <w:lang w:val="en-GB"/>
+              </w:rPr>
+              <w:t>Resting State</w:t>
+            </w:r>
+          </w:p>
+        </w:tc>
+        <w:tc>
+          <w:tcPr>
+            <w:tcW w:w="3866" w:type="dxa"/>
+          </w:tcPr>
+          <w:p>
+            <w:pPr>
+              <w:cnfStyle w:val="000000000000" w:firstRow="0" w:lastRow="0" w:firstColumn="0" w:lastColumn="0" w:oddVBand="0" w:evenVBand="0" w:oddHBand="0" w:evenHBand="0" w:firstRowFirstColumn="0" w:firstRowLastColumn="0" w:lastRowFirstColumn="0" w:lastRowLastColumn="0"/>
+              <w:rPr>
+                <w:sz w:val="22"/>
+                <w:szCs w:val="22"/>
+                <w:lang w:val="en-GB"/>
+              </w:rPr>
+            </w:pPr>
+            <w:r>
+              <w:rPr>
+                <w:sz w:val="22"/>
+                <w:szCs w:val="22"/>
+                <w:lang w:val="en-GB"/>
+              </w:rPr>
+              <w:t>The program first initializes and then waits for the user to press that start button. This waiting happens in the Resting State.</w:t>
+            </w:r>
+            <w:r>
+              <w:rPr>
+                <w:sz w:val="22"/>
+                <w:szCs w:val="22"/>
+                <w:lang w:val="en-GB"/>
+              </w:rPr>
+              <w:t xml:space="preserve"> In the resting state the machine is not running</w:t>
+            </w:r>
+          </w:p>
+        </w:tc>
+      </w:tr>
+      <w:tr>
+        <w:tc>
+          <w:tcPr>
+            <w:cnfStyle w:val="001000000000" w:firstRow="0" w:lastRow="0" w:firstColumn="1" w:lastColumn="0" w:oddVBand="0" w:evenVBand="0" w:oddHBand="0" w:evenHBand="0" w:firstRowFirstColumn="0" w:firstRowLastColumn="0" w:lastRowFirstColumn="0" w:lastRowLastColumn="0"/>
+            <w:tcW w:w="4287" w:type="dxa"/>
+          </w:tcPr>
+          <w:p>
+            <w:pPr>
+              <w:pStyle w:val="ListParagraph"/>
+              <w:rPr>
+                <w:b w:val="0"/>
+                <w:sz w:val="22"/>
+                <w:szCs w:val="22"/>
+                <w:lang w:val="en-GB"/>
+              </w:rPr>
+            </w:pPr>
+            <w:r>
+              <w:rPr>
+                <w:b w:val="0"/>
+                <w:sz w:val="22"/>
+                <w:szCs w:val="22"/>
+                <w:lang w:val="en-GB"/>
+              </w:rPr>
+              <w:t>After Trigger</w:t>
+            </w:r>
+          </w:p>
+        </w:tc>
+        <w:tc>
+          <w:tcPr>
+            <w:tcW w:w="1713" w:type="dxa"/>
+          </w:tcPr>
+          <w:p>
+            <w:pPr>
+              <w:cnfStyle w:val="000000000000" w:firstRow="0" w:lastRow="0" w:firstColumn="0" w:lastColumn="0" w:oddVBand="0" w:evenVBand="0" w:oddHBand="0" w:evenHBand="0" w:firstRowFirstColumn="0" w:firstRowLastColumn="0" w:lastRowFirstColumn="0" w:lastRowLastColumn="0"/>
+              <w:rPr>
+                <w:sz w:val="22"/>
+                <w:szCs w:val="22"/>
+                <w:lang w:val="en-GB"/>
+              </w:rPr>
+            </w:pPr>
+            <w:r>
+              <w:rPr>
+                <w:sz w:val="22"/>
+                <w:szCs w:val="22"/>
+                <w:lang w:val="en-GB"/>
+              </w:rPr>
+              <w:t>Running</w:t>
+            </w:r>
+            <w:r>
+              <w:rPr>
+                <w:sz w:val="22"/>
+                <w:szCs w:val="22"/>
+                <w:lang w:val="en-GB"/>
+              </w:rPr>
+              <w:t xml:space="preserve"> State</w:t>
+            </w:r>
+          </w:p>
+        </w:tc>
+        <w:tc>
+          <w:tcPr>
+            <w:tcW w:w="3866" w:type="dxa"/>
+          </w:tcPr>
+          <w:p>
+            <w:pPr>
+              <w:cnfStyle w:val="000000000000" w:firstRow="0" w:lastRow="0" w:firstColumn="0" w:lastColumn="0" w:oddVBand="0" w:evenVBand="0" w:oddHBand="0" w:evenHBand="0" w:firstRowFirstColumn="0" w:firstRowLastColumn="0" w:lastRowFirstColumn="0" w:lastRowLastColumn="0"/>
+              <w:rPr>
+                <w:sz w:val="22"/>
+                <w:szCs w:val="22"/>
+                <w:lang w:val="en-GB"/>
+              </w:rPr>
+            </w:pPr>
+            <w:r>
+              <w:rPr>
+                <w:sz w:val="22"/>
+                <w:szCs w:val="22"/>
+                <w:lang w:val="en-GB"/>
+              </w:rPr>
+              <w:t>Pressing START/STOP is the input to transition to the running state</w:t>
+            </w:r>
+          </w:p>
+        </w:tc>
+      </w:tr>
+      <w:tr>
+        <w:tc>
+          <w:tcPr>
+            <w:cnfStyle w:val="001000000000" w:firstRow="0" w:lastRow="0" w:firstColumn="1" w:lastColumn="0" w:oddVBand="0" w:evenVBand="0" w:oddHBand="0" w:evenHBand="0" w:firstRowFirstColumn="0" w:firstRowLastColumn="0" w:lastRowFirstColumn="0" w:lastRowLastColumn="0"/>
+            <w:tcW w:w="4287" w:type="dxa"/>
+          </w:tcPr>
+          <w:p>
+            <w:pPr>
+              <w:pStyle w:val="ListParagraph"/>
+              <w:numPr>
+                <w:ilvl w:val="0"/>
+                <w:numId w:val="2"/>
+              </w:numPr>
+              <w:rPr>
+                <w:b w:val="0"/>
+                <w:sz w:val="22"/>
+                <w:szCs w:val="22"/>
+                <w:lang w:val="en-GB"/>
+              </w:rPr>
+            </w:pPr>
+            <w:r>
+              <w:rPr>
+                <w:b w:val="0"/>
+                <w:sz w:val="22"/>
+                <w:szCs w:val="22"/>
+                <w:lang w:val="en-GB"/>
+              </w:rPr>
+              <w:t>An unsorted dis</w:t>
+            </w:r>
+            <w:r>
+              <w:rPr>
+                <w:b w:val="0"/>
+                <w:sz w:val="22"/>
+                <w:szCs w:val="22"/>
+                <w:lang w:val="en-GB"/>
+              </w:rPr>
+              <w:t>c</w:t>
+            </w:r>
+            <w:r>
+              <w:rPr>
+                <w:b w:val="0"/>
+                <w:sz w:val="22"/>
+                <w:szCs w:val="22"/>
+                <w:lang w:val="en-GB"/>
+              </w:rPr>
+              <w:t xml:space="preserve"> is moved to the colour detector </w:t>
+            </w:r>
+            <w:r>
+              <w:rPr>
+                <w:rFonts w:ascii="Lucida Grande" w:eastAsia="Lucida Grande" w:hAnsi="Lucida Grande" w:cs="Lucida Grande"/>
+                <w:b w:val="0"/>
+                <w:sz w:val="22"/>
+                <w:szCs w:val="22"/>
+                <w:lang w:val="en-GB"/>
+              </w:rPr>
+              <w:t> +</w:t>
+            </w:r>
+          </w:p>
+        </w:tc>
+        <w:tc>
+          <w:tcPr>
+            <w:tcW w:w="1713" w:type="dxa"/>
+          </w:tcPr>
+          <w:p>
+            <w:pPr>
+              <w:cnfStyle w:val="000000000000" w:firstRow="0" w:lastRow="0" w:firstColumn="0" w:lastColumn="0" w:oddVBand="0" w:evenVBand="0" w:oddHBand="0" w:evenHBand="0" w:firstRowFirstColumn="0" w:firstRowLastColumn="0" w:lastRowFirstColumn="0" w:lastRowLastColumn="0"/>
+              <w:rPr>
+                <w:sz w:val="22"/>
+                <w:szCs w:val="22"/>
+                <w:lang w:val="en-GB"/>
+              </w:rPr>
+            </w:pPr>
+            <w:r>
+              <w:rPr>
+                <w:sz w:val="22"/>
+                <w:szCs w:val="22"/>
+                <w:lang w:val="en-GB"/>
+              </w:rPr>
+              <w:t>Running State 2 + Running State 3</w:t>
+            </w:r>
+          </w:p>
+        </w:tc>
+        <w:tc>
+          <w:tcPr>
+            <w:tcW w:w="3866" w:type="dxa"/>
+          </w:tcPr>
+          <w:p>
+            <w:pPr>
+              <w:cnfStyle w:val="000000000000" w:firstRow="0" w:lastRow="0" w:firstColumn="0" w:lastColumn="0" w:oddVBand="0" w:evenVBand="0" w:oddHBand="0" w:evenHBand="0" w:firstRowFirstColumn="0" w:firstRowLastColumn="0" w:lastRowFirstColumn="0" w:lastRowLastColumn="0"/>
+              <w:rPr>
+                <w:sz w:val="22"/>
+                <w:szCs w:val="22"/>
+                <w:lang w:val="en-GB"/>
+              </w:rPr>
+            </w:pPr>
+            <w:r>
+              <w:rPr>
+                <w:sz w:val="22"/>
+                <w:szCs w:val="22"/>
+                <w:lang w:val="en-GB"/>
+              </w:rPr>
+              <w:t>When moving to the colour detector it will have to pass the position Sensor which is the input to m</w:t>
+            </w:r>
+            <w:r>
+              <w:rPr>
+                <w:sz w:val="22"/>
+                <w:szCs w:val="22"/>
+                <w:lang w:val="en-GB"/>
+              </w:rPr>
+              <w:t>ove to Running State 2, the disc</w:t>
+            </w:r>
+            <w:r>
+              <w:rPr>
+                <w:sz w:val="22"/>
+                <w:szCs w:val="22"/>
+                <w:lang w:val="en-GB"/>
+              </w:rPr>
+              <w:t xml:space="preserve"> is then still in front of the position sensor so the program moves to running state 3</w:t>
+            </w:r>
+          </w:p>
+        </w:tc>
+      </w:tr>
+      <w:tr>
+        <w:tc>
+          <w:tcPr>
+            <w:cnfStyle w:val="001000000000" w:firstRow="0" w:lastRow="0" w:firstColumn="1" w:lastColumn="0" w:oddVBand="0" w:evenVBand="0" w:oddHBand="0" w:evenHBand="0" w:firstRowFirstColumn="0" w:firstRowLastColumn="0" w:lastRowFirstColumn="0" w:lastRowLastColumn="0"/>
+            <w:tcW w:w="4287" w:type="dxa"/>
+          </w:tcPr>
+          <w:p>
+            <w:pPr>
+              <w:pStyle w:val="ListParagraph"/>
+              <w:numPr>
+                <w:ilvl w:val="0"/>
+                <w:numId w:val="2"/>
+              </w:numPr>
+              <w:rPr>
+                <w:b w:val="0"/>
+                <w:sz w:val="22"/>
+                <w:szCs w:val="22"/>
+                <w:lang w:val="en-GB"/>
+              </w:rPr>
+            </w:pPr>
+            <w:r>
+              <w:rPr>
+                <w:b w:val="0"/>
+                <w:sz w:val="22"/>
+                <w:szCs w:val="22"/>
+                <w:lang w:val="en-GB"/>
+              </w:rPr>
+              <w:t>The machine decides to whic</w:t>
+            </w:r>
+            <w:r>
+              <w:rPr>
+                <w:b w:val="0"/>
+                <w:sz w:val="22"/>
+                <w:szCs w:val="22"/>
+                <w:lang w:val="en-GB"/>
+              </w:rPr>
+              <w:t>h of the two containers the disc</w:t>
+            </w:r>
+            <w:r>
+              <w:rPr>
+                <w:b w:val="0"/>
+                <w:sz w:val="22"/>
+                <w:szCs w:val="22"/>
+                <w:lang w:val="en-GB"/>
+              </w:rPr>
+              <w:t xml:space="preserve"> needs to be moved </w:t>
+            </w:r>
+            <w:r>
+              <w:rPr>
+                <w:rFonts w:ascii="MS Gothic" w:eastAsia="MS Gothic" w:hAnsi="MS Gothic" w:cs="MS Gothic" w:hint="eastAsia"/>
+                <w:b w:val="0"/>
+                <w:sz w:val="22"/>
+                <w:szCs w:val="22"/>
+                <w:lang w:val="en-GB"/>
+              </w:rPr>
+              <w:t> +</w:t>
+            </w:r>
+          </w:p>
+        </w:tc>
+        <w:tc>
+          <w:tcPr>
+            <w:tcW w:w="1713" w:type="dxa"/>
+          </w:tcPr>
+          <w:p>
+            <w:pPr>
+              <w:cnfStyle w:val="000000000000" w:firstRow="0" w:lastRow="0" w:firstColumn="0" w:lastColumn="0" w:oddVBand="0" w:evenVBand="0" w:oddHBand="0" w:evenHBand="0" w:firstRowFirstColumn="0" w:firstRowLastColumn="0" w:lastRowFirstColumn="0" w:lastRowLastColumn="0"/>
+              <w:rPr>
+                <w:sz w:val="22"/>
+                <w:szCs w:val="22"/>
+                <w:lang w:val="en-GB"/>
+              </w:rPr>
+            </w:pPr>
+            <w:r>
+              <w:rPr>
+                <w:sz w:val="22"/>
+                <w:szCs w:val="22"/>
+                <w:lang w:val="en-GB"/>
+              </w:rPr>
+              <w:t>Running State 2 + Running State 3</w:t>
+            </w:r>
+          </w:p>
+          <w:p>
+            <w:pPr>
+              <w:cnfStyle w:val="000000000000" w:firstRow="0" w:lastRow="0" w:firstColumn="0" w:lastColumn="0" w:oddVBand="0" w:evenVBand="0" w:oddHBand="0" w:evenHBand="0" w:firstRowFirstColumn="0" w:firstRowLastColumn="0" w:lastRowFirstColumn="0" w:lastRowLastColumn="0"/>
+              <w:rPr>
+                <w:sz w:val="22"/>
+                <w:szCs w:val="22"/>
+                <w:lang w:val="en-GB"/>
+              </w:rPr>
+            </w:pPr>
+            <w:r>
+              <w:rPr>
+                <w:sz w:val="22"/>
+                <w:szCs w:val="22"/>
+                <w:lang w:val="en-GB"/>
+              </w:rPr>
+              <w:t>OR</w:t>
+            </w:r>
+          </w:p>
+          <w:p>
+            <w:pPr>
+              <w:cnfStyle w:val="000000000000" w:firstRow="0" w:lastRow="0" w:firstColumn="0" w:lastColumn="0" w:oddVBand="0" w:evenVBand="0" w:oddHBand="0" w:evenHBand="0" w:firstRowFirstColumn="0" w:firstRowLastColumn="0" w:lastRowFirstColumn="0" w:lastRowLastColumn="0"/>
+              <w:rPr>
+                <w:sz w:val="22"/>
+                <w:szCs w:val="22"/>
+                <w:lang w:val="en-GB"/>
+              </w:rPr>
+            </w:pPr>
+            <w:r>
+              <w:rPr>
+                <w:sz w:val="22"/>
+                <w:szCs w:val="22"/>
+                <w:lang w:val="en-GB"/>
+              </w:rPr>
+              <w:t>Motor Up</w:t>
+            </w:r>
+          </w:p>
+          <w:p>
+            <w:pPr>
+              <w:cnfStyle w:val="000000000000" w:firstRow="0" w:lastRow="0" w:firstColumn="0" w:lastColumn="0" w:oddVBand="0" w:evenVBand="0" w:oddHBand="0" w:evenHBand="0" w:firstRowFirstColumn="0" w:firstRowLastColumn="0" w:lastRowFirstColumn="0" w:lastRowLastColumn="0"/>
+              <w:rPr>
+                <w:sz w:val="22"/>
+                <w:szCs w:val="22"/>
+                <w:lang w:val="en-GB"/>
+              </w:rPr>
+            </w:pPr>
+            <w:r>
+              <w:rPr>
+                <w:sz w:val="22"/>
+                <w:szCs w:val="22"/>
+                <w:lang w:val="en-GB"/>
+              </w:rPr>
+              <w:t>+</w:t>
+            </w:r>
+            <w:r>
+              <w:rPr>
+                <w:sz w:val="22"/>
+                <w:szCs w:val="22"/>
+                <w:lang w:val="en-GB"/>
+              </w:rPr>
+              <w:t xml:space="preserve"> White-Wait</w:t>
+            </w:r>
+          </w:p>
+        </w:tc>
+        <w:tc>
+          <w:tcPr>
+            <w:tcW w:w="3866" w:type="dxa"/>
+          </w:tcPr>
+          <w:p>
+            <w:pPr>
+              <w:cnfStyle w:val="000000000000" w:firstRow="0" w:lastRow="0" w:firstColumn="0" w:lastColumn="0" w:oddVBand="0" w:evenVBand="0" w:oddHBand="0" w:evenHBand="0" w:firstRowFirstColumn="0" w:firstRowLastColumn="0" w:lastRowFirstColumn="0" w:lastRowLastColumn="0"/>
+              <w:rPr>
+                <w:sz w:val="22"/>
+                <w:szCs w:val="22"/>
+                <w:lang w:val="en-GB"/>
+              </w:rPr>
+            </w:pPr>
+            <w:r>
+              <w:rPr>
+                <w:sz w:val="22"/>
+                <w:szCs w:val="22"/>
+                <w:lang w:val="en-GB"/>
+              </w:rPr>
+              <w:t>Depending on whether the disc</w:t>
+            </w:r>
+            <w:r>
+              <w:rPr>
+                <w:sz w:val="22"/>
+                <w:szCs w:val="22"/>
+                <w:lang w:val="en-GB"/>
+              </w:rPr>
+              <w:t xml:space="preserve"> is white or black the sorter either needs to move down or keep its down position. If it keeps its down position it should just keep checking </w:t>
+            </w:r>
+            <w:r>
+              <w:rPr>
+                <w:sz w:val="22"/>
+                <w:szCs w:val="22"/>
+                <w:lang w:val="en-GB"/>
+              </w:rPr>
+              <w:t>for an unsorted disc</w:t>
+            </w:r>
+            <w:r>
+              <w:rPr>
+                <w:sz w:val="22"/>
+                <w:szCs w:val="22"/>
+                <w:lang w:val="en-GB"/>
+              </w:rPr>
+              <w:t xml:space="preserve"> and when it detects one </w:t>
+            </w:r>
+            <w:r>
+              <w:rPr>
+                <w:sz w:val="22"/>
+                <w:szCs w:val="22"/>
+                <w:lang w:val="en-GB"/>
+              </w:rPr>
+              <w:t>it will move to running state 3</w:t>
+            </w:r>
+          </w:p>
+          <w:p>
+            <w:pPr>
+              <w:cnfStyle w:val="000000000000" w:firstRow="0" w:lastRow="0" w:firstColumn="0" w:lastColumn="0" w:oddVBand="0" w:evenVBand="0" w:oddHBand="0" w:evenHBand="0" w:firstRowFirstColumn="0" w:firstRowLastColumn="0" w:lastRowFirstColumn="0" w:lastRowLastColumn="0"/>
+              <w:rPr>
+                <w:sz w:val="22"/>
+                <w:szCs w:val="22"/>
+                <w:lang w:val="en-GB"/>
+              </w:rPr>
+            </w:pPr>
+            <w:r>
+              <w:rPr>
+                <w:sz w:val="22"/>
+                <w:szCs w:val="22"/>
+                <w:lang w:val="en-GB"/>
+              </w:rPr>
+              <w:t>If it needs to move up the colour d</w:t>
+            </w:r>
+            <w:r>
+              <w:rPr>
+                <w:sz w:val="22"/>
+                <w:szCs w:val="22"/>
+                <w:lang w:val="en-GB"/>
+              </w:rPr>
+              <w:t>etector will detect a white disc</w:t>
+            </w:r>
+            <w:r>
+              <w:rPr>
+                <w:sz w:val="22"/>
+                <w:szCs w:val="22"/>
+                <w:lang w:val="en-GB"/>
+              </w:rPr>
+              <w:t xml:space="preserve"> and therefore transition to Motor Up. Moving the sorter up will trigger the pushButton, which is the input to transition to White-Wait</w:t>
+            </w:r>
+          </w:p>
+        </w:tc>
+      </w:tr>
+      <w:tr>
+        <w:tc>
+          <w:tcPr>
+            <w:cnfStyle w:val="001000000000" w:firstRow="0" w:lastRow="0" w:firstColumn="1" w:lastColumn="0" w:oddVBand="0" w:evenVBand="0" w:oddHBand="0" w:evenHBand="0" w:firstRowFirstColumn="0" w:firstRowLastColumn="0" w:lastRowFirstColumn="0" w:lastRowLastColumn="0"/>
+            <w:tcW w:w="4287" w:type="dxa"/>
+          </w:tcPr>
+          <w:p>
+            <w:pPr>
+              <w:pStyle w:val="ListParagraph"/>
+              <w:numPr>
+                <w:ilvl w:val="0"/>
+                <w:numId w:val="2"/>
+              </w:numPr>
+              <w:rPr>
+                <w:b w:val="0"/>
+                <w:sz w:val="22"/>
+                <w:szCs w:val="22"/>
+                <w:lang w:val="en-GB"/>
+              </w:rPr>
+            </w:pPr>
+            <w:r>
+              <w:rPr>
+                <w:b w:val="0"/>
+                <w:sz w:val="22"/>
+                <w:szCs w:val="22"/>
+                <w:lang w:val="en-GB"/>
+              </w:rPr>
+              <w:t>The machine moves the disc</w:t>
+            </w:r>
+            <w:r>
+              <w:rPr>
+                <w:b w:val="0"/>
+                <w:sz w:val="22"/>
+                <w:szCs w:val="22"/>
+                <w:lang w:val="en-GB"/>
+              </w:rPr>
+              <w:t xml:space="preserve"> to the designated container </w:t>
+            </w:r>
+            <w:r>
+              <w:rPr>
+                <w:rFonts w:ascii="Lucida Grande" w:eastAsia="Lucida Grande" w:hAnsi="Lucida Grande" w:cs="Lucida Grande"/>
+                <w:b w:val="0"/>
+                <w:sz w:val="22"/>
+                <w:szCs w:val="22"/>
+                <w:lang w:val="en-GB"/>
+              </w:rPr>
+              <w:t> +</w:t>
+            </w:r>
+          </w:p>
+        </w:tc>
+        <w:tc>
+          <w:tcPr>
+            <w:tcW w:w="1713" w:type="dxa"/>
+          </w:tcPr>
+          <w:p>
+            <w:pPr>
+              <w:cnfStyle w:val="000000000000" w:firstRow="0" w:lastRow="0" w:firstColumn="0" w:lastColumn="0" w:oddVBand="0" w:evenVBand="0" w:oddHBand="0" w:evenHBand="0" w:firstRowFirstColumn="0" w:firstRowLastColumn="0" w:lastRowFirstColumn="0" w:lastRowLastColumn="0"/>
+              <w:rPr>
+                <w:sz w:val="22"/>
+                <w:szCs w:val="22"/>
+                <w:lang w:val="en-GB"/>
+              </w:rPr>
+            </w:pPr>
+            <w:r>
+              <w:rPr>
+                <w:sz w:val="22"/>
+                <w:szCs w:val="22"/>
+                <w:lang w:val="en-GB"/>
+              </w:rPr>
+              <w:t>Running State 2 + Running State 3</w:t>
+            </w:r>
+          </w:p>
+          <w:p>
+            <w:pPr>
+              <w:cnfStyle w:val="000000000000" w:firstRow="0" w:lastRow="0" w:firstColumn="0" w:lastColumn="0" w:oddVBand="0" w:evenVBand="0" w:oddHBand="0" w:evenHBand="0" w:firstRowFirstColumn="0" w:firstRowLastColumn="0" w:lastRowFirstColumn="0" w:lastRowLastColumn="0"/>
+              <w:rPr>
+                <w:sz w:val="22"/>
+                <w:szCs w:val="22"/>
+                <w:lang w:val="en-GB"/>
+              </w:rPr>
+            </w:pPr>
+            <w:r>
+              <w:rPr>
+                <w:sz w:val="22"/>
+                <w:szCs w:val="22"/>
+                <w:lang w:val="en-GB"/>
+              </w:rPr>
+              <w:t>OR</w:t>
+            </w:r>
+          </w:p>
+          <w:p>
+            <w:pPr>
+              <w:cnfStyle w:val="000000000000" w:firstRow="0" w:lastRow="0" w:firstColumn="0" w:lastColumn="0" w:oddVBand="0" w:evenVBand="0" w:oddHBand="0" w:evenHBand="0" w:firstRowFirstColumn="0" w:firstRowLastColumn="0" w:lastRowFirstColumn="0" w:lastRowLastColumn="0"/>
+              <w:rPr>
+                <w:sz w:val="22"/>
+                <w:szCs w:val="22"/>
+                <w:lang w:val="en-GB"/>
+              </w:rPr>
+            </w:pPr>
+            <w:r>
+              <w:rPr>
+                <w:sz w:val="22"/>
+                <w:szCs w:val="22"/>
+                <w:lang w:val="en-GB"/>
+              </w:rPr>
+              <w:t>Motor Down</w:t>
+            </w:r>
+            <w:r>
+              <w:rPr>
+                <w:sz w:val="22"/>
+                <w:szCs w:val="22"/>
+                <w:lang w:val="en-GB"/>
+              </w:rPr>
+              <w:t xml:space="preserve"> + Running state 2</w:t>
+            </w:r>
+          </w:p>
+        </w:tc>
+        <w:tc>
+          <w:tcPr>
+            <w:tcW w:w="3866" w:type="dxa"/>
+          </w:tcPr>
+          <w:p>
+            <w:pPr>
+              <w:cnfStyle w:val="000000000000" w:firstRow="0" w:lastRow="0" w:firstColumn="0" w:lastColumn="0" w:oddVBand="0" w:evenVBand="0" w:oddHBand="0" w:evenHBand="0" w:firstRowFirstColumn="0" w:firstRowLastColumn="0" w:lastRowFirstColumn="0" w:lastRowLastColumn="0"/>
+              <w:rPr>
+                <w:sz w:val="22"/>
+                <w:szCs w:val="22"/>
+                <w:lang w:val="en-GB"/>
+              </w:rPr>
+            </w:pPr>
+            <w:r>
+              <w:rPr>
+                <w:sz w:val="22"/>
+                <w:szCs w:val="22"/>
+                <w:lang w:val="en-GB"/>
+              </w:rPr>
+              <w:t>If the so</w:t>
+            </w:r>
+            <w:r>
+              <w:rPr>
+                <w:sz w:val="22"/>
+                <w:szCs w:val="22"/>
+                <w:lang w:val="en-GB"/>
+              </w:rPr>
+              <w:t>rter did not detect a white disc</w:t>
+            </w:r>
+            <w:r>
+              <w:rPr>
+                <w:sz w:val="22"/>
+                <w:szCs w:val="22"/>
+                <w:lang w:val="en-GB"/>
+              </w:rPr>
+              <w:t xml:space="preserve"> we are sti</w:t>
+            </w:r>
+            <w:r>
+              <w:rPr>
+                <w:sz w:val="22"/>
+                <w:szCs w:val="22"/>
+                <w:lang w:val="en-GB"/>
+              </w:rPr>
+              <w:t>ll waiting like in basic flow 2.</w:t>
+            </w:r>
+          </w:p>
+          <w:p>
+            <w:pPr>
+              <w:cnfStyle w:val="000000000000" w:firstRow="0" w:lastRow="0" w:firstColumn="0" w:lastColumn="0" w:oddVBand="0" w:evenVBand="0" w:oddHBand="0" w:evenHBand="0" w:firstRowFirstColumn="0" w:firstRowLastColumn="0" w:lastRowFirstColumn="0" w:lastRowLastColumn="0"/>
+              <w:rPr>
+                <w:sz w:val="22"/>
+                <w:szCs w:val="22"/>
+                <w:lang w:val="en-GB"/>
+              </w:rPr>
+            </w:pPr>
+            <w:r>
+              <w:rPr>
+                <w:sz w:val="22"/>
+                <w:szCs w:val="22"/>
+                <w:lang w:val="en-GB"/>
+              </w:rPr>
+              <w:t>If it did detect one then while the dis</w:t>
+            </w:r>
+            <w:r>
+              <w:rPr>
+                <w:sz w:val="22"/>
+                <w:szCs w:val="22"/>
+                <w:lang w:val="en-GB"/>
+              </w:rPr>
+              <w:t>c</w:t>
+            </w:r>
+            <w:r>
+              <w:rPr>
+                <w:sz w:val="22"/>
+                <w:szCs w:val="22"/>
+                <w:lang w:val="en-GB"/>
+              </w:rPr>
+              <w:t xml:space="preserve"> is moving to the designated container the sorttimer will count down making the machine transition to Motor Down</w:t>
+            </w:r>
+          </w:p>
+        </w:tc>
+      </w:tr>
+      <w:tr>
+        <w:tc>
+          <w:tcPr>
+            <w:cnfStyle w:val="001000000000" w:firstRow="0" w:lastRow="0" w:firstColumn="1" w:lastColumn="0" w:oddVBand="0" w:evenVBand="0" w:oddHBand="0" w:evenHBand="0" w:firstRowFirstColumn="0" w:firstRowLastColumn="0" w:lastRowFirstColumn="0" w:lastRowLastColumn="0"/>
+            <w:tcW w:w="4287" w:type="dxa"/>
+          </w:tcPr>
+          <w:p>
+            <w:pPr>
+              <w:pStyle w:val="ListParagraph"/>
+              <w:numPr>
+                <w:ilvl w:val="0"/>
+                <w:numId w:val="2"/>
+              </w:numPr>
+              <w:rPr>
+                <w:b w:val="0"/>
+                <w:sz w:val="22"/>
+                <w:szCs w:val="22"/>
+                <w:lang w:val="en-GB"/>
+              </w:rPr>
+            </w:pPr>
+            <w:r>
+              <w:rPr>
+                <w:b w:val="0"/>
+                <w:sz w:val="22"/>
+                <w:szCs w:val="22"/>
+                <w:lang w:val="en-GB"/>
+              </w:rPr>
+              <w:t>The machine repeats</w:t>
+            </w:r>
+            <w:r>
+              <w:rPr>
+                <w:b w:val="0"/>
+                <w:sz w:val="22"/>
+                <w:szCs w:val="22"/>
+                <w:lang w:val="en-GB"/>
+              </w:rPr>
+              <w:t xml:space="preserve"> step 2 through 4 until all disc</w:t>
+            </w:r>
+            <w:r>
+              <w:rPr>
+                <w:b w:val="0"/>
+                <w:sz w:val="22"/>
+                <w:szCs w:val="22"/>
+                <w:lang w:val="en-GB"/>
+              </w:rPr>
+              <w:t xml:space="preserve">s have been sorted </w:t>
+            </w:r>
+            <w:r>
+              <w:rPr>
+                <w:rFonts w:ascii="Lucida Grande" w:eastAsia="Lucida Grande" w:hAnsi="Lucida Grande" w:cs="Lucida Grande"/>
+                <w:b w:val="0"/>
+                <w:sz w:val="22"/>
+                <w:szCs w:val="22"/>
+                <w:lang w:val="en-GB"/>
+              </w:rPr>
+              <w:t> +</w:t>
+            </w:r>
+          </w:p>
+        </w:tc>
+        <w:tc>
+          <w:tcPr>
+            <w:tcW w:w="1713" w:type="dxa"/>
+          </w:tcPr>
+          <w:p>
+            <w:pPr>
+              <w:cnfStyle w:val="000000000000" w:firstRow="0" w:lastRow="0" w:firstColumn="0" w:lastColumn="0" w:oddVBand="0" w:evenVBand="0" w:oddHBand="0" w:evenHBand="0" w:firstRowFirstColumn="0" w:firstRowLastColumn="0" w:lastRowFirstColumn="0" w:lastRowLastColumn="0"/>
+              <w:rPr>
+                <w:sz w:val="22"/>
+                <w:szCs w:val="22"/>
+                <w:lang w:val="en-GB"/>
+              </w:rPr>
+            </w:pPr>
+            <w:r>
+              <w:rPr>
+                <w:sz w:val="22"/>
+                <w:szCs w:val="22"/>
+                <w:lang w:val="en-GB"/>
+              </w:rPr>
+              <w:t>-</w:t>
+            </w:r>
+          </w:p>
+        </w:tc>
+        <w:tc>
+          <w:tcPr>
+            <w:tcW w:w="3866" w:type="dxa"/>
+          </w:tcPr>
+          <w:p>
+            <w:pPr>
+              <w:cnfStyle w:val="000000000000" w:firstRow="0" w:lastRow="0" w:firstColumn="0" w:lastColumn="0" w:oddVBand="0" w:evenVBand="0" w:oddHBand="0" w:evenHBand="0" w:firstRowFirstColumn="0" w:firstRowLastColumn="0" w:lastRowFirstColumn="0" w:lastRowLastColumn="0"/>
+              <w:rPr>
+                <w:sz w:val="22"/>
+                <w:szCs w:val="22"/>
+                <w:lang w:val="en-GB"/>
+              </w:rPr>
+            </w:pPr>
+          </w:p>
+        </w:tc>
+      </w:tr>
+      <w:tr>
+        <w:tc>
+          <w:tcPr>
+            <w:cnfStyle w:val="001000000000" w:firstRow="0" w:lastRow="0" w:firstColumn="1" w:lastColumn="0" w:oddVBand="0" w:evenVBand="0" w:oddHBand="0" w:evenHBand="0" w:firstRowFirstColumn="0" w:firstRowLastColumn="0" w:lastRowFirstColumn="0" w:lastRowLastColumn="0"/>
+            <w:tcW w:w="4287" w:type="dxa"/>
+          </w:tcPr>
+          <w:p>
+            <w:pPr>
+              <w:pStyle w:val="ListParagraph"/>
+              <w:numPr>
+                <w:ilvl w:val="0"/>
+                <w:numId w:val="2"/>
+              </w:numPr>
+              <w:rPr>
+                <w:b w:val="0"/>
+                <w:sz w:val="22"/>
+                <w:szCs w:val="22"/>
+                <w:lang w:val="en-GB"/>
+              </w:rPr>
+            </w:pPr>
+            <w:r>
+              <w:rPr>
+                <w:b w:val="0"/>
+                <w:sz w:val="22"/>
+                <w:szCs w:val="22"/>
+                <w:lang w:val="en-GB"/>
+              </w:rPr>
+              <w:t>The machine pauses</w:t>
+            </w:r>
+            <w:r>
+              <w:rPr>
+                <w:b w:val="0"/>
+                <w:sz w:val="22"/>
+                <w:szCs w:val="22"/>
+                <w:lang w:val="en-GB"/>
+              </w:rPr>
+              <w:t xml:space="preserve"> within 4 seconds</w:t>
+            </w:r>
+          </w:p>
+        </w:tc>
+        <w:tc>
+          <w:tcPr>
+            <w:tcW w:w="1713" w:type="dxa"/>
+          </w:tcPr>
+          <w:p>
+            <w:pPr>
+              <w:cnfStyle w:val="000000000000" w:firstRow="0" w:lastRow="0" w:firstColumn="0" w:lastColumn="0" w:oddVBand="0" w:evenVBand="0" w:oddHBand="0" w:evenHBand="0" w:firstRowFirstColumn="0" w:firstRowLastColumn="0" w:lastRowFirstColumn="0" w:lastRowLastColumn="0"/>
+              <w:rPr>
+                <w:sz w:val="22"/>
+                <w:szCs w:val="22"/>
+                <w:lang w:val="en-GB"/>
+              </w:rPr>
+            </w:pPr>
+            <w:r>
+              <w:rPr>
+                <w:sz w:val="22"/>
+                <w:szCs w:val="22"/>
+                <w:lang w:val="en-GB"/>
+              </w:rPr>
+              <w:t>Initial State</w:t>
+            </w:r>
+            <w:r>
+              <w:rPr>
+                <w:sz w:val="22"/>
+                <w:szCs w:val="22"/>
+                <w:lang w:val="en-GB"/>
+              </w:rPr>
+              <w:t xml:space="preserve"> + Initial State 2 + Resting State</w:t>
+            </w:r>
+          </w:p>
+        </w:tc>
+        <w:tc>
+          <w:tcPr>
+            <w:tcW w:w="3866" w:type="dxa"/>
+          </w:tcPr>
+          <w:p>
+            <w:pPr>
+              <w:cnfStyle w:val="000000000000" w:firstRow="0" w:lastRow="0" w:firstColumn="0" w:lastColumn="0" w:oddVBand="0" w:evenVBand="0" w:oddHBand="0" w:evenHBand="0" w:firstRowFirstColumn="0" w:firstRowLastColumn="0" w:lastRowFirstColumn="0" w:lastRowLastColumn="0"/>
+              <w:rPr>
+                <w:sz w:val="22"/>
+                <w:szCs w:val="22"/>
+                <w:lang w:val="en-GB"/>
+              </w:rPr>
+            </w:pPr>
+            <w:r>
+              <w:rPr>
+                <w:sz w:val="22"/>
+                <w:szCs w:val="22"/>
+                <w:lang w:val="en-GB"/>
+              </w:rPr>
+              <w:t xml:space="preserve">If there are no discs anymore the machine will stay in running state 2 waiting for the timer interrupt which will come within 4 seconds, making </w:t>
+            </w:r>
+            <w:r>
+              <w:rPr>
+                <w:sz w:val="22"/>
+                <w:szCs w:val="22"/>
+                <w:lang w:val="en-GB"/>
+              </w:rPr>
+              <w:t>the machine transition to initial state</w:t>
+            </w:r>
+            <w:r>
+              <w:rPr>
+                <w:sz w:val="22"/>
+                <w:szCs w:val="22"/>
+                <w:lang w:val="en-GB"/>
+              </w:rPr>
+              <w:t xml:space="preserve">. </w:t>
+            </w:r>
+          </w:p>
+          <w:p>
+            <w:pPr>
+              <w:cnfStyle w:val="000000000000" w:firstRow="0" w:lastRow="0" w:firstColumn="0" w:lastColumn="0" w:oddVBand="0" w:evenVBand="0" w:oddHBand="0" w:evenHBand="0" w:firstRowFirstColumn="0" w:firstRowLastColumn="0" w:lastRowFirstColumn="0" w:lastRowLastColumn="0"/>
+              <w:rPr>
+                <w:sz w:val="22"/>
+                <w:szCs w:val="22"/>
+                <w:lang w:val="en-GB"/>
+              </w:rPr>
+            </w:pPr>
+            <w:r>
+              <w:rPr>
+                <w:sz w:val="22"/>
+                <w:szCs w:val="22"/>
+                <w:lang w:val="en-GB"/>
+              </w:rPr>
+              <w:t>There it will reset the sorter and transition to the resting state</w:t>
+            </w:r>
+          </w:p>
+        </w:tc>
+      </w:tr>
+      <w:tr>
+        <w:tc>
+          <w:tcPr>
+            <w:cnfStyle w:val="001000000000" w:firstRow="0" w:lastRow="0" w:firstColumn="1" w:lastColumn="0" w:oddVBand="0" w:evenVBand="0" w:oddHBand="0" w:evenHBand="0" w:firstRowFirstColumn="0" w:firstRowLastColumn="0" w:lastRowFirstColumn="0" w:lastRowLastColumn="0"/>
+            <w:tcW w:w="4287" w:type="dxa"/>
+          </w:tcPr>
+          <w:p>
+            <w:pPr>
+              <w:pStyle w:val="ListParagraph"/>
+              <w:rPr>
+                <w:b w:val="0"/>
+                <w:sz w:val="22"/>
+                <w:szCs w:val="22"/>
+                <w:lang w:val="en-GB"/>
+              </w:rPr>
+            </w:pPr>
+            <w:r>
+              <w:rPr>
+                <w:b w:val="0"/>
+                <w:sz w:val="22"/>
+                <w:szCs w:val="22"/>
+                <w:lang w:val="en-GB"/>
+              </w:rPr>
+              <w:t>Post-conditions</w:t>
+            </w:r>
+          </w:p>
+        </w:tc>
+        <w:tc>
+          <w:tcPr>
+            <w:tcW w:w="1713" w:type="dxa"/>
+          </w:tcPr>
+          <w:p>
+            <w:pPr>
+              <w:cnfStyle w:val="000000000000" w:firstRow="0" w:lastRow="0" w:firstColumn="0" w:lastColumn="0" w:oddVBand="0" w:evenVBand="0" w:oddHBand="0" w:evenHBand="0" w:firstRowFirstColumn="0" w:firstRowLastColumn="0" w:lastRowFirstColumn="0" w:lastRowLastColumn="0"/>
+              <w:rPr>
+                <w:sz w:val="22"/>
+                <w:szCs w:val="22"/>
+                <w:lang w:val="en-GB"/>
+              </w:rPr>
+            </w:pPr>
+            <w:r>
+              <w:rPr>
+                <w:sz w:val="22"/>
+                <w:szCs w:val="22"/>
+                <w:lang w:val="en-GB"/>
+              </w:rPr>
+              <w:t>Resting State</w:t>
+            </w:r>
+          </w:p>
+        </w:tc>
+        <w:tc>
+          <w:tcPr>
+            <w:tcW w:w="3866" w:type="dxa"/>
+          </w:tcPr>
+          <w:p>
+            <w:pPr>
+              <w:cnfStyle w:val="000000000000" w:firstRow="0" w:lastRow="0" w:firstColumn="0" w:lastColumn="0" w:oddVBand="0" w:evenVBand="0" w:oddHBand="0" w:evenHBand="0" w:firstRowFirstColumn="0" w:firstRowLastColumn="0" w:lastRowFirstColumn="0" w:lastRowLastColumn="0"/>
+              <w:rPr>
+                <w:sz w:val="22"/>
+                <w:szCs w:val="22"/>
+                <w:lang w:val="en-GB"/>
+              </w:rPr>
+            </w:pPr>
+            <w:r>
+              <w:rPr>
+                <w:sz w:val="22"/>
+                <w:szCs w:val="22"/>
+                <w:lang w:val="en-GB"/>
+              </w:rPr>
+              <w:t>We repeated the sorting step until all discs where sorted, meaning all discs are now sorted</w:t>
+            </w:r>
+          </w:p>
+        </w:tc>
+      </w:tr>
+    </w:tbl>
+    <w:p>
+      <w:pPr>
+        <w:pStyle w:val="Heading2"/>
+        <w:rPr>
+          <w:lang w:val="en-GB"/>
+        </w:rPr>
+      </w:pPr>
+    </w:p>
+    <w:p>
+      <w:pPr>
+        <w:pStyle w:val="Heading2"/>
+        <w:rPr>
+          <w:lang w:val="en-GB"/>
+        </w:rPr>
+      </w:pPr>
+      <w:r>
+        <w:rPr>
+          <w:lang w:val="en-GB"/>
+        </w:rPr>
+        <w:t>Abort the process</w:t>
+      </w:r>
+    </w:p>
+    <w:p>
+      <w:pPr>
+        <w:rPr>
+          <w:lang w:val="en-GB"/>
+        </w:rPr>
+      </w:pPr>
+      <w:r>
+        <w:rPr>
+          <w:b/>
+          <w:lang w:val="en-GB"/>
+        </w:rPr>
+        <w:t>Preconditions</w:t>
+      </w:r>
+      <w:r>
+        <w:rPr>
+          <w:b/>
+          <w:lang w:val="en-GB"/>
+        </w:rPr>
+        <w:t>:</w:t>
+      </w:r>
+      <w:r>
+        <w:rPr>
+          <w:lang w:val="en-GB"/>
+        </w:rPr>
+        <w:t xml:space="preserve"> </w:t>
+      </w:r>
+      <w:r>
+        <w:rPr>
+          <w:lang w:val="en-GB"/>
+        </w:rPr>
+        <w:t>The machine is sorting disks</w:t>
+      </w:r>
+    </w:p>
+    <w:p>
+      <w:pPr>
+        <w:rPr>
+          <w:b/>
+          <w:lang w:val="en-GB"/>
+        </w:rPr>
+      </w:pPr>
+      <w:r>
+        <w:rPr>
+          <w:b/>
+          <w:lang w:val="en-GB"/>
+        </w:rPr>
+        <w:t>Trigger:</w:t>
+      </w:r>
+      <w:r>
+        <w:rPr>
+          <w:lang w:val="en-GB"/>
+        </w:rPr>
+        <w:t xml:space="preserve"> </w:t>
+      </w:r>
+      <w:r>
+        <w:rPr>
+          <w:lang w:val="en-GB"/>
+        </w:rPr>
+        <w:t>The use wants to immediately stop the machine.</w:t>
+      </w:r>
+      <w:r>
+        <w:rPr>
+          <w:b/>
+          <w:lang w:val="en-GB"/>
+        </w:rPr>
+        <w:t xml:space="preserve"> </w:t>
+      </w:r>
+    </w:p>
+    <w:p>
+      <w:pPr>
+        <w:rPr>
+          <w:lang w:val="en-GB"/>
+        </w:rPr>
+      </w:pPr>
+      <w:r>
+        <w:rPr>
+          <w:b/>
+          <w:lang w:val="en-GB"/>
+        </w:rPr>
+        <w:t>Post-conditions:</w:t>
+      </w:r>
+      <w:r>
+        <w:rPr>
+          <w:lang w:val="en-GB"/>
+        </w:rPr>
+        <w:t xml:space="preserve"> </w:t>
+      </w:r>
+      <w:r>
+        <w:rPr>
+          <w:lang w:val="en-GB"/>
+        </w:rPr>
+        <w:t>The machine stopped running and is ready to start again.</w:t>
+      </w:r>
+    </w:p>
+    <w:tbl>
+      <w:tblPr>
+        <w:tblStyle w:val="GridTable1Light-Accent1"/>
+        <w:tblW w:w="0" w:type="auto"/>
+        <w:tblInd w:w="-856" w:type="dxa"/>
+        <w:tblLook w:val="04A0" w:firstRow="1" w:lastRow="0" w:firstColumn="1" w:lastColumn="0" w:noHBand="0" w:noVBand="1"/>
+      </w:tblPr>
+      <w:tblGrid>
+        <w:gridCol w:w="4287"/>
+        <w:gridCol w:w="1713"/>
+        <w:gridCol w:w="3866"/>
+      </w:tblGrid>
+      <w:tr>
+        <w:trPr>
+          <w:cnfStyle w:val="100000000000" w:firstRow="1" w:lastRow="0" w:firstColumn="0" w:lastColumn="0" w:oddVBand="0" w:evenVBand="0" w:oddHBand="0" w:evenHBand="0" w:firstRowFirstColumn="0" w:firstRowLastColumn="0" w:lastRowFirstColumn="0" w:lastRowLastColumn="0"/>
+        </w:trPr>
+        <w:tc>
+          <w:tcPr>
+            <w:cnfStyle w:val="001000000000" w:firstRow="0" w:lastRow="0" w:firstColumn="1" w:lastColumn="0" w:oddVBand="0" w:evenVBand="0" w:oddHBand="0" w:evenHBand="0" w:firstRowFirstColumn="0" w:firstRowLastColumn="0" w:lastRowFirstColumn="0" w:lastRowLastColumn="0"/>
+            <w:tcW w:w="4287" w:type="dxa"/>
+          </w:tcPr>
+          <w:p>
+            <w:pPr>
+              <w:pStyle w:val="ListParagraph"/>
+              <w:rPr>
+                <w:lang w:val="en-GB"/>
+              </w:rPr>
+            </w:pPr>
+            <w:r>
+              <w:rPr>
+                <w:lang w:val="en-GB"/>
+              </w:rPr>
+              <w:t>Basic Flow</w:t>
+            </w:r>
+          </w:p>
+        </w:tc>
+        <w:tc>
+          <w:tcPr>
+            <w:tcW w:w="1713" w:type="dxa"/>
+          </w:tcPr>
+          <w:p>
+            <w:pPr>
+              <w:cnfStyle w:val="100000000000" w:firstRow="1" w:lastRow="0" w:firstColumn="0" w:lastColumn="0" w:oddVBand="0" w:evenVBand="0" w:oddHBand="0" w:evenHBand="0" w:firstRowFirstColumn="0" w:firstRowLastColumn="0" w:lastRowFirstColumn="0" w:lastRowLastColumn="0"/>
+              <w:rPr>
+                <w:lang w:val="en-GB"/>
+              </w:rPr>
+            </w:pPr>
+            <w:r>
+              <w:rPr>
+                <w:lang w:val="en-GB"/>
+              </w:rPr>
+              <w:t>State</w:t>
+            </w:r>
+          </w:p>
+        </w:tc>
+        <w:tc>
+          <w:tcPr>
+            <w:tcW w:w="3866" w:type="dxa"/>
+          </w:tcPr>
+          <w:p>
+            <w:pPr>
+              <w:cnfStyle w:val="100000000000" w:firstRow="1" w:lastRow="0" w:firstColumn="0" w:lastColumn="0" w:oddVBand="0" w:evenVBand="0" w:oddHBand="0" w:evenHBand="0" w:firstRowFirstColumn="0" w:firstRowLastColumn="0" w:lastRowFirstColumn="0" w:lastRowLastColumn="0"/>
+              <w:rPr>
+                <w:lang w:val="en-GB"/>
+              </w:rPr>
+            </w:pPr>
+            <w:r>
+              <w:rPr>
+                <w:lang w:val="en-GB"/>
+              </w:rPr>
+              <w:t>Explanation</w:t>
+            </w:r>
+          </w:p>
+        </w:tc>
+      </w:tr>
+      <w:tr>
+        <w:tc>
+          <w:tcPr>
+            <w:cnfStyle w:val="001000000000" w:firstRow="0" w:lastRow="0" w:firstColumn="1" w:lastColumn="0" w:oddVBand="0" w:evenVBand="0" w:oddHBand="0" w:evenHBand="0" w:firstRowFirstColumn="0" w:firstRowLastColumn="0" w:lastRowFirstColumn="0" w:lastRowLastColumn="0"/>
+            <w:tcW w:w="4287" w:type="dxa"/>
+          </w:tcPr>
+          <w:p>
+            <w:pPr>
+              <w:pStyle w:val="ListParagraph"/>
+              <w:rPr>
+                <w:b w:val="0"/>
+                <w:lang w:val="en-GB"/>
+              </w:rPr>
+            </w:pPr>
+            <w:r>
+              <w:rPr>
+                <w:b w:val="0"/>
+                <w:lang w:val="en-GB"/>
+              </w:rPr>
+              <w:t>Preconditions</w:t>
+            </w:r>
+          </w:p>
+        </w:tc>
+        <w:tc>
+          <w:tcPr>
+            <w:tcW w:w="1713" w:type="dxa"/>
+          </w:tcPr>
+          <w:p>
+            <w:pPr>
+              <w:cnfStyle w:val="000000000000" w:firstRow="0" w:lastRow="0" w:firstColumn="0" w:lastColumn="0" w:oddVBand="0" w:evenVBand="0" w:oddHBand="0" w:evenHBand="0" w:firstRowFirstColumn="0" w:firstRowLastColumn="0" w:lastRowFirstColumn="0" w:lastRowLastColumn="0"/>
+              <w:rPr>
+                <w:lang w:val="en-GB"/>
+              </w:rPr>
+            </w:pPr>
+            <w:r>
+              <w:rPr>
+                <w:lang w:val="en-GB"/>
+              </w:rPr>
               <w:t xml:space="preserve">Every that is not initial state, initial state 2, resting state or Abort </w:t>
             </w:r>
             <w:r>
@@ -2249,7 +3517,7 @@
               <w:rPr>
                 <w:lang w:val="en-GB"/>
               </w:rPr>
-              <w:t>The other states cannot be aborted because they go to the resting state anyway. Pressing the abort button will also go the resting state, so it would not make sense to be able to abort these states.</w:t>
+              <w:t>All other states are states in which discs are being sorted</w:t>
             </w:r>
           </w:p>
         </w:tc>
@@ -2458,7 +3726,7 @@
               <w:rPr>
                 <w:lang w:val="en-GB"/>
               </w:rPr>
-              <w:t>The machine will remain in Abort until the user presses START/STOP. This means everything is stopped and the user can safely remove all discs.</w:t>
+              <w:t>The machine will remain in Abort until the user presses START/STOP. This means everything is stopped and the user can safely remove all discs</w:t>
             </w:r>
           </w:p>
         </w:tc>
@@ -2511,13 +3779,7 @@
               <w:rPr>
                 <w:lang w:val="en-GB"/>
               </w:rPr>
-              <w:t xml:space="preserve"> </w:t>
-            </w:r>
-            <w:r>
-              <w:rPr>
-                <w:lang w:val="en-GB"/>
-              </w:rPr>
-              <w:t>+ Initial State 2 + Resting State</w:t>
+              <w:t xml:space="preserve"> + Initial State 2 + Resting State</w:t>
             </w:r>
           </w:p>
         </w:tc>
@@ -2558,8 +3820,7 @@
               <w:rPr>
                 <w:lang w:val="en-GB"/>
               </w:rPr>
-              <w:lastRenderedPageBreak/>
-              <w:t>There it will reset the sorter and transition to the resting state.</w:t>
+              <w:t>There it will reset the sorter and transition to the resting state</w:t>
             </w:r>
           </w:p>
         </w:tc>
@@ -2583,7 +3844,6 @@
                 <w:b w:val="0"/>
                 <w:lang w:val="en-GB"/>
               </w:rPr>
-              <w:lastRenderedPageBreak/>
               <w:t>Post-conditions</w:t>
             </w:r>
           </w:p>
@@ -2622,14 +3882,32 @@
               <w:rPr>
                 <w:lang w:val="en-GB"/>
               </w:rPr>
-              <w:t>We are in the resting state, so the machine has stopped running. The resting State is also the state from which you can start the machine again.</w:t>
-            </w:r>
-            <w:bookmarkStart w:id="0" w:name="_GoBack"/>
-            <w:bookmarkEnd w:id="0"/>
+              <w:t>We are in the resting state, so the machine has stopped running. The resting State is also the state from which you can start the machine again</w:t>
+            </w:r>
           </w:p>
         </w:tc>
       </w:tr>
     </w:tbl>
+    <w:p>
+      <w:pPr>
+        <w:pStyle w:val="Kop31"/>
+        <w:rPr>
+          <w:rFonts w:asciiTheme="minorHAnsi" w:eastAsiaTheme="minorEastAsia" w:hAnsiTheme="minorHAnsi" w:cstheme="minorBidi"/>
+          <w:b w:val="0"/>
+          <w:bCs w:val="0"/>
+          <w:color w:val="auto"/>
+          <w:kern w:val="0"/>
+          <w:sz w:val="24"/>
+          <w:szCs w:val="24"/>
+          <w:lang w:val="en-GB" w:eastAsia="en-US" w:bidi="ar-SA"/>
+        </w:rPr>
+      </w:pPr>
+    </w:p>
+    <w:p>
+      <w:r>
+        <w:t>Booting of the machine &amp; Shutting down the machine does nothing with our software. This means they do not use states. This also means we can’t validate those USE-Cases here.</w:t>
+      </w:r>
+    </w:p>
     <w:p>
       <w:pPr>
         <w:rPr>
@@ -3052,6 +4330,178 @@
     </w:lvl>
   </w:abstractNum>
   <w:abstractNum w:abstractNumId="5">
+    <w:nsid w:val="71B9048E"/>
+    <w:multiLevelType w:val="hybridMultilevel"/>
+    <w:tmpl w:val="0D7CCC42"/>
+    <w:lvl w:ilvl="0" w:tplc="0409000F">
+      <w:start w:val="1"/>
+      <w:numFmt w:val="decimal"/>
+      <w:lvlText w:val="%1."/>
+      <w:lvlJc w:val="left"/>
+      <w:pPr>
+        <w:ind w:left="720" w:hanging="360"/>
+      </w:pPr>
+    </w:lvl>
+    <w:lvl w:ilvl="1" w:tplc="04090019" w:tentative="1">
+      <w:start w:val="1"/>
+      <w:numFmt w:val="lowerLetter"/>
+      <w:lvlText w:val="%2."/>
+      <w:lvlJc w:val="left"/>
+      <w:pPr>
+        <w:ind w:left="1440" w:hanging="360"/>
+      </w:pPr>
+    </w:lvl>
+    <w:lvl w:ilvl="2" w:tplc="0409001B" w:tentative="1">
+      <w:start w:val="1"/>
+      <w:numFmt w:val="lowerRoman"/>
+      <w:lvlText w:val="%3."/>
+      <w:lvlJc w:val="right"/>
+      <w:pPr>
+        <w:ind w:left="2160" w:hanging="180"/>
+      </w:pPr>
+    </w:lvl>
+    <w:lvl w:ilvl="3" w:tplc="0409000F" w:tentative="1">
+      <w:start w:val="1"/>
+      <w:numFmt w:val="decimal"/>
+      <w:lvlText w:val="%4."/>
+      <w:lvlJc w:val="left"/>
+      <w:pPr>
+        <w:ind w:left="2880" w:hanging="360"/>
+      </w:pPr>
+    </w:lvl>
+    <w:lvl w:ilvl="4" w:tplc="04090019" w:tentative="1">
+      <w:start w:val="1"/>
+      <w:numFmt w:val="lowerLetter"/>
+      <w:lvlText w:val="%5."/>
+      <w:lvlJc w:val="left"/>
+      <w:pPr>
+        <w:ind w:left="3600" w:hanging="360"/>
+      </w:pPr>
+    </w:lvl>
+    <w:lvl w:ilvl="5" w:tplc="0409001B" w:tentative="1">
+      <w:start w:val="1"/>
+      <w:numFmt w:val="lowerRoman"/>
+      <w:lvlText w:val="%6."/>
+      <w:lvlJc w:val="right"/>
+      <w:pPr>
+        <w:ind w:left="4320" w:hanging="180"/>
+      </w:pPr>
+    </w:lvl>
+    <w:lvl w:ilvl="6" w:tplc="0409000F" w:tentative="1">
+      <w:start w:val="1"/>
+      <w:numFmt w:val="decimal"/>
+      <w:lvlText w:val="%7."/>
+      <w:lvlJc w:val="left"/>
+      <w:pPr>
+        <w:ind w:left="5040" w:hanging="360"/>
+      </w:pPr>
+    </w:lvl>
+    <w:lvl w:ilvl="7" w:tplc="04090019" w:tentative="1">
+      <w:start w:val="1"/>
+      <w:numFmt w:val="lowerLetter"/>
+      <w:lvlText w:val="%8."/>
+      <w:lvlJc w:val="left"/>
+      <w:pPr>
+        <w:ind w:left="5760" w:hanging="360"/>
+      </w:pPr>
+    </w:lvl>
+    <w:lvl w:ilvl="8" w:tplc="0409001B" w:tentative="1">
+      <w:start w:val="1"/>
+      <w:numFmt w:val="lowerRoman"/>
+      <w:lvlText w:val="%9."/>
+      <w:lvlJc w:val="right"/>
+      <w:pPr>
+        <w:ind w:left="6480" w:hanging="180"/>
+      </w:pPr>
+    </w:lvl>
+  </w:abstractNum>
+  <w:abstractNum w:abstractNumId="6">
+    <w:nsid w:val="770E36DD"/>
+    <w:multiLevelType w:val="hybridMultilevel"/>
+    <w:tmpl w:val="0D7CCC42"/>
+    <w:lvl w:ilvl="0" w:tplc="0409000F">
+      <w:start w:val="1"/>
+      <w:numFmt w:val="decimal"/>
+      <w:lvlText w:val="%1."/>
+      <w:lvlJc w:val="left"/>
+      <w:pPr>
+        <w:ind w:left="720" w:hanging="360"/>
+      </w:pPr>
+    </w:lvl>
+    <w:lvl w:ilvl="1" w:tplc="04090019" w:tentative="1">
+      <w:start w:val="1"/>
+      <w:numFmt w:val="lowerLetter"/>
+      <w:lvlText w:val="%2."/>
+      <w:lvlJc w:val="left"/>
+      <w:pPr>
+        <w:ind w:left="1440" w:hanging="360"/>
+      </w:pPr>
+    </w:lvl>
+    <w:lvl w:ilvl="2" w:tplc="0409001B" w:tentative="1">
+      <w:start w:val="1"/>
+      <w:numFmt w:val="lowerRoman"/>
+      <w:lvlText w:val="%3."/>
+      <w:lvlJc w:val="right"/>
+      <w:pPr>
+        <w:ind w:left="2160" w:hanging="180"/>
+      </w:pPr>
+    </w:lvl>
+    <w:lvl w:ilvl="3" w:tplc="0409000F" w:tentative="1">
+      <w:start w:val="1"/>
+      <w:numFmt w:val="decimal"/>
+      <w:lvlText w:val="%4."/>
+      <w:lvlJc w:val="left"/>
+      <w:pPr>
+        <w:ind w:left="2880" w:hanging="360"/>
+      </w:pPr>
+    </w:lvl>
+    <w:lvl w:ilvl="4" w:tplc="04090019" w:tentative="1">
+      <w:start w:val="1"/>
+      <w:numFmt w:val="lowerLetter"/>
+      <w:lvlText w:val="%5."/>
+      <w:lvlJc w:val="left"/>
+      <w:pPr>
+        <w:ind w:left="3600" w:hanging="360"/>
+      </w:pPr>
+    </w:lvl>
+    <w:lvl w:ilvl="5" w:tplc="0409001B" w:tentative="1">
+      <w:start w:val="1"/>
+      <w:numFmt w:val="lowerRoman"/>
+      <w:lvlText w:val="%6."/>
+      <w:lvlJc w:val="right"/>
+      <w:pPr>
+        <w:ind w:left="4320" w:hanging="180"/>
+      </w:pPr>
+    </w:lvl>
+    <w:lvl w:ilvl="6" w:tplc="0409000F" w:tentative="1">
+      <w:start w:val="1"/>
+      <w:numFmt w:val="decimal"/>
+      <w:lvlText w:val="%7."/>
+      <w:lvlJc w:val="left"/>
+      <w:pPr>
+        <w:ind w:left="5040" w:hanging="360"/>
+      </w:pPr>
+    </w:lvl>
+    <w:lvl w:ilvl="7" w:tplc="04090019" w:tentative="1">
+      <w:start w:val="1"/>
+      <w:numFmt w:val="lowerLetter"/>
+      <w:lvlText w:val="%8."/>
+      <w:lvlJc w:val="left"/>
+      <w:pPr>
+        <w:ind w:left="5760" w:hanging="360"/>
+      </w:pPr>
+    </w:lvl>
+    <w:lvl w:ilvl="8" w:tplc="0409001B" w:tentative="1">
+      <w:start w:val="1"/>
+      <w:numFmt w:val="lowerRoman"/>
+      <w:lvlText w:val="%9."/>
+      <w:lvlJc w:val="right"/>
+      <w:pPr>
+        <w:ind w:left="6480" w:hanging="180"/>
+      </w:pPr>
+    </w:lvl>
+  </w:abstractNum>
+  <w:abstractNum w:abstractNumId="7">
     <w:nsid w:val="7BC21E11"/>
     <w:multiLevelType w:val="hybridMultilevel"/>
     <w:tmpl w:val="4D10BA84"/>
@@ -3159,7 +4609,13 @@
     <w:abstractNumId w:val="1"/>
   </w:num>
   <w:num w:numId="7">
+    <w:abstractNumId w:val="7"/>
+  </w:num>
+  <w:num w:numId="8">
     <w:abstractNumId w:val="5"/>
+  </w:num>
+  <w:num w:numId="9">
+    <w:abstractNumId w:val="6"/>
   </w:num>
 </w:numbering>
 </file>
@@ -3600,6 +5056,7 @@
   <w:style w:type="character" w:default="1" w:styleId="DefaultParagraphFont">
     <w:name w:val="Default Paragraph Font"/>
     <w:uiPriority w:val="1"/>
+    <w:semiHidden/>
     <w:unhideWhenUsed/>
   </w:style>
   <w:style w:type="table" w:default="1" w:styleId="TableNormal">
@@ -3911,6 +5368,31 @@
       </w:tcPr>
     </w:tblStylePr>
   </w:style>
+  <w:style w:type="paragraph" w:customStyle="1" w:styleId="Kop31">
+    <w:name w:val="Kop 31"/>
+    <w:basedOn w:val="Normal"/>
+    <w:next w:val="Normal"/>
+    <w:rsid w:val="00FA5A5D"/>
+    <w:pPr>
+      <w:keepNext/>
+      <w:widowControl w:val="0"/>
+      <w:suppressAutoHyphens/>
+      <w:autoSpaceDN w:val="0"/>
+      <w:spacing w:before="140" w:after="120"/>
+      <w:textAlignment w:val="baseline"/>
+      <w:outlineLvl w:val="2"/>
+    </w:pPr>
+    <w:rPr>
+      <w:rFonts w:ascii="Liberation Sans" w:eastAsia="Droid Sans Fallback" w:hAnsi="Liberation Sans" w:cs="FreeSans"/>
+      <w:b/>
+      <w:bCs/>
+      <w:color w:val="808080"/>
+      <w:kern w:val="3"/>
+      <w:sz w:val="28"/>
+      <w:szCs w:val="28"/>
+      <w:lang w:eastAsia="zh-CN" w:bidi="hi-IN"/>
+    </w:rPr>
+  </w:style>
 </w:styles>
 </file>
 
@@ -4180,7 +5662,7 @@
 </file>
 
 <file path=customXml/itemProps1.xml><?xml version="1.0" encoding="utf-8"?>
-<ds:datastoreItem xmlns:ds="http://schemas.openxmlformats.org/officeDocument/2006/customXml" ds:itemID="{BBAB1019-D26E-B549-9BC0-27E9DD529988}">
+<ds:datastoreItem xmlns:ds="http://schemas.openxmlformats.org/officeDocument/2006/customXml" ds:itemID="{AEE6F9F1-C052-A349-83C1-35FF19799F8F}">
   <ds:schemaRefs>
     <ds:schemaRef ds:uri="http://schemas.openxmlformats.org/officeDocument/2006/bibliography"/>
   </ds:schemaRefs>

</xml_diff>

<commit_message>
Now with the correct names
Signed-off-by: Boelensman1 <wigger.boelens@gmail.com>
</commit_message>
<xml_diff>
--- a/Software-Specifications/Parts/Validation of States.docx
+++ b/Software-Specifications/Parts/Validation of States.docx
@@ -356,8 +356,6 @@
               </w:rPr>
               <w:t>It does not really mater which state the machine is in before the trigger</w:t>
             </w:r>
-            <w:bookmarkStart w:id="0" w:name="_GoBack"/>
-            <w:bookmarkEnd w:id="0"/>
           </w:p>
         </w:tc>
       </w:tr>
@@ -480,7 +478,19 @@
               <w:rPr>
                 <w:lang w:val="en-GB"/>
               </w:rPr>
-              <w:t>Initial State + Initial State 2 + Resting State</w:t>
+              <w:t xml:space="preserve">Initial State + </w:t>
+            </w:r>
+            <w:r>
+              <w:rPr>
+                <w:lang w:val="en-GB"/>
+              </w:rPr>
+              <w:t>Calibrate Sorter</w:t>
+            </w:r>
+            <w:r>
+              <w:rPr>
+                <w:lang w:val="en-GB"/>
+              </w:rPr>
+              <w:t xml:space="preserve"> + Resting State</w:t>
             </w:r>
           </w:p>
         </w:tc>
@@ -499,7 +509,33 @@
               <w:rPr>
                 <w:lang w:val="en-GB"/>
               </w:rPr>
-              <w:t>The only thing that needs to be put into an initial state is the sorter mechanism. In initial state the machine moves the sorter up until it touches the push button. It then transitions to initial state 2 where it starts moving down. After a set amount of time it will stop moving the sorter and transition to the resting state. This way we know exactly where the sorter is positioned</w:t>
+              <w:t xml:space="preserve">The only thing that needs to be put into an initial state is the sorter mechanism. In initial state the machine moves the sorter up until it </w:t>
+            </w:r>
+            <w:proofErr w:type="gramStart"/>
+            <w:r>
+              <w:rPr>
+                <w:lang w:val="en-GB"/>
+              </w:rPr>
+              <w:t>touches</w:t>
+            </w:r>
+            <w:proofErr w:type="gramEnd"/>
+            <w:r>
+              <w:rPr>
+                <w:lang w:val="en-GB"/>
+              </w:rPr>
+              <w:t xml:space="preserve"> the push button. It then transitions to </w:t>
+            </w:r>
+            <w:r>
+              <w:rPr>
+                <w:lang w:val="en-GB"/>
+              </w:rPr>
+              <w:t>Calibrate Sorter</w:t>
+            </w:r>
+            <w:r>
+              <w:rPr>
+                <w:lang w:val="en-GB"/>
+              </w:rPr>
+              <w:t xml:space="preserve"> where it starts moving down. After a set amount of time it will stop moving the sorter and transition to the resting state. This way we know exactly where the sorter is positioned</w:t>
             </w:r>
           </w:p>
         </w:tc>
@@ -857,7 +893,25 @@
               <w:rPr>
                 <w:lang w:val="en-GB"/>
               </w:rPr>
-              <w:t>Not initial state, initial state 2 or abort</w:t>
+              <w:t xml:space="preserve">Not initial state, </w:t>
+            </w:r>
+            <w:r>
+              <w:rPr>
+                <w:lang w:val="en-GB"/>
+              </w:rPr>
+              <w:t>Calibrate Sorter</w:t>
+            </w:r>
+            <w:r>
+              <w:rPr>
+                <w:lang w:val="en-GB"/>
+              </w:rPr>
+              <w:t xml:space="preserve"> or abort</w:t>
+            </w:r>
+            <w:r>
+              <w:rPr>
+                <w:lang w:val="en-GB"/>
+              </w:rPr>
+              <w:t>ed</w:t>
             </w:r>
           </w:p>
         </w:tc>
@@ -919,7 +973,27 @@
               <w:rPr>
                 <w:lang w:val="en-GB"/>
               </w:rPr>
-              <w:t>One of the Timer Start states</w:t>
+              <w:t>One of the (</w:t>
+            </w:r>
+            <w:proofErr w:type="spellStart"/>
+            <w:r>
+              <w:rPr>
+                <w:lang w:val="en-GB"/>
+              </w:rPr>
+              <w:t>greenblue</w:t>
+            </w:r>
+            <w:proofErr w:type="spellEnd"/>
+            <w:r>
+              <w:rPr>
+                <w:lang w:val="en-GB"/>
+              </w:rPr>
+              <w:t xml:space="preserve">) Timer </w:t>
+            </w:r>
+            <w:r>
+              <w:rPr>
+                <w:lang w:val="en-GB"/>
+              </w:rPr>
+              <w:t>states</w:t>
             </w:r>
             <w:r>
               <w:rPr>
@@ -1007,7 +1081,15 @@
               <w:rPr>
                 <w:lang w:val="en-GB"/>
               </w:rPr>
-              <w:t>One of the sorting states</w:t>
+              <w:t>One of the sorting st</w:t>
+            </w:r>
+            <w:bookmarkStart w:id="0" w:name="_GoBack"/>
+            <w:bookmarkEnd w:id="0"/>
+            <w:r>
+              <w:rPr>
+                <w:lang w:val="en-GB"/>
+              </w:rPr>
+              <w:t>ates</w:t>
             </w:r>
           </w:p>
         </w:tc>
@@ -1073,7 +1155,19 @@
               <w:rPr>
                 <w:lang w:val="en-GB"/>
               </w:rPr>
-              <w:t>Initial State + Initial State 2 + Resting State</w:t>
+              <w:t xml:space="preserve">Initial State + </w:t>
+            </w:r>
+            <w:r>
+              <w:rPr>
+                <w:lang w:val="en-GB"/>
+              </w:rPr>
+              <w:t>Calibrate Sorter</w:t>
+            </w:r>
+            <w:r>
+              <w:rPr>
+                <w:lang w:val="en-GB"/>
+              </w:rPr>
+              <w:t xml:space="preserve"> + Resting State</w:t>
             </w:r>
           </w:p>
         </w:tc>
@@ -1627,7 +1721,23 @@
                 <w:szCs w:val="22"/>
                 <w:lang w:val="en-GB"/>
               </w:rPr>
-              <w:t>Running State 2 + Running State 3</w:t>
+              <w:t>Running Wait</w:t>
+            </w:r>
+            <w:r>
+              <w:rPr>
+                <w:sz w:val="22"/>
+                <w:szCs w:val="22"/>
+                <w:lang w:val="en-GB"/>
+              </w:rPr>
+              <w:t xml:space="preserve"> + </w:t>
+            </w:r>
+            <w:r>
+              <w:rPr>
+                <w:sz w:val="22"/>
+                <w:szCs w:val="22"/>
+                <w:lang w:val="en-GB"/>
+              </w:rPr>
+              <w:t>Running Timer Rest</w:t>
             </w:r>
           </w:p>
         </w:tc>
@@ -1658,15 +1768,39 @@
                 <w:szCs w:val="22"/>
                 <w:lang w:val="en-GB"/>
               </w:rPr>
-              <w:t>ove to Running State 2, the disc</w:t>
-            </w:r>
-            <w:r>
-              <w:rPr>
-                <w:sz w:val="22"/>
-                <w:szCs w:val="22"/>
-                <w:lang w:val="en-GB"/>
-              </w:rPr>
-              <w:t xml:space="preserve"> is then still in front of the position sensor so the program moves to running state 3</w:t>
+              <w:t xml:space="preserve">ove to </w:t>
+            </w:r>
+            <w:r>
+              <w:rPr>
+                <w:sz w:val="22"/>
+                <w:szCs w:val="22"/>
+                <w:lang w:val="en-GB"/>
+              </w:rPr>
+              <w:t>Running Wait</w:t>
+            </w:r>
+            <w:r>
+              <w:rPr>
+                <w:sz w:val="22"/>
+                <w:szCs w:val="22"/>
+                <w:lang w:val="en-GB"/>
+              </w:rPr>
+              <w:t>, the disc</w:t>
+            </w:r>
+            <w:r>
+              <w:rPr>
+                <w:sz w:val="22"/>
+                <w:szCs w:val="22"/>
+                <w:lang w:val="en-GB"/>
+              </w:rPr>
+              <w:t xml:space="preserve"> is then still in front of the position sensor so the program moves to </w:t>
+            </w:r>
+            <w:r>
+              <w:rPr>
+                <w:sz w:val="22"/>
+                <w:szCs w:val="22"/>
+                <w:lang w:val="en-GB"/>
+              </w:rPr>
+              <w:t>Running Timer Rest</w:t>
             </w:r>
           </w:p>
         </w:tc>
@@ -1750,7 +1884,23 @@
                 <w:szCs w:val="22"/>
                 <w:lang w:val="en-GB"/>
               </w:rPr>
-              <w:t>Running State 2 + Running State 3</w:t>
+              <w:t>Running Wait</w:t>
+            </w:r>
+            <w:r>
+              <w:rPr>
+                <w:sz w:val="22"/>
+                <w:szCs w:val="22"/>
+                <w:lang w:val="en-GB"/>
+              </w:rPr>
+              <w:t xml:space="preserve"> + </w:t>
+            </w:r>
+            <w:r>
+              <w:rPr>
+                <w:sz w:val="22"/>
+                <w:szCs w:val="22"/>
+                <w:lang w:val="en-GB"/>
+              </w:rPr>
+              <w:t>Running Timer Rest</w:t>
             </w:r>
           </w:p>
           <w:p>
@@ -1867,7 +2017,15 @@
                 <w:szCs w:val="22"/>
                 <w:lang w:val="en-GB"/>
               </w:rPr>
-              <w:t>it will move to running state 3</w:t>
+              <w:t xml:space="preserve">it will move to </w:t>
+            </w:r>
+            <w:r>
+              <w:rPr>
+                <w:sz w:val="22"/>
+                <w:szCs w:val="22"/>
+                <w:lang w:val="en-GB"/>
+              </w:rPr>
+              <w:t>Running Timer Rest</w:t>
             </w:r>
           </w:p>
           <w:p>
@@ -1901,7 +2059,25 @@
                 <w:szCs w:val="22"/>
                 <w:lang w:val="en-GB"/>
               </w:rPr>
-              <w:t xml:space="preserve"> and therefore transition to Motor Up. Moving the sorter up will trigger the pushButton, which is the input to transition to White-Wait</w:t>
+              <w:t xml:space="preserve"> and therefore transition to Motor Up. Moving the sorter up will trigger the </w:t>
+            </w:r>
+            <w:proofErr w:type="spellStart"/>
+            <w:r>
+              <w:rPr>
+                <w:sz w:val="22"/>
+                <w:szCs w:val="22"/>
+                <w:lang w:val="en-GB"/>
+              </w:rPr>
+              <w:t>pushButton</w:t>
+            </w:r>
+            <w:proofErr w:type="spellEnd"/>
+            <w:r>
+              <w:rPr>
+                <w:sz w:val="22"/>
+                <w:szCs w:val="22"/>
+                <w:lang w:val="en-GB"/>
+              </w:rPr>
+              <w:t>, which is the input to transition to White-Wait</w:t>
             </w:r>
           </w:p>
         </w:tc>
@@ -1976,7 +2152,23 @@
                 <w:szCs w:val="22"/>
                 <w:lang w:val="en-GB"/>
               </w:rPr>
-              <w:t>Running State 2 + Running State 3</w:t>
+              <w:t>Running Wait</w:t>
+            </w:r>
+            <w:r>
+              <w:rPr>
+                <w:sz w:val="22"/>
+                <w:szCs w:val="22"/>
+                <w:lang w:val="en-GB"/>
+              </w:rPr>
+              <w:t xml:space="preserve"> + </w:t>
+            </w:r>
+            <w:r>
+              <w:rPr>
+                <w:sz w:val="22"/>
+                <w:szCs w:val="22"/>
+                <w:lang w:val="en-GB"/>
+              </w:rPr>
+              <w:t>Running Timer Rest</w:t>
             </w:r>
           </w:p>
           <w:p>
@@ -2020,7 +2212,15 @@
                 <w:szCs w:val="22"/>
                 <w:lang w:val="en-GB"/>
               </w:rPr>
-              <w:t xml:space="preserve"> + Running state 2</w:t>
+              <w:t xml:space="preserve"> + </w:t>
+            </w:r>
+            <w:r>
+              <w:rPr>
+                <w:sz w:val="22"/>
+                <w:szCs w:val="22"/>
+                <w:lang w:val="en-GB"/>
+              </w:rPr>
+              <w:t>Running Wait</w:t>
             </w:r>
           </w:p>
         </w:tc>
@@ -2101,7 +2301,25 @@
                 <w:szCs w:val="22"/>
                 <w:lang w:val="en-GB"/>
               </w:rPr>
-              <w:t xml:space="preserve"> is moving to the designated container the sorttimer will count down making the machine transition to Motor Down</w:t>
+              <w:t xml:space="preserve"> is moving to the designated container the </w:t>
+            </w:r>
+            <w:proofErr w:type="spellStart"/>
+            <w:r>
+              <w:rPr>
+                <w:sz w:val="22"/>
+                <w:szCs w:val="22"/>
+                <w:lang w:val="en-GB"/>
+              </w:rPr>
+              <w:t>sorttimer</w:t>
+            </w:r>
+            <w:proofErr w:type="spellEnd"/>
+            <w:r>
+              <w:rPr>
+                <w:sz w:val="22"/>
+                <w:szCs w:val="22"/>
+                <w:lang w:val="en-GB"/>
+              </w:rPr>
+              <w:t xml:space="preserve"> will count down making the machine transition to Motor Down</w:t>
             </w:r>
           </w:p>
         </w:tc>
@@ -2272,7 +2490,23 @@
                 <w:szCs w:val="22"/>
                 <w:lang w:val="en-GB"/>
               </w:rPr>
-              <w:t xml:space="preserve"> + Initial State 2 + Resting State</w:t>
+              <w:t xml:space="preserve"> + </w:t>
+            </w:r>
+            <w:r>
+              <w:rPr>
+                <w:sz w:val="22"/>
+                <w:szCs w:val="22"/>
+                <w:lang w:val="en-GB"/>
+              </w:rPr>
+              <w:t>Calibrate Sorter</w:t>
+            </w:r>
+            <w:r>
+              <w:rPr>
+                <w:sz w:val="22"/>
+                <w:szCs w:val="22"/>
+                <w:lang w:val="en-GB"/>
+              </w:rPr>
+              <w:t xml:space="preserve"> + Resting State</w:t>
             </w:r>
           </w:p>
         </w:tc>
@@ -2295,7 +2529,23 @@
                 <w:szCs w:val="22"/>
                 <w:lang w:val="en-GB"/>
               </w:rPr>
-              <w:t xml:space="preserve">If there are no discs anymore the machine will stay in running state 2 waiting for the timer interrupt which will come within 4 seconds, making </w:t>
+              <w:t xml:space="preserve">If there are no discs anymore the machine will stay in </w:t>
+            </w:r>
+            <w:r>
+              <w:rPr>
+                <w:sz w:val="22"/>
+                <w:szCs w:val="22"/>
+                <w:lang w:val="en-GB"/>
+              </w:rPr>
+              <w:t>Running Wait</w:t>
+            </w:r>
+            <w:r>
+              <w:rPr>
+                <w:sz w:val="22"/>
+                <w:szCs w:val="22"/>
+                <w:lang w:val="en-GB"/>
+              </w:rPr>
+              <w:t xml:space="preserve"> waiting for the timer interrupt which will come within 4 seconds, making </w:t>
             </w:r>
             <w:r>
               <w:rPr>
@@ -2637,7 +2887,13 @@
               <w:rPr>
                 <w:lang w:val="en-GB"/>
               </w:rPr>
-              <w:t xml:space="preserve">Every that is not initial state, initial state 2, resting state or Abort </w:t>
+              <w:t xml:space="preserve">Every that is not initial state, </w:t>
+            </w:r>
+            <w:r>
+              <w:rPr>
+                <w:lang w:val="en-GB"/>
+              </w:rPr>
+              <w:t>Calibrate Sorter, resting state or Aborted</w:t>
             </w:r>
             <w:r>
               <w:rPr>
@@ -3561,6 +3817,12 @@
                 <w:lang w:val="en-GB"/>
               </w:rPr>
               <w:t>Abort</w:t>
+            </w:r>
+            <w:r>
+              <w:rPr>
+                <w:lang w:val="en-GB"/>
+              </w:rPr>
+              <w:t>ed</w:t>
             </w:r>
           </w:p>
         </w:tc>
@@ -3637,6 +3899,12 @@
               </w:rPr>
               <w:t>Abort</w:t>
             </w:r>
+            <w:r>
+              <w:rPr>
+                <w:lang w:val="en-GB"/>
+              </w:rPr>
+              <w:t>ed</w:t>
+            </w:r>
           </w:p>
         </w:tc>
         <w:tc>
@@ -3709,6 +3977,12 @@
               </w:rPr>
               <w:t>Abort</w:t>
             </w:r>
+            <w:r>
+              <w:rPr>
+                <w:lang w:val="en-GB"/>
+              </w:rPr>
+              <w:t>ed</w:t>
+            </w:r>
           </w:p>
         </w:tc>
         <w:tc>
@@ -3779,7 +4053,19 @@
               <w:rPr>
                 <w:lang w:val="en-GB"/>
               </w:rPr>
-              <w:t xml:space="preserve"> + Initial State 2 + Resting State</w:t>
+              <w:t xml:space="preserve"> + </w:t>
+            </w:r>
+            <w:r>
+              <w:rPr>
+                <w:lang w:val="en-GB"/>
+              </w:rPr>
+              <w:t>Calibrate Sorter</w:t>
+            </w:r>
+            <w:r>
+              <w:rPr>
+                <w:lang w:val="en-GB"/>
+              </w:rPr>
+              <w:t xml:space="preserve"> + Resting State</w:t>
             </w:r>
           </w:p>
         </w:tc>
@@ -5662,7 +5948,7 @@
 </file>
 
 <file path=customXml/itemProps1.xml><?xml version="1.0" encoding="utf-8"?>
-<ds:datastoreItem xmlns:ds="http://schemas.openxmlformats.org/officeDocument/2006/customXml" ds:itemID="{AEE6F9F1-C052-A349-83C1-35FF19799F8F}">
+<ds:datastoreItem xmlns:ds="http://schemas.openxmlformats.org/officeDocument/2006/customXml" ds:itemID="{8ADC1039-1A37-994A-BDDB-BA7692A83EBC}">
   <ds:schemaRefs>
     <ds:schemaRef ds:uri="http://schemas.openxmlformats.org/officeDocument/2006/bibliography"/>
   </ds:schemaRefs>

</xml_diff>